<commit_message>
Update Creacion de Reportes
</commit_message>
<xml_diff>
--- a/01 Documentos/Planes/SMPO-PGC.docx
+++ b/01 Documentos/Planes/SMPO-PGC.docx
@@ -1,6 +1,6 @@
 
 <file path=word/document.xml><?xml version="1.0" encoding="utf-8"?>
-<w:document xmlns:wpc="http://schemas.microsoft.com/office/word/2010/wordprocessingCanvas" xmlns:cx="http://schemas.microsoft.com/office/drawing/2014/chartex" xmlns:mc="http://schemas.openxmlformats.org/markup-compatibility/2006" xmlns:o="urn:schemas-microsoft-com:office:office" xmlns:r="http://schemas.openxmlformats.org/officeDocument/2006/relationships" xmlns:m="http://schemas.openxmlformats.org/officeDocument/2006/math" xmlns:v="urn:schemas-microsoft-com:vml" xmlns:wp14="http://schemas.microsoft.com/office/word/2010/wordprocessingDrawing" xmlns:wp="http://schemas.openxmlformats.org/drawingml/2006/wordprocessingDrawing" xmlns:w10="urn:schemas-microsoft-com:office:word" xmlns:w="http://schemas.openxmlformats.org/wordprocessingml/2006/main" xmlns:w14="http://schemas.microsoft.com/office/word/2010/wordml" xmlns:w15="http://schemas.microsoft.com/office/word/2012/wordml" xmlns:w16se="http://schemas.microsoft.com/office/word/2015/wordml/symex" xmlns:wpg="http://schemas.microsoft.com/office/word/2010/wordprocessingGroup" xmlns:wpi="http://schemas.microsoft.com/office/word/2010/wordprocessingInk" xmlns:wne="http://schemas.microsoft.com/office/word/2006/wordml" xmlns:wps="http://schemas.microsoft.com/office/word/2010/wordprocessingShape" mc:Ignorable="w14 w15 w16se wp14">
+<w:document xmlns:wpc="http://schemas.microsoft.com/office/word/2010/wordprocessingCanvas" xmlns:cx="http://schemas.microsoft.com/office/drawing/2014/chartex" xmlns:cx1="http://schemas.microsoft.com/office/drawing/2015/9/8/chartex" xmlns:cx2="http://schemas.microsoft.com/office/drawing/2015/10/21/chartex" xmlns:cx3="http://schemas.microsoft.com/office/drawing/2016/5/9/chartex" xmlns:cx4="http://schemas.microsoft.com/office/drawing/2016/5/10/chartex" xmlns:cx5="http://schemas.microsoft.com/office/drawing/2016/5/11/chartex" xmlns:cx6="http://schemas.microsoft.com/office/drawing/2016/5/12/chartex" xmlns:cx7="http://schemas.microsoft.com/office/drawing/2016/5/13/chartex" xmlns:cx8="http://schemas.microsoft.com/office/drawing/2016/5/14/chartex" xmlns:mc="http://schemas.openxmlformats.org/markup-compatibility/2006" xmlns:aink="http://schemas.microsoft.com/office/drawing/2016/ink" xmlns:am3d="http://schemas.microsoft.com/office/drawing/2017/model3d" xmlns:o="urn:schemas-microsoft-com:office:office" xmlns:r="http://schemas.openxmlformats.org/officeDocument/2006/relationships" xmlns:m="http://schemas.openxmlformats.org/officeDocument/2006/math" xmlns:v="urn:schemas-microsoft-com:vml" xmlns:wp14="http://schemas.microsoft.com/office/word/2010/wordprocessingDrawing" xmlns:wp="http://schemas.openxmlformats.org/drawingml/2006/wordprocessingDrawing" xmlns:w10="urn:schemas-microsoft-com:office:word" xmlns:w="http://schemas.openxmlformats.org/wordprocessingml/2006/main" xmlns:w14="http://schemas.microsoft.com/office/word/2010/wordml" xmlns:w15="http://schemas.microsoft.com/office/word/2012/wordml" xmlns:w16cex="http://schemas.microsoft.com/office/word/2018/wordml/cex" xmlns:w16cid="http://schemas.microsoft.com/office/word/2016/wordml/cid" xmlns:w16="http://schemas.microsoft.com/office/word/2018/wordml" xmlns:w16sdtdh="http://schemas.microsoft.com/office/word/2020/wordml/sdtdatahash" xmlns:w16se="http://schemas.microsoft.com/office/word/2015/wordml/symex" xmlns:wpg="http://schemas.microsoft.com/office/word/2010/wordprocessingGroup" xmlns:wpi="http://schemas.microsoft.com/office/word/2010/wordprocessingInk" xmlns:wne="http://schemas.microsoft.com/office/word/2006/wordml" xmlns:wps="http://schemas.microsoft.com/office/word/2010/wordprocessingShape" mc:Ignorable="w14 w15 w16se w16cid w16 w16cex w16sdtdh wp14">
   <w:body>
     <w:p>
       <w:pPr>
@@ -76,7 +76,7 @@
           <w:lang w:val="en-US"/>
         </w:rPr>
         <w:drawing>
-          <wp:anchor distT="114300" distB="114300" distL="114300" distR="114300" simplePos="0" relativeHeight="251658240" behindDoc="0" locked="0" layoutInCell="1" hidden="0" allowOverlap="1">
+          <wp:anchor distT="114300" distB="114300" distL="114300" distR="114300" simplePos="0" relativeHeight="251658240" behindDoc="0" locked="0" layoutInCell="1" hidden="0" allowOverlap="1" wp14:anchorId="278984C3" wp14:editId="61B6F213">
             <wp:simplePos x="0" y="0"/>
             <wp:positionH relativeFrom="column">
               <wp:posOffset>1660688</wp:posOffset>
@@ -539,16 +539,7 @@
           <w:highlight w:val="white"/>
         </w:rPr>
         <w:tab/>
-        <w:t>(1920</w:t>
-      </w:r>
-      <w:r>
-        <w:rPr>
-          <w:rFonts w:ascii="Times New Roman" w:eastAsia="Times New Roman" w:hAnsi="Times New Roman" w:cs="Times New Roman"/>
-          <w:sz w:val="24"/>
-          <w:szCs w:val="24"/>
-          <w:highlight w:val="white"/>
-        </w:rPr>
-        <w:t>0289)</w:t>
+        <w:t>(19200289)</w:t>
       </w:r>
     </w:p>
     <w:p>
@@ -1174,14 +1165,7 @@
                 <w:rFonts w:ascii="Times New Roman" w:eastAsia="Times New Roman" w:hAnsi="Times New Roman" w:cs="Times New Roman"/>
                 <w:color w:val="000000"/>
               </w:rPr>
-              <w:t>Tabla 11.</w:t>
-            </w:r>
-            <w:r>
-              <w:rPr>
-                <w:rFonts w:ascii="Times New Roman" w:eastAsia="Times New Roman" w:hAnsi="Times New Roman" w:cs="Times New Roman"/>
-                <w:color w:val="000000"/>
-              </w:rPr>
-              <w:t xml:space="preserve"> Formato de solicitud de cambio</w:t>
+              <w:t>Tabla 11. Formato de solicitud de cambio</w:t>
             </w:r>
           </w:hyperlink>
           <w:r>
@@ -1421,14 +1405,7 @@
                 <w:rFonts w:ascii="Times New Roman" w:eastAsia="Times New Roman" w:hAnsi="Times New Roman" w:cs="Times New Roman"/>
                 <w:color w:val="000000"/>
               </w:rPr>
-              <w:t xml:space="preserve">Tabla 16. Solicitud de </w:t>
-            </w:r>
-            <w:r>
-              <w:rPr>
-                <w:rFonts w:ascii="Times New Roman" w:eastAsia="Times New Roman" w:hAnsi="Times New Roman" w:cs="Times New Roman"/>
-                <w:color w:val="000000"/>
-              </w:rPr>
-              <w:t>cambio 4</w:t>
+              <w:t>Tabla 16. Solicitud de cambio 4</w:t>
             </w:r>
           </w:hyperlink>
           <w:r>
@@ -1620,14 +1597,7 @@
                 <w:rFonts w:ascii="Times New Roman" w:eastAsia="Times New Roman" w:hAnsi="Times New Roman" w:cs="Times New Roman"/>
                 <w:color w:val="000000"/>
               </w:rPr>
-              <w:t>Tabla 20. Solic</w:t>
-            </w:r>
-            <w:r>
-              <w:rPr>
-                <w:rFonts w:ascii="Times New Roman" w:eastAsia="Times New Roman" w:hAnsi="Times New Roman" w:cs="Times New Roman"/>
-                <w:color w:val="000000"/>
-              </w:rPr>
-              <w:t>itud de cambio 8</w:t>
+              <w:t>Tabla 20. Solicitud de cambio 8</w:t>
             </w:r>
           </w:hyperlink>
           <w:r>
@@ -1721,13 +1691,7 @@
               <w:rPr>
                 <w:rFonts w:ascii="Times New Roman" w:eastAsia="Times New Roman" w:hAnsi="Times New Roman" w:cs="Times New Roman"/>
               </w:rPr>
-              <w:t>Figura 1. Estructura de las librerías d</w:t>
-            </w:r>
-            <w:r>
-              <w:rPr>
-                <w:rFonts w:ascii="Times New Roman" w:eastAsia="Times New Roman" w:hAnsi="Times New Roman" w:cs="Times New Roman"/>
-              </w:rPr>
-              <w:t>el repositorio.</w:t>
+              <w:t>Figura 1. Estructura de las librerías del repositorio.</w:t>
             </w:r>
           </w:hyperlink>
           <w:r>
@@ -1784,10 +1748,7 @@
             <w:fldChar w:fldCharType="begin"/>
           </w:r>
           <w:r>
-            <w:instrText xml:space="preserve"> PAGEREF _heading=h.gyjh6j</w:instrText>
-          </w:r>
-          <w:r>
-            <w:instrText xml:space="preserve">7w87fj \h </w:instrText>
+            <w:instrText xml:space="preserve"> PAGEREF _heading=h.gyjh6j7w87fj \h </w:instrText>
           </w:r>
           <w:r>
             <w:fldChar w:fldCharType="separate"/>
@@ -2497,13 +2458,7 @@
         <w:rPr>
           <w:rFonts w:ascii="Times New Roman" w:eastAsia="Times New Roman" w:hAnsi="Times New Roman" w:cs="Times New Roman"/>
         </w:rPr>
-        <w:t>La página web está dirigida a todo público mayor a 18 años y además posee una cuenta bancaria para realizar operaciones dentro de la página. La página web tiene por objetivo principal gestionar todas las operaciones como la compra y/ o venta de acciones, d</w:t>
-      </w:r>
-      <w:r>
-        <w:rPr>
-          <w:rFonts w:ascii="Times New Roman" w:eastAsia="Times New Roman" w:hAnsi="Times New Roman" w:cs="Times New Roman"/>
-        </w:rPr>
-        <w:t>ivisas y criptomonedas.</w:t>
+        <w:t>La página web está dirigida a todo público mayor a 18 años y además posee una cuenta bancaria para realizar operaciones dentro de la página. La página web tiene por objetivo principal gestionar todas las operaciones como la compra y/ o venta de acciones, divisas y criptomonedas.</w:t>
       </w:r>
     </w:p>
     <w:p>
@@ -2550,13 +2505,7 @@
         <w:rPr>
           <w:rFonts w:ascii="Times New Roman" w:eastAsia="Times New Roman" w:hAnsi="Times New Roman" w:cs="Times New Roman"/>
         </w:rPr>
-        <w:t>Debido a las condiciones internacionales y locales, el intercambio de divisa se ha intensificado, haciendo necesario un mejor control financiero y mejores operaciones para atender la oferta y la demanda, es por ello que es necesario un sistema online de in</w:t>
-      </w:r>
-      <w:r>
-        <w:rPr>
-          <w:rFonts w:ascii="Times New Roman" w:eastAsia="Times New Roman" w:hAnsi="Times New Roman" w:cs="Times New Roman"/>
-        </w:rPr>
-        <w:t>tercambio de divisas.</w:t>
+        <w:t>Debido a las condiciones internacionales y locales, el intercambio de divisa se ha intensificado, haciendo necesario un mejor control financiero y mejores operaciones para atender la oferta y la demanda, es por ello que es necesario un sistema online de intercambio de divisas.</w:t>
       </w:r>
     </w:p>
     <w:p>
@@ -2574,14 +2523,7 @@
           <w:rFonts w:ascii="Times New Roman" w:eastAsia="Times New Roman" w:hAnsi="Times New Roman" w:cs="Times New Roman"/>
           <w:highlight w:val="white"/>
         </w:rPr>
-        <w:t>El proyecto será adecuado, debido a la coyuntura actual, en donde nos encontramos siendo azotados por un virus. Esta plataforma nos permitirá hacer transacciones económicas sin la necesidad de que el cliente acuda a un centro bancario</w:t>
-      </w:r>
-      <w:r>
-        <w:rPr>
-          <w:rFonts w:ascii="Times New Roman" w:eastAsia="Times New Roman" w:hAnsi="Times New Roman" w:cs="Times New Roman"/>
-          <w:highlight w:val="white"/>
-        </w:rPr>
-        <w:t xml:space="preserve"> o caja de cambio de manera presencial, lo que impulsará el distanciamiento social que es requerido, además de ahorrar tiempo y dinero.</w:t>
+        <w:t>El proyecto será adecuado, debido a la coyuntura actual, en donde nos encontramos siendo azotados por un virus. Esta plataforma nos permitirá hacer transacciones económicas sin la necesidad de que el cliente acuda a un centro bancario o caja de cambio de manera presencial, lo que impulsará el distanciamiento social que es requerido, además de ahorrar tiempo y dinero.</w:t>
       </w:r>
     </w:p>
     <w:p>
@@ -2673,13 +2615,7 @@
         <w:rPr>
           <w:rFonts w:ascii="Times New Roman" w:eastAsia="Times New Roman" w:hAnsi="Times New Roman" w:cs="Times New Roman"/>
         </w:rPr>
-        <w:t>Montar un sist</w:t>
-      </w:r>
-      <w:r>
-        <w:rPr>
-          <w:rFonts w:ascii="Times New Roman" w:eastAsia="Times New Roman" w:hAnsi="Times New Roman" w:cs="Times New Roman"/>
-        </w:rPr>
-        <w:t>ema de backend rápido y capaz de procesar todas las transacciones de manera veloz.</w:t>
+        <w:t>Montar un sistema de backend rápido y capaz de procesar todas las transacciones de manera veloz.</w:t>
       </w:r>
     </w:p>
     <w:p>
@@ -2785,15 +2721,7 @@
           <w:sz w:val="22"/>
           <w:szCs w:val="22"/>
         </w:rPr>
-        <w:t>Identif</w:t>
-      </w:r>
-      <w:r>
-        <w:rPr>
-          <w:rFonts w:ascii="Times New Roman" w:eastAsia="Times New Roman" w:hAnsi="Times New Roman" w:cs="Times New Roman"/>
-          <w:sz w:val="22"/>
-          <w:szCs w:val="22"/>
-        </w:rPr>
-        <w:t>icación</w:t>
+        <w:t>Identificación</w:t>
       </w:r>
     </w:p>
     <w:p>
@@ -2841,13 +2769,7 @@
         <w:rPr>
           <w:rFonts w:ascii="Times New Roman" w:eastAsia="Times New Roman" w:hAnsi="Times New Roman" w:cs="Times New Roman"/>
         </w:rPr>
-        <w:t xml:space="preserve">A continuación exponemos una pequeña lista de elementos pertenecientes al proyecto, clasificados según el tipo al que pertenecen. Ítem de evolución para documentos y ejecutables, ítems fuente generalmente código fuente que cambia frecuentemente y archivos </w:t>
-      </w:r>
-      <w:r>
-        <w:rPr>
-          <w:rFonts w:ascii="Times New Roman" w:eastAsia="Times New Roman" w:hAnsi="Times New Roman" w:cs="Times New Roman"/>
-        </w:rPr>
-        <w:t>objeto utilizados para compilar una aplicación de software para ambiente de producción, e ítems de soporte que son software base que un proyecto requiere para que ciertas versiones de este sean exitosas.</w:t>
+        <w:t>A continuación exponemos una pequeña lista de elementos pertenecientes al proyecto, clasificados según el tipo al que pertenecen. Ítem de evolución para documentos y ejecutables, ítems fuente generalmente código fuente que cambia frecuentemente y archivos objeto utilizados para compilar una aplicación de software para ambiente de producción, e ítems de soporte que son software base que un proyecto requiere para que ciertas versiones de este sean exitosas.</w:t>
       </w:r>
     </w:p>
     <w:tbl>
@@ -5828,13 +5750,7 @@
               <w:rPr>
                 <w:rFonts w:ascii="Times New Roman" w:eastAsia="Times New Roman" w:hAnsi="Times New Roman" w:cs="Times New Roman"/>
               </w:rPr>
-              <w:t>ACRÓNIMO DEL PROYECTO +</w:t>
-            </w:r>
-            <w:r>
-              <w:rPr>
-                <w:rFonts w:ascii="Times New Roman" w:eastAsia="Times New Roman" w:hAnsi="Times New Roman" w:cs="Times New Roman"/>
-              </w:rPr>
-              <w:t xml:space="preserve"> "-" + ACRÓNIMO DEL ELEMENTO + "." + EXTENSIÓN DEL ARCHIVO</w:t>
+              <w:t>ACRÓNIMO DEL PROYECTO + "-" + ACRÓNIMO DEL ELEMENTO + "." + EXTENSIÓN DEL ARCHIVO</w:t>
             </w:r>
           </w:p>
           <w:p>
@@ -6423,11 +6339,6 @@
           <w:rFonts w:ascii="Times New Roman" w:eastAsia="Times New Roman" w:hAnsi="Times New Roman" w:cs="Times New Roman"/>
         </w:rPr>
         <w:tab/>
-      </w:r>
-      <w:r>
-        <w:rPr>
-          <w:rFonts w:ascii="Times New Roman" w:eastAsia="Times New Roman" w:hAnsi="Times New Roman" w:cs="Times New Roman"/>
-        </w:rPr>
         <w:t>La siguiente es una lista de los ítems mencionados anteriormente. Utilizaremos la nomenclatura ya explicada:</w:t>
       </w:r>
     </w:p>
@@ -8276,14 +8187,7 @@
           <w:rFonts w:ascii="Times New Roman" w:eastAsia="Times New Roman" w:hAnsi="Times New Roman" w:cs="Times New Roman"/>
           <w:b/>
         </w:rPr>
-        <w:t xml:space="preserve">Control </w:t>
-      </w:r>
-      <w:r>
-        <w:rPr>
-          <w:rFonts w:ascii="Times New Roman" w:eastAsia="Times New Roman" w:hAnsi="Times New Roman" w:cs="Times New Roman"/>
-          <w:b/>
-        </w:rPr>
-        <w:t xml:space="preserve">de la Gestión de la Configuración </w:t>
+        <w:t xml:space="preserve">Control de la Gestión de la Configuración </w:t>
       </w:r>
     </w:p>
     <w:p>
@@ -8332,13 +8236,7 @@
           <w:rFonts w:ascii="Times New Roman" w:eastAsia="Times New Roman" w:hAnsi="Times New Roman" w:cs="Times New Roman"/>
         </w:rPr>
         <w:br/>
-        <w:t xml:space="preserve">lista línea base, hitos y entregables (esto es una </w:t>
-      </w:r>
-      <w:r>
-        <w:rPr>
-          <w:rFonts w:ascii="Times New Roman" w:eastAsia="Times New Roman" w:hAnsi="Times New Roman" w:cs="Times New Roman"/>
-        </w:rPr>
-        <w:t>tabla)(2)</w:t>
+        <w:t>lista línea base, hitos y entregables (esto es una tabla)(2)</w:t>
       </w:r>
     </w:p>
     <w:p>
@@ -8379,25 +8277,7 @@
         <w:rPr>
           <w:rFonts w:ascii="Times New Roman" w:eastAsia="Times New Roman" w:hAnsi="Times New Roman" w:cs="Times New Roman"/>
         </w:rPr>
-        <w:t>Como se puede observar en el diagrama nuestro repositorio cuenta con 4 carpetas principales: Documentos, Desarrollo, Líneas Base y Clientes. En Documentos encontramos las carpetas Directrices, Planes y Políticas que contendrán la documentación correspondie</w:t>
-      </w:r>
-      <w:r>
-        <w:rPr>
-          <w:rFonts w:ascii="Times New Roman" w:eastAsia="Times New Roman" w:hAnsi="Times New Roman" w:cs="Times New Roman"/>
-        </w:rPr>
-        <w:t>nte de la empresa. En Desarrollo encontraremos carpetas designadas a cada uno de los proyectos de la empresa, dentro de estas carpetas podemos encontrar las carpetas de Análisis, Despliegue, Fuentes, Gestión, Negocio, Pruebas y Requisitos del proyecto corr</w:t>
-      </w:r>
-      <w:r>
-        <w:rPr>
-          <w:rFonts w:ascii="Times New Roman" w:eastAsia="Times New Roman" w:hAnsi="Times New Roman" w:cs="Times New Roman"/>
-        </w:rPr>
-        <w:t>espondiente. En Líneas Base encontramos carpetas de los proyectos en desarrollo y dentro de estas se encontrarán las Líneas Base respectivas de cada proyecto. En Clientes encontramos carpetas designadas a cada uno de los clientes de la empresa. y el gráfic</w:t>
-      </w:r>
-      <w:r>
-        <w:rPr>
-          <w:rFonts w:ascii="Times New Roman" w:eastAsia="Times New Roman" w:hAnsi="Times New Roman" w:cs="Times New Roman"/>
-        </w:rPr>
-        <w:t>o (organigrama) (4)</w:t>
+        <w:t>Como se puede observar en el diagrama nuestro repositorio cuenta con 4 carpetas principales: Documentos, Desarrollo, Líneas Base y Clientes. En Documentos encontramos las carpetas Directrices, Planes y Políticas que contendrán la documentación correspondiente de la empresa. En Desarrollo encontraremos carpetas designadas a cada uno de los proyectos de la empresa, dentro de estas carpetas podemos encontrar las carpetas de Análisis, Despliegue, Fuentes, Gestión, Negocio, Pruebas y Requisitos del proyecto correspondiente. En Líneas Base encontramos carpetas de los proyectos en desarrollo y dentro de estas se encontrarán las Líneas Base respectivas de cada proyecto. En Clientes encontramos carpetas designadas a cada uno de los clientes de la empresa. y el gráfico (organigrama) (4)</w:t>
       </w:r>
     </w:p>
     <w:p>
@@ -8419,7 +8299,7 @@
           <w:lang w:val="en-US"/>
         </w:rPr>
         <w:drawing>
-          <wp:anchor distT="114300" distB="114300" distL="114300" distR="114300" simplePos="0" relativeHeight="251659264" behindDoc="0" locked="0" layoutInCell="1" hidden="0" allowOverlap="1">
+          <wp:anchor distT="114300" distB="114300" distL="114300" distR="114300" simplePos="0" relativeHeight="251659264" behindDoc="0" locked="0" layoutInCell="1" hidden="0" allowOverlap="1" wp14:anchorId="4271AD73" wp14:editId="1E17F9DC">
             <wp:simplePos x="0" y="0"/>
             <wp:positionH relativeFrom="column">
               <wp:posOffset>114300</wp:posOffset>
@@ -9240,13 +9120,7 @@
         <w:rPr>
           <w:rFonts w:ascii="Times New Roman" w:eastAsia="Times New Roman" w:hAnsi="Times New Roman" w:cs="Times New Roman"/>
         </w:rPr>
-        <w:t>Documentación y código fuente de los diferentes proyectos en los que la empresa se encuentre trabaja</w:t>
-      </w:r>
-      <w:r>
-        <w:rPr>
-          <w:rFonts w:ascii="Times New Roman" w:eastAsia="Times New Roman" w:hAnsi="Times New Roman" w:cs="Times New Roman"/>
-        </w:rPr>
-        <w:t>ndo.</w:t>
+        <w:t>Documentación y código fuente de los diferentes proyectos en los que la empresa se encuentre trabajando.</w:t>
       </w:r>
     </w:p>
     <w:p>
@@ -10295,14 +10169,7 @@
                 <w:rFonts w:ascii="Times New Roman" w:eastAsia="Times New Roman" w:hAnsi="Times New Roman" w:cs="Times New Roman"/>
                 <w:highlight w:val="white"/>
               </w:rPr>
-              <w:t>Docu</w:t>
-            </w:r>
-            <w:r>
-              <w:rPr>
-                <w:rFonts w:ascii="Times New Roman" w:eastAsia="Times New Roman" w:hAnsi="Times New Roman" w:cs="Times New Roman"/>
-                <w:highlight w:val="white"/>
-              </w:rPr>
-              <w:t>mento de Diseño de Software SMPO-DDS.DOCX</w:t>
+              <w:t>Documento de Diseño de Software SMPO-DDS.DOCX</w:t>
             </w:r>
           </w:p>
           <w:p>
@@ -10823,18 +10690,7 @@
           <w:rFonts w:ascii="Times New Roman" w:eastAsia="Times New Roman" w:hAnsi="Times New Roman" w:cs="Times New Roman"/>
         </w:rPr>
         <w:tab/>
-      </w:r>
-      <w:r>
-        <w:rPr>
-          <w:rFonts w:ascii="Times New Roman" w:eastAsia="Times New Roman" w:hAnsi="Times New Roman" w:cs="Times New Roman"/>
-        </w:rPr>
-        <w:t xml:space="preserve">Las entregas al cliente se darán según acuerdos previamente acordados. Se contará con entregas de documentación de gestión, manuales, guías de instalación o de usuario. Además de credenciales del programa junto con la infraestructura requerida y el código </w:t>
-      </w:r>
-      <w:r>
-        <w:rPr>
-          <w:rFonts w:ascii="Times New Roman" w:eastAsia="Times New Roman" w:hAnsi="Times New Roman" w:cs="Times New Roman"/>
-        </w:rPr>
-        <w:t>en su versión de producción</w:t>
+        <w:t>Las entregas al cliente se darán según acuerdos previamente acordados. Se contará con entregas de documentación de gestión, manuales, guías de instalación o de usuario. Además de credenciales del programa junto con la infraestructura requerida y el código en su versión de producción</w:t>
       </w:r>
     </w:p>
     <w:p>
@@ -11240,13 +11096,7 @@
         <w:rPr>
           <w:rFonts w:ascii="Times New Roman" w:eastAsia="Times New Roman" w:hAnsi="Times New Roman" w:cs="Times New Roman"/>
         </w:rPr>
-        <w:t>En esta sección se llevará a cabo el proceso de la Gestión de cambios basado en 8 fases, que se muestra en la</w:t>
-      </w:r>
-      <w:r>
-        <w:rPr>
-          <w:rFonts w:ascii="Times New Roman" w:eastAsia="Times New Roman" w:hAnsi="Times New Roman" w:cs="Times New Roman"/>
-        </w:rPr>
-        <w:t xml:space="preserve"> Figura 2. El proceso inicia cuando se recibe una </w:t>
+        <w:t xml:space="preserve">En esta sección se llevará a cabo el proceso de la Gestión de cambios basado en 8 fases, que se muestra en la Figura 2. El proceso inicia cuando se recibe una </w:t>
       </w:r>
       <w:r>
         <w:rPr>
@@ -11270,7 +11120,7 @@
           <w:lang w:val="en-US"/>
         </w:rPr>
         <w:drawing>
-          <wp:inline distT="114300" distB="114300" distL="114300" distR="114300">
+          <wp:inline distT="114300" distB="114300" distL="114300" distR="114300" wp14:anchorId="18D921AD" wp14:editId="5CED9887">
             <wp:extent cx="5731200" cy="3340100"/>
             <wp:effectExtent l="12700" t="12700" r="12700" b="12700"/>
             <wp:docPr id="3" name="image3.png"/>
@@ -11981,13 +11831,7 @@
               <w:rPr>
                 <w:rFonts w:ascii="Times New Roman" w:eastAsia="Times New Roman" w:hAnsi="Times New Roman" w:cs="Times New Roman"/>
               </w:rPr>
-              <w:t xml:space="preserve">Prioridad que la persona solicitante considera </w:t>
-            </w:r>
-            <w:r>
-              <w:rPr>
-                <w:rFonts w:ascii="Times New Roman" w:eastAsia="Times New Roman" w:hAnsi="Times New Roman" w:cs="Times New Roman"/>
-              </w:rPr>
-              <w:t>que debe tener el cambio solicitado.</w:t>
+              <w:t>Prioridad que la persona solicitante considera que debe tener el cambio solicitado.</w:t>
             </w:r>
           </w:p>
         </w:tc>
@@ -12329,13 +12173,7 @@
               <w:rPr>
                 <w:rFonts w:ascii="Times New Roman" w:eastAsia="Times New Roman" w:hAnsi="Times New Roman" w:cs="Times New Roman"/>
               </w:rPr>
-              <w:t xml:space="preserve">El solicitante brinda desde su experiencia, cuáles serían unas posibles </w:t>
-            </w:r>
-            <w:r>
-              <w:rPr>
-                <w:rFonts w:ascii="Times New Roman" w:eastAsia="Times New Roman" w:hAnsi="Times New Roman" w:cs="Times New Roman"/>
-              </w:rPr>
-              <w:t xml:space="preserve">soluciones para resolver la solicitud de cambio. </w:t>
+              <w:t xml:space="preserve">El solicitante brinda desde su experiencia, cuáles serían unas posibles soluciones para resolver la solicitud de cambio. </w:t>
             </w:r>
           </w:p>
         </w:tc>
@@ -14022,13 +13860,7 @@
               <w:rPr>
                 <w:rFonts w:ascii="Times New Roman" w:eastAsia="Times New Roman" w:hAnsi="Times New Roman" w:cs="Times New Roman"/>
               </w:rPr>
-              <w:t>Solicitudes que han sido aprobadas y se tiene ya un plan para su imple</w:t>
-            </w:r>
-            <w:r>
-              <w:rPr>
-                <w:rFonts w:ascii="Times New Roman" w:eastAsia="Times New Roman" w:hAnsi="Times New Roman" w:cs="Times New Roman"/>
-              </w:rPr>
-              <w:t>mentación.</w:t>
+              <w:t>Solicitudes que han sido aprobadas y se tiene ya un plan para su implementación.</w:t>
             </w:r>
           </w:p>
         </w:tc>
@@ -14650,14 +14482,7 @@
                 <w:rFonts w:ascii="Times New Roman" w:eastAsia="Times New Roman" w:hAnsi="Times New Roman" w:cs="Times New Roman"/>
                 <w:b/>
               </w:rPr>
-              <w:t>Santos Rojas</w:t>
-            </w:r>
-            <w:r>
-              <w:rPr>
-                <w:rFonts w:ascii="Times New Roman" w:eastAsia="Times New Roman" w:hAnsi="Times New Roman" w:cs="Times New Roman"/>
-                <w:b/>
-              </w:rPr>
-              <w:t xml:space="preserve"> Daniel Israel</w:t>
+              <w:t>Santos Rojas Daniel Israel</w:t>
             </w:r>
           </w:p>
         </w:tc>
@@ -14718,13 +14543,7 @@
         <w:rPr>
           <w:rFonts w:ascii="Times New Roman" w:eastAsia="Times New Roman" w:hAnsi="Times New Roman" w:cs="Times New Roman"/>
         </w:rPr>
-        <w:t xml:space="preserve">Dentro de la solicitudes de cambios se piden desde la parte interesada que se añadan, modifiquen o se actualicen esto para poder darles mayores opciones a nuestros clientes los que con estos cambios obtendrán dinamismo de parte de nuestra plataforma y una </w:t>
-      </w:r>
-      <w:r>
-        <w:rPr>
-          <w:rFonts w:ascii="Times New Roman" w:eastAsia="Times New Roman" w:hAnsi="Times New Roman" w:cs="Times New Roman"/>
-        </w:rPr>
-        <w:t>mejor interactividad al momento de utilizarlo.</w:t>
+        <w:t>Dentro de la solicitudes de cambios se piden desde la parte interesada que se añadan, modifiquen o se actualicen esto para poder darles mayores opciones a nuestros clientes los que con estos cambios obtendrán dinamismo de parte de nuestra plataforma y una mejor interactividad al momento de utilizarlo.</w:t>
       </w:r>
     </w:p>
     <w:p>
@@ -14898,11 +14717,13 @@
               <w:spacing w:line="240" w:lineRule="auto"/>
               <w:rPr>
                 <w:rFonts w:ascii="Times New Roman" w:eastAsia="Times New Roman" w:hAnsi="Times New Roman" w:cs="Times New Roman"/>
-              </w:rPr>
-            </w:pPr>
-            <w:r>
-              <w:rPr>
-                <w:rFonts w:ascii="Times New Roman" w:eastAsia="Times New Roman" w:hAnsi="Times New Roman" w:cs="Times New Roman"/>
+                <w:lang w:val="en-US"/>
+              </w:rPr>
+            </w:pPr>
+            <w:r>
+              <w:rPr>
+                <w:rFonts w:ascii="Times New Roman" w:eastAsia="Times New Roman" w:hAnsi="Times New Roman" w:cs="Times New Roman"/>
+                <w:lang w:val="en-US"/>
               </w:rPr>
               <w:t>SMPO Smart Money Project Online</w:t>
             </w:r>
@@ -15229,13 +15050,7 @@
               <w:rPr>
                 <w:rFonts w:ascii="Times New Roman" w:eastAsia="Times New Roman" w:hAnsi="Times New Roman" w:cs="Times New Roman"/>
               </w:rPr>
-              <w:t>En la interfaz de la página de login se usa una paleta de color</w:t>
-            </w:r>
-            <w:r>
-              <w:rPr>
-                <w:rFonts w:ascii="Times New Roman" w:eastAsia="Times New Roman" w:hAnsi="Times New Roman" w:cs="Times New Roman"/>
-              </w:rPr>
-              <w:t>es con demasiados tonos azules, lo que conlleva a un agotamiento visual innecesario cuando el usuario busca ingresar o registrarse en el sistema.</w:t>
+              <w:t>En la interfaz de la página de login se usa una paleta de colores con demasiados tonos azules, lo que conlleva a un agotamiento visual innecesario cuando el usuario busca ingresar o registrarse en el sistema.</w:t>
             </w:r>
           </w:p>
         </w:tc>
@@ -15406,11 +15221,13 @@
               <w:spacing w:line="240" w:lineRule="auto"/>
               <w:rPr>
                 <w:rFonts w:ascii="Times New Roman" w:eastAsia="Times New Roman" w:hAnsi="Times New Roman" w:cs="Times New Roman"/>
-              </w:rPr>
-            </w:pPr>
-            <w:r>
-              <w:rPr>
-                <w:rFonts w:ascii="Times New Roman" w:eastAsia="Times New Roman" w:hAnsi="Times New Roman" w:cs="Times New Roman"/>
+                <w:lang w:val="en-US"/>
+              </w:rPr>
+            </w:pPr>
+            <w:r>
+              <w:rPr>
+                <w:rFonts w:ascii="Times New Roman" w:eastAsia="Times New Roman" w:hAnsi="Times New Roman" w:cs="Times New Roman"/>
+                <w:lang w:val="en-US"/>
               </w:rPr>
               <w:t>SMPO (Smart Money Project Online)</w:t>
             </w:r>
@@ -15749,13 +15566,7 @@
               <w:rPr>
                 <w:rFonts w:ascii="Times New Roman" w:eastAsia="Times New Roman" w:hAnsi="Times New Roman" w:cs="Times New Roman"/>
               </w:rPr>
-              <w:t>Se debe mostrar la evolución del valor de los activos a lo largo del tiempo mediante varias gráficas para que nuestros usuarios</w:t>
-            </w:r>
-            <w:r>
-              <w:rPr>
-                <w:rFonts w:ascii="Times New Roman" w:eastAsia="Times New Roman" w:hAnsi="Times New Roman" w:cs="Times New Roman"/>
-              </w:rPr>
-              <w:t xml:space="preserve"> puedan visualizar esta información y en base a esto elegir qué transacción realizar.</w:t>
+              <w:t>Se debe mostrar la evolución del valor de los activos a lo largo del tiempo mediante varias gráficas para que nuestros usuarios puedan visualizar esta información y en base a esto elegir qué transacción realizar.</w:t>
             </w:r>
           </w:p>
         </w:tc>
@@ -15927,11 +15738,13 @@
               <w:spacing w:line="240" w:lineRule="auto"/>
               <w:rPr>
                 <w:rFonts w:ascii="Times New Roman" w:eastAsia="Times New Roman" w:hAnsi="Times New Roman" w:cs="Times New Roman"/>
-              </w:rPr>
-            </w:pPr>
-            <w:r>
-              <w:rPr>
-                <w:rFonts w:ascii="Times New Roman" w:eastAsia="Times New Roman" w:hAnsi="Times New Roman" w:cs="Times New Roman"/>
+                <w:lang w:val="en-US"/>
+              </w:rPr>
+            </w:pPr>
+            <w:r>
+              <w:rPr>
+                <w:rFonts w:ascii="Times New Roman" w:eastAsia="Times New Roman" w:hAnsi="Times New Roman" w:cs="Times New Roman"/>
+                <w:lang w:val="en-US"/>
               </w:rPr>
               <w:t>SMPO Smart Money Project Online</w:t>
             </w:r>
@@ -16455,19 +16268,15 @@
               <w:spacing w:line="240" w:lineRule="auto"/>
               <w:rPr>
                 <w:rFonts w:ascii="Times New Roman" w:eastAsia="Times New Roman" w:hAnsi="Times New Roman" w:cs="Times New Roman"/>
-              </w:rPr>
-            </w:pPr>
-            <w:r>
-              <w:rPr>
-                <w:rFonts w:ascii="Times New Roman" w:eastAsia="Times New Roman" w:hAnsi="Times New Roman" w:cs="Times New Roman"/>
-              </w:rPr>
-              <w:t>SMPO</w:t>
-            </w:r>
-            <w:r>
-              <w:rPr>
-                <w:rFonts w:ascii="Times New Roman" w:eastAsia="Times New Roman" w:hAnsi="Times New Roman" w:cs="Times New Roman"/>
-              </w:rPr>
-              <w:t xml:space="preserve"> Smart Money Project Online</w:t>
+                <w:lang w:val="en-US"/>
+              </w:rPr>
+            </w:pPr>
+            <w:r>
+              <w:rPr>
+                <w:rFonts w:ascii="Times New Roman" w:eastAsia="Times New Roman" w:hAnsi="Times New Roman" w:cs="Times New Roman"/>
+                <w:lang w:val="en-US"/>
+              </w:rPr>
+              <w:t>SMPO Smart Money Project Online</w:t>
             </w:r>
           </w:p>
         </w:tc>
@@ -16971,11 +16780,13 @@
               <w:spacing w:line="240" w:lineRule="auto"/>
               <w:rPr>
                 <w:rFonts w:ascii="Times New Roman" w:eastAsia="Times New Roman" w:hAnsi="Times New Roman" w:cs="Times New Roman"/>
-              </w:rPr>
-            </w:pPr>
-            <w:r>
-              <w:rPr>
-                <w:rFonts w:ascii="Times New Roman" w:eastAsia="Times New Roman" w:hAnsi="Times New Roman" w:cs="Times New Roman"/>
+                <w:lang w:val="en-US"/>
+              </w:rPr>
+            </w:pPr>
+            <w:r>
+              <w:rPr>
+                <w:rFonts w:ascii="Times New Roman" w:eastAsia="Times New Roman" w:hAnsi="Times New Roman" w:cs="Times New Roman"/>
+                <w:lang w:val="en-US"/>
               </w:rPr>
               <w:t>SMPO Smart Money Project Online</w:t>
             </w:r>
@@ -17513,11 +17324,13 @@
               <w:spacing w:line="240" w:lineRule="auto"/>
               <w:rPr>
                 <w:rFonts w:ascii="Times New Roman" w:eastAsia="Times New Roman" w:hAnsi="Times New Roman" w:cs="Times New Roman"/>
-              </w:rPr>
-            </w:pPr>
-            <w:r>
-              <w:rPr>
-                <w:rFonts w:ascii="Times New Roman" w:eastAsia="Times New Roman" w:hAnsi="Times New Roman" w:cs="Times New Roman"/>
+                <w:lang w:val="en-US"/>
+              </w:rPr>
+            </w:pPr>
+            <w:r>
+              <w:rPr>
+                <w:rFonts w:ascii="Times New Roman" w:eastAsia="Times New Roman" w:hAnsi="Times New Roman" w:cs="Times New Roman"/>
+                <w:lang w:val="en-US"/>
               </w:rPr>
               <w:t>SMPO Smart Money Project Online</w:t>
             </w:r>
@@ -17859,10 +17672,7 @@
       <w:bookmarkStart w:id="25" w:name="_heading=h.t9xzxlay5mf4" w:colFirst="0" w:colLast="0"/>
       <w:bookmarkEnd w:id="25"/>
       <w:r>
-        <w:t>Tabla 18. Solicitu</w:t>
-      </w:r>
-      <w:r>
-        <w:t>d de cambio 6</w:t>
+        <w:t>Tabla 18. Solicitud de cambio 6</w:t>
       </w:r>
     </w:p>
     <w:p>
@@ -18010,11 +17820,13 @@
               <w:spacing w:line="240" w:lineRule="auto"/>
               <w:rPr>
                 <w:rFonts w:ascii="Times New Roman" w:eastAsia="Times New Roman" w:hAnsi="Times New Roman" w:cs="Times New Roman"/>
-              </w:rPr>
-            </w:pPr>
-            <w:r>
-              <w:rPr>
-                <w:rFonts w:ascii="Times New Roman" w:eastAsia="Times New Roman" w:hAnsi="Times New Roman" w:cs="Times New Roman"/>
+                <w:lang w:val="en-US"/>
+              </w:rPr>
+            </w:pPr>
+            <w:r>
+              <w:rPr>
+                <w:rFonts w:ascii="Times New Roman" w:eastAsia="Times New Roman" w:hAnsi="Times New Roman" w:cs="Times New Roman"/>
+                <w:lang w:val="en-US"/>
               </w:rPr>
               <w:t>SMPO Smart Money Project Online</w:t>
             </w:r>
@@ -18352,13 +18164,7 @@
               <w:rPr>
                 <w:rFonts w:ascii="Times New Roman" w:eastAsia="Times New Roman" w:hAnsi="Times New Roman" w:cs="Times New Roman"/>
               </w:rPr>
-              <w:t>Se han tenido problemas en la central de datos de la empresa y se tomó la decisión de duplicar toda información en una central de seguro informático , como parte de las nu</w:t>
-            </w:r>
-            <w:r>
-              <w:rPr>
-                <w:rFonts w:ascii="Times New Roman" w:eastAsia="Times New Roman" w:hAnsi="Times New Roman" w:cs="Times New Roman"/>
-              </w:rPr>
-              <w:t xml:space="preserve">evas políticas de seguridad. </w:t>
+              <w:t xml:space="preserve">Se han tenido problemas en la central de datos de la empresa y se tomó la decisión de duplicar toda información en una central de seguro informático , como parte de las nuevas políticas de seguridad. </w:t>
             </w:r>
           </w:p>
         </w:tc>
@@ -18853,13 +18659,7 @@
               <w:rPr>
                 <w:rFonts w:ascii="Times New Roman" w:eastAsia="Times New Roman" w:hAnsi="Times New Roman" w:cs="Times New Roman"/>
               </w:rPr>
-              <w:t>Es necesario evitar saturar al usuario con diversas confirmaciones por cada paso a eliminar y brindar la opción para cancelar t</w:t>
-            </w:r>
-            <w:r>
-              <w:rPr>
-                <w:rFonts w:ascii="Times New Roman" w:eastAsia="Times New Roman" w:hAnsi="Times New Roman" w:cs="Times New Roman"/>
-              </w:rPr>
-              <w:t>oda la operación de inmediato para que así los usuarios que saben y necesitan cancelar la operación en su totalidad ahorran tiempo y simplifiquen pasos.</w:t>
+              <w:t>Es necesario evitar saturar al usuario con diversas confirmaciones por cada paso a eliminar y brindar la opción para cancelar toda la operación de inmediato para que así los usuarios que saben y necesitan cancelar la operación en su totalidad ahorran tiempo y simplifiquen pasos.</w:t>
             </w:r>
           </w:p>
         </w:tc>
@@ -18880,6 +18680,660 @@
     <w:p>
       <w:pPr>
         <w:spacing w:line="240" w:lineRule="auto"/>
+        <w:rPr>
+          <w:rFonts w:ascii="Times New Roman" w:eastAsia="Times New Roman" w:hAnsi="Times New Roman" w:cs="Times New Roman"/>
+          <w:b/>
+        </w:rPr>
+      </w:pPr>
+      <w:r>
+        <w:rPr>
+          <w:rFonts w:ascii="Times New Roman" w:eastAsia="Times New Roman" w:hAnsi="Times New Roman" w:cs="Times New Roman"/>
+          <w:b/>
+        </w:rPr>
+        <w:t>FORMATO DE REPORTE DE ESTADOS</w:t>
+      </w:r>
+    </w:p>
+    <w:p/>
+    <w:p>
+      <w:pPr>
+        <w:spacing w:line="240" w:lineRule="auto"/>
+        <w:rPr>
+          <w:rFonts w:ascii="Times New Roman" w:eastAsia="Times New Roman" w:hAnsi="Times New Roman" w:cs="Times New Roman"/>
+          <w:sz w:val="24"/>
+          <w:szCs w:val="24"/>
+          <w:lang w:val="es-ES"/>
+        </w:rPr>
+      </w:pPr>
+      <w:r>
+        <w:rPr>
+          <w:rFonts w:ascii="Times New Roman" w:eastAsia="Times New Roman" w:hAnsi="Times New Roman" w:cs="Times New Roman"/>
+          <w:b/>
+          <w:bCs/>
+          <w:color w:val="000000"/>
+          <w:lang w:val="es-ES"/>
+        </w:rPr>
+        <w:t xml:space="preserve">Para: </w:t>
+      </w:r>
+      <w:r>
+        <w:rPr>
+          <w:rFonts w:ascii="Times New Roman" w:eastAsia="Times New Roman" w:hAnsi="Times New Roman" w:cs="Times New Roman"/>
+          <w:color w:val="000000"/>
+          <w:lang w:val="es-ES"/>
+        </w:rPr>
+        <w:t>Jefe de Proyecto Walter Quintanilla</w:t>
+      </w:r>
+    </w:p>
+    <w:tbl>
+      <w:tblPr>
+        <w:tblW w:w="0" w:type="auto"/>
+        <w:tblCellMar>
+          <w:top w:w="15" w:type="dxa"/>
+          <w:left w:w="15" w:type="dxa"/>
+          <w:bottom w:w="15" w:type="dxa"/>
+          <w:right w:w="15" w:type="dxa"/>
+        </w:tblCellMar>
+        <w:tblLook w:val="04A0" w:firstRow="1" w:lastRow="0" w:firstColumn="1" w:lastColumn="0" w:noHBand="0" w:noVBand="1"/>
+      </w:tblPr>
+      <w:tblGrid>
+        <w:gridCol w:w="1178"/>
+        <w:gridCol w:w="7831"/>
+      </w:tblGrid>
+      <w:tr>
+        <w:tc>
+          <w:tcPr>
+            <w:tcW w:w="0" w:type="auto"/>
+            <w:tcBorders>
+              <w:top w:val="single" w:sz="8" w:space="0" w:color="000000"/>
+              <w:left w:val="single" w:sz="8" w:space="0" w:color="000000"/>
+              <w:bottom w:val="single" w:sz="8" w:space="0" w:color="000000"/>
+              <w:right w:val="single" w:sz="8" w:space="0" w:color="000000"/>
+            </w:tcBorders>
+            <w:tcMar>
+              <w:top w:w="100" w:type="dxa"/>
+              <w:left w:w="100" w:type="dxa"/>
+              <w:bottom w:w="100" w:type="dxa"/>
+              <w:right w:w="100" w:type="dxa"/>
+            </w:tcMar>
+            <w:hideMark/>
+          </w:tcPr>
+          <w:p>
+            <w:pPr>
+              <w:spacing w:line="240" w:lineRule="auto"/>
+              <w:rPr>
+                <w:rFonts w:ascii="Times New Roman" w:eastAsia="Times New Roman" w:hAnsi="Times New Roman" w:cs="Times New Roman"/>
+                <w:sz w:val="24"/>
+                <w:szCs w:val="24"/>
+                <w:lang w:val="en-US"/>
+              </w:rPr>
+            </w:pPr>
+            <w:r>
+              <w:rPr>
+                <w:rFonts w:ascii="Times New Roman" w:eastAsia="Times New Roman" w:hAnsi="Times New Roman" w:cs="Times New Roman"/>
+                <w:b/>
+                <w:bCs/>
+                <w:color w:val="000000"/>
+                <w:lang w:val="en-US"/>
+              </w:rPr>
+              <w:t>ID:</w:t>
+            </w:r>
+          </w:p>
+        </w:tc>
+        <w:tc>
+          <w:tcPr>
+            <w:tcW w:w="0" w:type="auto"/>
+            <w:tcBorders>
+              <w:top w:val="single" w:sz="8" w:space="0" w:color="000000"/>
+              <w:left w:val="single" w:sz="8" w:space="0" w:color="000000"/>
+              <w:bottom w:val="single" w:sz="8" w:space="0" w:color="000000"/>
+              <w:right w:val="single" w:sz="8" w:space="0" w:color="000000"/>
+            </w:tcBorders>
+            <w:tcMar>
+              <w:top w:w="100" w:type="dxa"/>
+              <w:left w:w="100" w:type="dxa"/>
+              <w:bottom w:w="100" w:type="dxa"/>
+              <w:right w:w="100" w:type="dxa"/>
+            </w:tcMar>
+            <w:hideMark/>
+          </w:tcPr>
+          <w:p>
+            <w:pPr>
+              <w:spacing w:line="240" w:lineRule="auto"/>
+              <w:rPr>
+                <w:rFonts w:ascii="Times New Roman" w:eastAsia="Times New Roman" w:hAnsi="Times New Roman" w:cs="Times New Roman"/>
+                <w:sz w:val="24"/>
+                <w:szCs w:val="24"/>
+                <w:lang w:val="en-US"/>
+              </w:rPr>
+            </w:pPr>
+            <w:r>
+              <w:rPr>
+                <w:rFonts w:ascii="Times New Roman" w:eastAsia="Times New Roman" w:hAnsi="Times New Roman" w:cs="Times New Roman"/>
+                <w:color w:val="000000"/>
+                <w:lang w:val="en-US"/>
+              </w:rPr>
+              <w:t>RC-008</w:t>
+            </w:r>
+          </w:p>
+        </w:tc>
+      </w:tr>
+      <w:tr>
+        <w:tc>
+          <w:tcPr>
+            <w:tcW w:w="0" w:type="auto"/>
+            <w:tcBorders>
+              <w:top w:val="single" w:sz="8" w:space="0" w:color="000000"/>
+              <w:left w:val="single" w:sz="8" w:space="0" w:color="000000"/>
+              <w:bottom w:val="single" w:sz="8" w:space="0" w:color="000000"/>
+              <w:right w:val="single" w:sz="8" w:space="0" w:color="000000"/>
+            </w:tcBorders>
+            <w:tcMar>
+              <w:top w:w="100" w:type="dxa"/>
+              <w:left w:w="100" w:type="dxa"/>
+              <w:bottom w:w="100" w:type="dxa"/>
+              <w:right w:w="100" w:type="dxa"/>
+            </w:tcMar>
+            <w:hideMark/>
+          </w:tcPr>
+          <w:p>
+            <w:pPr>
+              <w:spacing w:line="240" w:lineRule="auto"/>
+              <w:rPr>
+                <w:rFonts w:ascii="Times New Roman" w:eastAsia="Times New Roman" w:hAnsi="Times New Roman" w:cs="Times New Roman"/>
+                <w:sz w:val="24"/>
+                <w:szCs w:val="24"/>
+                <w:lang w:val="en-US"/>
+              </w:rPr>
+            </w:pPr>
+            <w:r>
+              <w:rPr>
+                <w:rFonts w:ascii="Times New Roman" w:eastAsia="Times New Roman" w:hAnsi="Times New Roman" w:cs="Times New Roman"/>
+                <w:b/>
+                <w:bCs/>
+                <w:color w:val="000000"/>
+                <w:lang w:val="en-US"/>
+              </w:rPr>
+              <w:t>Autor:</w:t>
+            </w:r>
+          </w:p>
+        </w:tc>
+        <w:tc>
+          <w:tcPr>
+            <w:tcW w:w="0" w:type="auto"/>
+            <w:tcBorders>
+              <w:top w:val="single" w:sz="8" w:space="0" w:color="000000"/>
+              <w:left w:val="single" w:sz="8" w:space="0" w:color="000000"/>
+              <w:bottom w:val="single" w:sz="8" w:space="0" w:color="000000"/>
+              <w:right w:val="single" w:sz="8" w:space="0" w:color="000000"/>
+            </w:tcBorders>
+            <w:tcMar>
+              <w:top w:w="100" w:type="dxa"/>
+              <w:left w:w="100" w:type="dxa"/>
+              <w:bottom w:w="100" w:type="dxa"/>
+              <w:right w:w="100" w:type="dxa"/>
+            </w:tcMar>
+            <w:hideMark/>
+          </w:tcPr>
+          <w:p>
+            <w:pPr>
+              <w:spacing w:line="240" w:lineRule="auto"/>
+              <w:rPr>
+                <w:rFonts w:ascii="Times New Roman" w:eastAsia="Times New Roman" w:hAnsi="Times New Roman" w:cs="Times New Roman"/>
+                <w:sz w:val="24"/>
+                <w:szCs w:val="24"/>
+                <w:lang w:val="en-US"/>
+              </w:rPr>
+            </w:pPr>
+            <w:r>
+              <w:rPr>
+                <w:rFonts w:ascii="Times New Roman" w:eastAsia="Times New Roman" w:hAnsi="Times New Roman" w:cs="Times New Roman"/>
+                <w:color w:val="000000"/>
+                <w:lang w:val="en-US"/>
+              </w:rPr>
+              <w:t>Quispe Cadillo, Andrés</w:t>
+            </w:r>
+          </w:p>
+        </w:tc>
+      </w:tr>
+      <w:tr>
+        <w:tc>
+          <w:tcPr>
+            <w:tcW w:w="0" w:type="auto"/>
+            <w:tcBorders>
+              <w:top w:val="single" w:sz="8" w:space="0" w:color="000000"/>
+              <w:left w:val="single" w:sz="8" w:space="0" w:color="000000"/>
+              <w:bottom w:val="single" w:sz="8" w:space="0" w:color="000000"/>
+              <w:right w:val="single" w:sz="8" w:space="0" w:color="000000"/>
+            </w:tcBorders>
+            <w:tcMar>
+              <w:top w:w="100" w:type="dxa"/>
+              <w:left w:w="100" w:type="dxa"/>
+              <w:bottom w:w="100" w:type="dxa"/>
+              <w:right w:w="100" w:type="dxa"/>
+            </w:tcMar>
+            <w:hideMark/>
+          </w:tcPr>
+          <w:p>
+            <w:pPr>
+              <w:spacing w:line="240" w:lineRule="auto"/>
+              <w:rPr>
+                <w:rFonts w:ascii="Times New Roman" w:eastAsia="Times New Roman" w:hAnsi="Times New Roman" w:cs="Times New Roman"/>
+                <w:sz w:val="24"/>
+                <w:szCs w:val="24"/>
+                <w:lang w:val="en-US"/>
+              </w:rPr>
+            </w:pPr>
+            <w:r>
+              <w:rPr>
+                <w:rFonts w:ascii="Times New Roman" w:eastAsia="Times New Roman" w:hAnsi="Times New Roman" w:cs="Times New Roman"/>
+                <w:b/>
+                <w:bCs/>
+                <w:color w:val="000000"/>
+                <w:lang w:val="en-US"/>
+              </w:rPr>
+              <w:t>Título:</w:t>
+            </w:r>
+          </w:p>
+        </w:tc>
+        <w:tc>
+          <w:tcPr>
+            <w:tcW w:w="0" w:type="auto"/>
+            <w:tcBorders>
+              <w:top w:val="single" w:sz="8" w:space="0" w:color="000000"/>
+              <w:left w:val="single" w:sz="8" w:space="0" w:color="000000"/>
+              <w:bottom w:val="single" w:sz="8" w:space="0" w:color="000000"/>
+              <w:right w:val="single" w:sz="8" w:space="0" w:color="000000"/>
+            </w:tcBorders>
+            <w:tcMar>
+              <w:top w:w="100" w:type="dxa"/>
+              <w:left w:w="100" w:type="dxa"/>
+              <w:bottom w:w="100" w:type="dxa"/>
+              <w:right w:w="100" w:type="dxa"/>
+            </w:tcMar>
+            <w:hideMark/>
+          </w:tcPr>
+          <w:p>
+            <w:pPr>
+              <w:spacing w:line="240" w:lineRule="auto"/>
+              <w:rPr>
+                <w:rFonts w:ascii="Times New Roman" w:eastAsia="Times New Roman" w:hAnsi="Times New Roman" w:cs="Times New Roman"/>
+                <w:sz w:val="24"/>
+                <w:szCs w:val="24"/>
+                <w:lang w:val="es-ES"/>
+              </w:rPr>
+            </w:pPr>
+            <w:r>
+              <w:rPr>
+                <w:rFonts w:ascii="Times New Roman" w:eastAsia="Times New Roman" w:hAnsi="Times New Roman" w:cs="Times New Roman"/>
+                <w:color w:val="000000"/>
+                <w:lang w:val="es-ES"/>
+              </w:rPr>
+              <w:t>Métricas: Generador de reportes de tráfico.</w:t>
+            </w:r>
+          </w:p>
+        </w:tc>
+      </w:tr>
+      <w:tr>
+        <w:tc>
+          <w:tcPr>
+            <w:tcW w:w="0" w:type="auto"/>
+            <w:tcBorders>
+              <w:top w:val="single" w:sz="8" w:space="0" w:color="000000"/>
+              <w:left w:val="single" w:sz="8" w:space="0" w:color="000000"/>
+              <w:bottom w:val="single" w:sz="8" w:space="0" w:color="000000"/>
+              <w:right w:val="single" w:sz="8" w:space="0" w:color="000000"/>
+            </w:tcBorders>
+            <w:tcMar>
+              <w:top w:w="100" w:type="dxa"/>
+              <w:left w:w="100" w:type="dxa"/>
+              <w:bottom w:w="100" w:type="dxa"/>
+              <w:right w:w="100" w:type="dxa"/>
+            </w:tcMar>
+            <w:hideMark/>
+          </w:tcPr>
+          <w:p>
+            <w:pPr>
+              <w:spacing w:line="240" w:lineRule="auto"/>
+              <w:rPr>
+                <w:rFonts w:ascii="Times New Roman" w:eastAsia="Times New Roman" w:hAnsi="Times New Roman" w:cs="Times New Roman"/>
+                <w:sz w:val="24"/>
+                <w:szCs w:val="24"/>
+                <w:lang w:val="en-US"/>
+              </w:rPr>
+            </w:pPr>
+            <w:r>
+              <w:rPr>
+                <w:rFonts w:ascii="Times New Roman" w:eastAsia="Times New Roman" w:hAnsi="Times New Roman" w:cs="Times New Roman"/>
+                <w:b/>
+                <w:bCs/>
+                <w:color w:val="000000"/>
+                <w:lang w:val="en-US"/>
+              </w:rPr>
+              <w:t>Propósito:</w:t>
+            </w:r>
+          </w:p>
+        </w:tc>
+        <w:tc>
+          <w:tcPr>
+            <w:tcW w:w="0" w:type="auto"/>
+            <w:tcBorders>
+              <w:top w:val="single" w:sz="8" w:space="0" w:color="000000"/>
+              <w:left w:val="single" w:sz="8" w:space="0" w:color="000000"/>
+              <w:bottom w:val="single" w:sz="8" w:space="0" w:color="000000"/>
+              <w:right w:val="single" w:sz="8" w:space="0" w:color="000000"/>
+            </w:tcBorders>
+            <w:tcMar>
+              <w:top w:w="100" w:type="dxa"/>
+              <w:left w:w="100" w:type="dxa"/>
+              <w:bottom w:w="100" w:type="dxa"/>
+              <w:right w:w="100" w:type="dxa"/>
+            </w:tcMar>
+            <w:hideMark/>
+          </w:tcPr>
+          <w:p>
+            <w:pPr>
+              <w:spacing w:line="240" w:lineRule="auto"/>
+              <w:rPr>
+                <w:rFonts w:ascii="Times New Roman" w:eastAsia="Times New Roman" w:hAnsi="Times New Roman" w:cs="Times New Roman"/>
+                <w:sz w:val="24"/>
+                <w:szCs w:val="24"/>
+                <w:lang w:val="en-US"/>
+              </w:rPr>
+            </w:pPr>
+            <w:r>
+              <w:rPr>
+                <w:rFonts w:ascii="Times New Roman" w:eastAsia="Times New Roman" w:hAnsi="Times New Roman" w:cs="Times New Roman"/>
+                <w:color w:val="000000"/>
+                <w:lang w:val="en-US"/>
+              </w:rPr>
+              <w:t>Métrica de tráfico.</w:t>
+            </w:r>
+          </w:p>
+        </w:tc>
+      </w:tr>
+      <w:tr>
+        <w:tc>
+          <w:tcPr>
+            <w:tcW w:w="0" w:type="auto"/>
+            <w:tcBorders>
+              <w:top w:val="single" w:sz="8" w:space="0" w:color="000000"/>
+              <w:left w:val="single" w:sz="8" w:space="0" w:color="000000"/>
+              <w:bottom w:val="single" w:sz="8" w:space="0" w:color="000000"/>
+              <w:right w:val="single" w:sz="8" w:space="0" w:color="000000"/>
+            </w:tcBorders>
+            <w:tcMar>
+              <w:top w:w="100" w:type="dxa"/>
+              <w:left w:w="100" w:type="dxa"/>
+              <w:bottom w:w="100" w:type="dxa"/>
+              <w:right w:w="100" w:type="dxa"/>
+            </w:tcMar>
+            <w:hideMark/>
+          </w:tcPr>
+          <w:p>
+            <w:pPr>
+              <w:spacing w:line="240" w:lineRule="auto"/>
+              <w:rPr>
+                <w:rFonts w:ascii="Times New Roman" w:eastAsia="Times New Roman" w:hAnsi="Times New Roman" w:cs="Times New Roman"/>
+                <w:sz w:val="24"/>
+                <w:szCs w:val="24"/>
+                <w:lang w:val="en-US"/>
+              </w:rPr>
+            </w:pPr>
+            <w:r>
+              <w:rPr>
+                <w:rFonts w:ascii="Times New Roman" w:eastAsia="Times New Roman" w:hAnsi="Times New Roman" w:cs="Times New Roman"/>
+                <w:b/>
+                <w:bCs/>
+                <w:color w:val="000000"/>
+                <w:lang w:val="en-US"/>
+              </w:rPr>
+              <w:t>Entradas:</w:t>
+            </w:r>
+          </w:p>
+        </w:tc>
+        <w:tc>
+          <w:tcPr>
+            <w:tcW w:w="0" w:type="auto"/>
+            <w:tcBorders>
+              <w:top w:val="single" w:sz="8" w:space="0" w:color="000000"/>
+              <w:left w:val="single" w:sz="8" w:space="0" w:color="000000"/>
+              <w:bottom w:val="single" w:sz="8" w:space="0" w:color="000000"/>
+              <w:right w:val="single" w:sz="8" w:space="0" w:color="000000"/>
+            </w:tcBorders>
+            <w:tcMar>
+              <w:top w:w="100" w:type="dxa"/>
+              <w:left w:w="100" w:type="dxa"/>
+              <w:bottom w:w="100" w:type="dxa"/>
+              <w:right w:w="100" w:type="dxa"/>
+            </w:tcMar>
+            <w:hideMark/>
+          </w:tcPr>
+          <w:p>
+            <w:pPr>
+              <w:numPr>
+                <w:ilvl w:val="0"/>
+                <w:numId w:val="28"/>
+              </w:numPr>
+              <w:spacing w:line="240" w:lineRule="auto"/>
+              <w:textAlignment w:val="baseline"/>
+              <w:rPr>
+                <w:rFonts w:ascii="Times New Roman" w:eastAsia="Times New Roman" w:hAnsi="Times New Roman" w:cs="Times New Roman"/>
+                <w:color w:val="000000"/>
+                <w:lang w:val="en-US"/>
+              </w:rPr>
+            </w:pPr>
+            <w:r>
+              <w:rPr>
+                <w:rFonts w:ascii="Times New Roman" w:eastAsia="Times New Roman" w:hAnsi="Times New Roman" w:cs="Times New Roman"/>
+                <w:color w:val="000000"/>
+                <w:lang w:val="en-US"/>
+              </w:rPr>
+              <w:t>Tráfico (vistas)</w:t>
+            </w:r>
+          </w:p>
+          <w:p>
+            <w:pPr>
+              <w:numPr>
+                <w:ilvl w:val="0"/>
+                <w:numId w:val="28"/>
+              </w:numPr>
+              <w:spacing w:line="240" w:lineRule="auto"/>
+              <w:textAlignment w:val="baseline"/>
+              <w:rPr>
+                <w:rFonts w:ascii="Times New Roman" w:eastAsia="Times New Roman" w:hAnsi="Times New Roman" w:cs="Times New Roman"/>
+                <w:color w:val="000000"/>
+                <w:lang w:val="en-US"/>
+              </w:rPr>
+            </w:pPr>
+            <w:r>
+              <w:rPr>
+                <w:rFonts w:ascii="Times New Roman" w:eastAsia="Times New Roman" w:hAnsi="Times New Roman" w:cs="Times New Roman"/>
+                <w:color w:val="000000"/>
+                <w:lang w:val="en-US"/>
+              </w:rPr>
+              <w:t>clones</w:t>
+            </w:r>
+          </w:p>
+          <w:p>
+            <w:pPr>
+              <w:spacing w:after="240" w:line="240" w:lineRule="auto"/>
+              <w:rPr>
+                <w:rFonts w:ascii="Times New Roman" w:eastAsia="Times New Roman" w:hAnsi="Times New Roman" w:cs="Times New Roman"/>
+                <w:sz w:val="24"/>
+                <w:szCs w:val="24"/>
+                <w:lang w:val="en-US"/>
+              </w:rPr>
+            </w:pPr>
+          </w:p>
+        </w:tc>
+      </w:tr>
+      <w:tr>
+        <w:tc>
+          <w:tcPr>
+            <w:tcW w:w="0" w:type="auto"/>
+            <w:tcBorders>
+              <w:top w:val="single" w:sz="8" w:space="0" w:color="000000"/>
+              <w:left w:val="single" w:sz="8" w:space="0" w:color="000000"/>
+              <w:bottom w:val="single" w:sz="8" w:space="0" w:color="000000"/>
+              <w:right w:val="single" w:sz="8" w:space="0" w:color="000000"/>
+            </w:tcBorders>
+            <w:tcMar>
+              <w:top w:w="100" w:type="dxa"/>
+              <w:left w:w="100" w:type="dxa"/>
+              <w:bottom w:w="100" w:type="dxa"/>
+              <w:right w:w="100" w:type="dxa"/>
+            </w:tcMar>
+            <w:hideMark/>
+          </w:tcPr>
+          <w:p>
+            <w:pPr>
+              <w:spacing w:line="240" w:lineRule="auto"/>
+              <w:rPr>
+                <w:rFonts w:ascii="Times New Roman" w:eastAsia="Times New Roman" w:hAnsi="Times New Roman" w:cs="Times New Roman"/>
+                <w:sz w:val="24"/>
+                <w:szCs w:val="24"/>
+                <w:lang w:val="en-US"/>
+              </w:rPr>
+            </w:pPr>
+            <w:r>
+              <w:rPr>
+                <w:rFonts w:ascii="Times New Roman" w:eastAsia="Times New Roman" w:hAnsi="Times New Roman" w:cs="Times New Roman"/>
+                <w:b/>
+                <w:bCs/>
+                <w:color w:val="000000"/>
+                <w:lang w:val="en-US"/>
+              </w:rPr>
+              <w:t>Salidas:</w:t>
+            </w:r>
+          </w:p>
+        </w:tc>
+        <w:tc>
+          <w:tcPr>
+            <w:tcW w:w="0" w:type="auto"/>
+            <w:tcBorders>
+              <w:top w:val="single" w:sz="8" w:space="0" w:color="000000"/>
+              <w:left w:val="single" w:sz="8" w:space="0" w:color="000000"/>
+              <w:bottom w:val="single" w:sz="8" w:space="0" w:color="000000"/>
+              <w:right w:val="single" w:sz="8" w:space="0" w:color="000000"/>
+            </w:tcBorders>
+            <w:tcMar>
+              <w:top w:w="100" w:type="dxa"/>
+              <w:left w:w="100" w:type="dxa"/>
+              <w:bottom w:w="100" w:type="dxa"/>
+              <w:right w:w="100" w:type="dxa"/>
+            </w:tcMar>
+            <w:hideMark/>
+          </w:tcPr>
+          <w:p>
+            <w:pPr>
+              <w:spacing w:line="240" w:lineRule="auto"/>
+              <w:rPr>
+                <w:rFonts w:ascii="Times New Roman" w:eastAsia="Times New Roman" w:hAnsi="Times New Roman" w:cs="Times New Roman"/>
+                <w:sz w:val="24"/>
+                <w:szCs w:val="24"/>
+                <w:lang w:val="es-ES"/>
+              </w:rPr>
+            </w:pPr>
+            <w:r>
+              <w:rPr>
+                <w:rFonts w:ascii="Times New Roman" w:eastAsia="Times New Roman" w:hAnsi="Times New Roman" w:cs="Times New Roman"/>
+                <w:color w:val="000000"/>
+                <w:lang w:val="es-ES"/>
+              </w:rPr>
+              <w:t xml:space="preserve">Reporte con título: </w:t>
+            </w:r>
+            <w:r>
+              <w:rPr>
+                <w:rFonts w:ascii="Times New Roman" w:eastAsia="Times New Roman" w:hAnsi="Times New Roman" w:cs="Times New Roman"/>
+                <w:b/>
+                <w:bCs/>
+                <w:color w:val="000000"/>
+                <w:lang w:val="es-ES"/>
+              </w:rPr>
+              <w:t>Informe Tráfico</w:t>
+            </w:r>
+            <w:r>
+              <w:rPr>
+                <w:rFonts w:ascii="Times New Roman" w:eastAsia="Times New Roman" w:hAnsi="Times New Roman" w:cs="Times New Roman"/>
+                <w:color w:val="000000"/>
+                <w:lang w:val="es-ES"/>
+              </w:rPr>
+              <w:t>. Se muestra imagen del mismo en la siguiente línea.</w:t>
+            </w:r>
+          </w:p>
+        </w:tc>
+      </w:tr>
+    </w:tbl>
+    <w:p>
+      <w:pPr>
+        <w:rPr>
+          <w:lang w:val="es-ES"/>
+        </w:rPr>
+      </w:pPr>
+    </w:p>
+    <w:p>
+      <w:r>
+        <w:rPr>
+          <w:b/>
+          <w:bCs/>
+          <w:noProof/>
+          <w:color w:val="000000"/>
+          <w:bdr w:val="none" w:sz="0" w:space="0" w:color="auto" w:frame="1"/>
+        </w:rPr>
+        <w:lastRenderedPageBreak/>
+        <w:drawing>
+          <wp:inline distT="0" distB="0" distL="0" distR="0" wp14:anchorId="12DB8F93" wp14:editId="0C1FC46F">
+            <wp:extent cx="5730240" cy="8107680"/>
+            <wp:effectExtent l="0" t="0" r="3810" b="7620"/>
+            <wp:docPr id="1" name="Imagen 1" descr="Interfaz de usuario gráfica&#10;&#10;Descripción generada automáticamente con confianza media"/>
+            <wp:cNvGraphicFramePr>
+              <a:graphicFrameLocks xmlns:a="http://schemas.openxmlformats.org/drawingml/2006/main" noChangeAspect="1"/>
+            </wp:cNvGraphicFramePr>
+            <a:graphic xmlns:a="http://schemas.openxmlformats.org/drawingml/2006/main">
+              <a:graphicData uri="http://schemas.openxmlformats.org/drawingml/2006/picture">
+                <pic:pic xmlns:pic="http://schemas.openxmlformats.org/drawingml/2006/picture">
+                  <pic:nvPicPr>
+                    <pic:cNvPr id="1" name="Imagen 1" descr="Interfaz de usuario gráfica&#10;&#10;Descripción generada automáticamente con confianza media"/>
+                    <pic:cNvPicPr>
+                      <a:picLocks noChangeAspect="1" noChangeArrowheads="1"/>
+                    </pic:cNvPicPr>
+                  </pic:nvPicPr>
+                  <pic:blipFill>
+                    <a:blip r:embed="rId9">
+                      <a:extLst>
+                        <a:ext uri="{28A0092B-C50C-407E-A947-70E740481C1C}">
+                          <a14:useLocalDpi xmlns:a14="http://schemas.microsoft.com/office/drawing/2010/main" val="0"/>
+                        </a:ext>
+                      </a:extLst>
+                    </a:blip>
+                    <a:srcRect/>
+                    <a:stretch>
+                      <a:fillRect/>
+                    </a:stretch>
+                  </pic:blipFill>
+                  <pic:spPr bwMode="auto">
+                    <a:xfrm>
+                      <a:off x="0" y="0"/>
+                      <a:ext cx="5730240" cy="8107680"/>
+                    </a:xfrm>
+                    <a:prstGeom prst="rect">
+                      <a:avLst/>
+                    </a:prstGeom>
+                    <a:noFill/>
+                    <a:ln>
+                      <a:noFill/>
+                    </a:ln>
+                  </pic:spPr>
+                </pic:pic>
+              </a:graphicData>
+            </a:graphic>
+          </wp:inline>
+        </w:drawing>
+      </w:r>
+    </w:p>
+    <w:p/>
+    <w:p>
+      <w:pPr>
+        <w:spacing w:line="240" w:lineRule="auto"/>
         <w:ind w:left="1440"/>
         <w:rPr>
           <w:rFonts w:ascii="Times New Roman" w:eastAsia="Times New Roman" w:hAnsi="Times New Roman" w:cs="Times New Roman"/>
@@ -18925,6 +19379,7 @@
           <w:rFonts w:ascii="Times New Roman" w:eastAsia="Times New Roman" w:hAnsi="Times New Roman" w:cs="Times New Roman"/>
           <w:b/>
         </w:rPr>
+        <w:lastRenderedPageBreak/>
         <w:t>2.4 Auditoría de la GCS</w:t>
       </w:r>
     </w:p>
@@ -18955,14 +19410,7 @@
           <w:rFonts w:ascii="Times New Roman" w:eastAsia="Times New Roman" w:hAnsi="Times New Roman" w:cs="Times New Roman"/>
           <w:b/>
         </w:rPr>
-        <w:t>2.5 Entre</w:t>
-      </w:r>
-      <w:r>
-        <w:rPr>
-          <w:rFonts w:ascii="Times New Roman" w:eastAsia="Times New Roman" w:hAnsi="Times New Roman" w:cs="Times New Roman"/>
-          <w:b/>
-        </w:rPr>
-        <w:t>ga y Gestión de Release</w:t>
+        <w:t>2.5 Entrega y Gestión de Release</w:t>
       </w:r>
     </w:p>
     <w:p>
@@ -18973,8 +19421,6 @@
           <w:highlight w:val="yellow"/>
         </w:rPr>
       </w:pPr>
-      <w:bookmarkStart w:id="28" w:name="_GoBack"/>
-      <w:bookmarkEnd w:id="28"/>
     </w:p>
     <w:sectPr>
       <w:pgSz w:w="11909" w:h="16834"/>
@@ -18986,7 +19432,7 @@
 </file>
 
 <file path=word/numbering.xml><?xml version="1.0" encoding="utf-8"?>
-<w:numbering xmlns:wpc="http://schemas.microsoft.com/office/word/2010/wordprocessingCanvas" xmlns:cx="http://schemas.microsoft.com/office/drawing/2014/chartex" xmlns:mc="http://schemas.openxmlformats.org/markup-compatibility/2006" xmlns:o="urn:schemas-microsoft-com:office:office" xmlns:r="http://schemas.openxmlformats.org/officeDocument/2006/relationships" xmlns:m="http://schemas.openxmlformats.org/officeDocument/2006/math" xmlns:v="urn:schemas-microsoft-com:vml" xmlns:wp14="http://schemas.microsoft.com/office/word/2010/wordprocessingDrawing" xmlns:wp="http://schemas.openxmlformats.org/drawingml/2006/wordprocessingDrawing" xmlns:w10="urn:schemas-microsoft-com:office:word" xmlns:w="http://schemas.openxmlformats.org/wordprocessingml/2006/main" xmlns:w14="http://schemas.microsoft.com/office/word/2010/wordml" xmlns:w15="http://schemas.microsoft.com/office/word/2012/wordml" xmlns:w16se="http://schemas.microsoft.com/office/word/2015/wordml/symex" xmlns:wpg="http://schemas.microsoft.com/office/word/2010/wordprocessingGroup" xmlns:wpi="http://schemas.microsoft.com/office/word/2010/wordprocessingInk" xmlns:wne="http://schemas.microsoft.com/office/word/2006/wordml" xmlns:wps="http://schemas.microsoft.com/office/word/2010/wordprocessingShape" mc:Ignorable="w14 w15 w16se wp14">
+<w:numbering xmlns:wpc="http://schemas.microsoft.com/office/word/2010/wordprocessingCanvas" xmlns:cx="http://schemas.microsoft.com/office/drawing/2014/chartex" xmlns:cx1="http://schemas.microsoft.com/office/drawing/2015/9/8/chartex" xmlns:cx2="http://schemas.microsoft.com/office/drawing/2015/10/21/chartex" xmlns:cx3="http://schemas.microsoft.com/office/drawing/2016/5/9/chartex" xmlns:cx4="http://schemas.microsoft.com/office/drawing/2016/5/10/chartex" xmlns:cx5="http://schemas.microsoft.com/office/drawing/2016/5/11/chartex" xmlns:cx6="http://schemas.microsoft.com/office/drawing/2016/5/12/chartex" xmlns:cx7="http://schemas.microsoft.com/office/drawing/2016/5/13/chartex" xmlns:cx8="http://schemas.microsoft.com/office/drawing/2016/5/14/chartex" xmlns:mc="http://schemas.openxmlformats.org/markup-compatibility/2006" xmlns:aink="http://schemas.microsoft.com/office/drawing/2016/ink" xmlns:am3d="http://schemas.microsoft.com/office/drawing/2017/model3d" xmlns:o="urn:schemas-microsoft-com:office:office" xmlns:r="http://schemas.openxmlformats.org/officeDocument/2006/relationships" xmlns:m="http://schemas.openxmlformats.org/officeDocument/2006/math" xmlns:v="urn:schemas-microsoft-com:vml" xmlns:wp14="http://schemas.microsoft.com/office/word/2010/wordprocessingDrawing" xmlns:wp="http://schemas.openxmlformats.org/drawingml/2006/wordprocessingDrawing" xmlns:w10="urn:schemas-microsoft-com:office:word" xmlns:w="http://schemas.openxmlformats.org/wordprocessingml/2006/main" xmlns:w14="http://schemas.microsoft.com/office/word/2010/wordml" xmlns:w15="http://schemas.microsoft.com/office/word/2012/wordml" xmlns:w16cex="http://schemas.microsoft.com/office/word/2018/wordml/cex" xmlns:w16cid="http://schemas.microsoft.com/office/word/2016/wordml/cid" xmlns:w16="http://schemas.microsoft.com/office/word/2018/wordml" xmlns:w16sdtdh="http://schemas.microsoft.com/office/word/2020/wordml/sdtdatahash" xmlns:w16se="http://schemas.microsoft.com/office/word/2015/wordml/symex" xmlns:wpg="http://schemas.microsoft.com/office/word/2010/wordprocessingGroup" xmlns:wpi="http://schemas.microsoft.com/office/word/2010/wordprocessingInk" xmlns:wne="http://schemas.microsoft.com/office/word/2006/wordml" xmlns:wps="http://schemas.microsoft.com/office/word/2010/wordprocessingShape" mc:Ignorable="w14 w15 w16se w16cid w16 w16cex w16sdtdh wp14">
   <w:abstractNum w:abstractNumId="0" w15:restartNumberingAfterBreak="0">
     <w:nsid w:val="02A63D7C"/>
     <w:multiLevelType w:val="multilevel"/>
@@ -20796,6 +21242,155 @@
     </w:lvl>
   </w:abstractNum>
   <w:abstractNum w:abstractNumId="16" w15:restartNumberingAfterBreak="0">
+    <w:nsid w:val="5DCC371E"/>
+    <w:multiLevelType w:val="multilevel"/>
+    <w:tmpl w:val="50DEBD62"/>
+    <w:lvl w:ilvl="0">
+      <w:start w:val="1"/>
+      <w:numFmt w:val="bullet"/>
+      <w:lvlText w:val=""/>
+      <w:lvlJc w:val="left"/>
+      <w:pPr>
+        <w:tabs>
+          <w:tab w:val="num" w:pos="720"/>
+        </w:tabs>
+        <w:ind w:left="720" w:hanging="360"/>
+      </w:pPr>
+      <w:rPr>
+        <w:rFonts w:ascii="Symbol" w:hAnsi="Symbol" w:hint="default"/>
+        <w:sz w:val="20"/>
+      </w:rPr>
+    </w:lvl>
+    <w:lvl w:ilvl="1" w:tentative="1">
+      <w:start w:val="1"/>
+      <w:numFmt w:val="bullet"/>
+      <w:lvlText w:val="o"/>
+      <w:lvlJc w:val="left"/>
+      <w:pPr>
+        <w:tabs>
+          <w:tab w:val="num" w:pos="1440"/>
+        </w:tabs>
+        <w:ind w:left="1440" w:hanging="360"/>
+      </w:pPr>
+      <w:rPr>
+        <w:rFonts w:ascii="Courier New" w:hAnsi="Courier New" w:hint="default"/>
+        <w:sz w:val="20"/>
+      </w:rPr>
+    </w:lvl>
+    <w:lvl w:ilvl="2" w:tentative="1">
+      <w:start w:val="1"/>
+      <w:numFmt w:val="bullet"/>
+      <w:lvlText w:val=""/>
+      <w:lvlJc w:val="left"/>
+      <w:pPr>
+        <w:tabs>
+          <w:tab w:val="num" w:pos="2160"/>
+        </w:tabs>
+        <w:ind w:left="2160" w:hanging="360"/>
+      </w:pPr>
+      <w:rPr>
+        <w:rFonts w:ascii="Wingdings" w:hAnsi="Wingdings" w:hint="default"/>
+        <w:sz w:val="20"/>
+      </w:rPr>
+    </w:lvl>
+    <w:lvl w:ilvl="3" w:tentative="1">
+      <w:start w:val="1"/>
+      <w:numFmt w:val="bullet"/>
+      <w:lvlText w:val=""/>
+      <w:lvlJc w:val="left"/>
+      <w:pPr>
+        <w:tabs>
+          <w:tab w:val="num" w:pos="2880"/>
+        </w:tabs>
+        <w:ind w:left="2880" w:hanging="360"/>
+      </w:pPr>
+      <w:rPr>
+        <w:rFonts w:ascii="Wingdings" w:hAnsi="Wingdings" w:hint="default"/>
+        <w:sz w:val="20"/>
+      </w:rPr>
+    </w:lvl>
+    <w:lvl w:ilvl="4" w:tentative="1">
+      <w:start w:val="1"/>
+      <w:numFmt w:val="bullet"/>
+      <w:lvlText w:val=""/>
+      <w:lvlJc w:val="left"/>
+      <w:pPr>
+        <w:tabs>
+          <w:tab w:val="num" w:pos="3600"/>
+        </w:tabs>
+        <w:ind w:left="3600" w:hanging="360"/>
+      </w:pPr>
+      <w:rPr>
+        <w:rFonts w:ascii="Wingdings" w:hAnsi="Wingdings" w:hint="default"/>
+        <w:sz w:val="20"/>
+      </w:rPr>
+    </w:lvl>
+    <w:lvl w:ilvl="5" w:tentative="1">
+      <w:start w:val="1"/>
+      <w:numFmt w:val="bullet"/>
+      <w:lvlText w:val=""/>
+      <w:lvlJc w:val="left"/>
+      <w:pPr>
+        <w:tabs>
+          <w:tab w:val="num" w:pos="4320"/>
+        </w:tabs>
+        <w:ind w:left="4320" w:hanging="360"/>
+      </w:pPr>
+      <w:rPr>
+        <w:rFonts w:ascii="Wingdings" w:hAnsi="Wingdings" w:hint="default"/>
+        <w:sz w:val="20"/>
+      </w:rPr>
+    </w:lvl>
+    <w:lvl w:ilvl="6" w:tentative="1">
+      <w:start w:val="1"/>
+      <w:numFmt w:val="bullet"/>
+      <w:lvlText w:val=""/>
+      <w:lvlJc w:val="left"/>
+      <w:pPr>
+        <w:tabs>
+          <w:tab w:val="num" w:pos="5040"/>
+        </w:tabs>
+        <w:ind w:left="5040" w:hanging="360"/>
+      </w:pPr>
+      <w:rPr>
+        <w:rFonts w:ascii="Wingdings" w:hAnsi="Wingdings" w:hint="default"/>
+        <w:sz w:val="20"/>
+      </w:rPr>
+    </w:lvl>
+    <w:lvl w:ilvl="7" w:tentative="1">
+      <w:start w:val="1"/>
+      <w:numFmt w:val="bullet"/>
+      <w:lvlText w:val=""/>
+      <w:lvlJc w:val="left"/>
+      <w:pPr>
+        <w:tabs>
+          <w:tab w:val="num" w:pos="5760"/>
+        </w:tabs>
+        <w:ind w:left="5760" w:hanging="360"/>
+      </w:pPr>
+      <w:rPr>
+        <w:rFonts w:ascii="Wingdings" w:hAnsi="Wingdings" w:hint="default"/>
+        <w:sz w:val="20"/>
+      </w:rPr>
+    </w:lvl>
+    <w:lvl w:ilvl="8" w:tentative="1">
+      <w:start w:val="1"/>
+      <w:numFmt w:val="bullet"/>
+      <w:lvlText w:val=""/>
+      <w:lvlJc w:val="left"/>
+      <w:pPr>
+        <w:tabs>
+          <w:tab w:val="num" w:pos="6480"/>
+        </w:tabs>
+        <w:ind w:left="6480" w:hanging="360"/>
+      </w:pPr>
+      <w:rPr>
+        <w:rFonts w:ascii="Wingdings" w:hAnsi="Wingdings" w:hint="default"/>
+        <w:sz w:val="20"/>
+      </w:rPr>
+    </w:lvl>
+  </w:abstractNum>
+  <w:abstractNum w:abstractNumId="17" w15:restartNumberingAfterBreak="0">
     <w:nsid w:val="6281477F"/>
     <w:multiLevelType w:val="multilevel"/>
     <w:tmpl w:val="13C616EC"/>
@@ -20908,7 +21503,7 @@
       </w:rPr>
     </w:lvl>
   </w:abstractNum>
-  <w:abstractNum w:abstractNumId="17" w15:restartNumberingAfterBreak="0">
+  <w:abstractNum w:abstractNumId="18" w15:restartNumberingAfterBreak="0">
     <w:nsid w:val="64FB2E9A"/>
     <w:multiLevelType w:val="multilevel"/>
     <w:tmpl w:val="FD28896A"/>
@@ -21021,7 +21616,7 @@
       </w:rPr>
     </w:lvl>
   </w:abstractNum>
-  <w:abstractNum w:abstractNumId="18" w15:restartNumberingAfterBreak="0">
+  <w:abstractNum w:abstractNumId="19" w15:restartNumberingAfterBreak="0">
     <w:nsid w:val="6758582A"/>
     <w:multiLevelType w:val="multilevel"/>
     <w:tmpl w:val="F698A8B0"/>
@@ -21134,7 +21729,7 @@
       </w:rPr>
     </w:lvl>
   </w:abstractNum>
-  <w:abstractNum w:abstractNumId="19" w15:restartNumberingAfterBreak="0">
+  <w:abstractNum w:abstractNumId="20" w15:restartNumberingAfterBreak="0">
     <w:nsid w:val="6904041C"/>
     <w:multiLevelType w:val="multilevel"/>
     <w:tmpl w:val="9F7253E8"/>
@@ -21247,7 +21842,7 @@
       </w:rPr>
     </w:lvl>
   </w:abstractNum>
-  <w:abstractNum w:abstractNumId="20" w15:restartNumberingAfterBreak="0">
+  <w:abstractNum w:abstractNumId="21" w15:restartNumberingAfterBreak="0">
     <w:nsid w:val="710344D5"/>
     <w:multiLevelType w:val="multilevel"/>
     <w:tmpl w:val="A522BA88"/>
@@ -21360,7 +21955,7 @@
       </w:rPr>
     </w:lvl>
   </w:abstractNum>
-  <w:abstractNum w:abstractNumId="21" w15:restartNumberingAfterBreak="0">
+  <w:abstractNum w:abstractNumId="22" w15:restartNumberingAfterBreak="0">
     <w:nsid w:val="71C32261"/>
     <w:multiLevelType w:val="multilevel"/>
     <w:tmpl w:val="1EC6E742"/>
@@ -21473,7 +22068,7 @@
       </w:rPr>
     </w:lvl>
   </w:abstractNum>
-  <w:abstractNum w:abstractNumId="22" w15:restartNumberingAfterBreak="0">
+  <w:abstractNum w:abstractNumId="23" w15:restartNumberingAfterBreak="0">
     <w:nsid w:val="74E838A0"/>
     <w:multiLevelType w:val="multilevel"/>
     <w:tmpl w:val="43F6BF82"/>
@@ -21586,7 +22181,7 @@
       </w:rPr>
     </w:lvl>
   </w:abstractNum>
-  <w:abstractNum w:abstractNumId="23" w15:restartNumberingAfterBreak="0">
+  <w:abstractNum w:abstractNumId="24" w15:restartNumberingAfterBreak="0">
     <w:nsid w:val="75CD162B"/>
     <w:multiLevelType w:val="multilevel"/>
     <w:tmpl w:val="3A02BFF6"/>
@@ -21699,7 +22294,7 @@
       </w:rPr>
     </w:lvl>
   </w:abstractNum>
-  <w:abstractNum w:abstractNumId="24" w15:restartNumberingAfterBreak="0">
+  <w:abstractNum w:abstractNumId="25" w15:restartNumberingAfterBreak="0">
     <w:nsid w:val="768D4E04"/>
     <w:multiLevelType w:val="multilevel"/>
     <w:tmpl w:val="52120582"/>
@@ -21812,7 +22407,7 @@
       </w:rPr>
     </w:lvl>
   </w:abstractNum>
-  <w:abstractNum w:abstractNumId="25" w15:restartNumberingAfterBreak="0">
+  <w:abstractNum w:abstractNumId="26" w15:restartNumberingAfterBreak="0">
     <w:nsid w:val="77804C72"/>
     <w:multiLevelType w:val="multilevel"/>
     <w:tmpl w:val="0C8A7578"/>
@@ -21925,7 +22520,7 @@
       </w:rPr>
     </w:lvl>
   </w:abstractNum>
-  <w:abstractNum w:abstractNumId="26" w15:restartNumberingAfterBreak="0">
+  <w:abstractNum w:abstractNumId="27" w15:restartNumberingAfterBreak="0">
     <w:nsid w:val="7D062F50"/>
     <w:multiLevelType w:val="multilevel"/>
     <w:tmpl w:val="A4E6841A"/>
@@ -22045,7 +22640,7 @@
     <w:abstractNumId w:val="12"/>
   </w:num>
   <w:num w:numId="3">
-    <w:abstractNumId w:val="19"/>
+    <w:abstractNumId w:val="20"/>
   </w:num>
   <w:num w:numId="4">
     <w:abstractNumId w:val="4"/>
@@ -22063,22 +22658,22 @@
     <w:abstractNumId w:val="8"/>
   </w:num>
   <w:num w:numId="9">
-    <w:abstractNumId w:val="17"/>
+    <w:abstractNumId w:val="18"/>
   </w:num>
   <w:num w:numId="10">
     <w:abstractNumId w:val="3"/>
   </w:num>
   <w:num w:numId="11">
-    <w:abstractNumId w:val="18"/>
+    <w:abstractNumId w:val="19"/>
   </w:num>
   <w:num w:numId="12">
-    <w:abstractNumId w:val="23"/>
+    <w:abstractNumId w:val="24"/>
   </w:num>
   <w:num w:numId="13">
-    <w:abstractNumId w:val="24"/>
+    <w:abstractNumId w:val="25"/>
   </w:num>
   <w:num w:numId="14">
-    <w:abstractNumId w:val="16"/>
+    <w:abstractNumId w:val="17"/>
   </w:num>
   <w:num w:numId="15">
     <w:abstractNumId w:val="15"/>
@@ -22087,16 +22682,16 @@
     <w:abstractNumId w:val="1"/>
   </w:num>
   <w:num w:numId="17">
-    <w:abstractNumId w:val="26"/>
+    <w:abstractNumId w:val="27"/>
   </w:num>
   <w:num w:numId="18">
     <w:abstractNumId w:val="7"/>
   </w:num>
   <w:num w:numId="19">
-    <w:abstractNumId w:val="25"/>
+    <w:abstractNumId w:val="26"/>
   </w:num>
   <w:num w:numId="20">
-    <w:abstractNumId w:val="21"/>
+    <w:abstractNumId w:val="22"/>
   </w:num>
   <w:num w:numId="21">
     <w:abstractNumId w:val="6"/>
@@ -22105,7 +22700,7 @@
     <w:abstractNumId w:val="11"/>
   </w:num>
   <w:num w:numId="23">
-    <w:abstractNumId w:val="20"/>
+    <w:abstractNumId w:val="21"/>
   </w:num>
   <w:num w:numId="24">
     <w:abstractNumId w:val="13"/>
@@ -22114,16 +22709,19 @@
     <w:abstractNumId w:val="14"/>
   </w:num>
   <w:num w:numId="26">
-    <w:abstractNumId w:val="22"/>
+    <w:abstractNumId w:val="23"/>
   </w:num>
   <w:num w:numId="27">
     <w:abstractNumId w:val="10"/>
+  </w:num>
+  <w:num w:numId="28">
+    <w:abstractNumId w:val="16"/>
   </w:num>
 </w:numbering>
 </file>
 
 <file path=word/styles.xml><?xml version="1.0" encoding="utf-8"?>
-<w:styles xmlns:mc="http://schemas.openxmlformats.org/markup-compatibility/2006" xmlns:r="http://schemas.openxmlformats.org/officeDocument/2006/relationships" xmlns:w="http://schemas.openxmlformats.org/wordprocessingml/2006/main" xmlns:w14="http://schemas.microsoft.com/office/word/2010/wordml" xmlns:w15="http://schemas.microsoft.com/office/word/2012/wordml" xmlns:w16se="http://schemas.microsoft.com/office/word/2015/wordml/symex" mc:Ignorable="w14 w15 w16se">
+<w:styles xmlns:mc="http://schemas.openxmlformats.org/markup-compatibility/2006" xmlns:r="http://schemas.openxmlformats.org/officeDocument/2006/relationships" xmlns:w="http://schemas.openxmlformats.org/wordprocessingml/2006/main" xmlns:w14="http://schemas.microsoft.com/office/word/2010/wordml" xmlns:w15="http://schemas.microsoft.com/office/word/2012/wordml" xmlns:w16cex="http://schemas.microsoft.com/office/word/2018/wordml/cex" xmlns:w16cid="http://schemas.microsoft.com/office/word/2016/wordml/cid" xmlns:w16="http://schemas.microsoft.com/office/word/2018/wordml" xmlns:w16sdtdh="http://schemas.microsoft.com/office/word/2020/wordml/sdtdatahash" xmlns:w16se="http://schemas.microsoft.com/office/word/2015/wordml/symex" mc:Ignorable="w14 w15 w16se w16cid w16 w16cex w16sdtdh">
   <w:docDefaults>
     <w:rPrDefault>
       <w:rPr>
@@ -22139,7 +22737,7 @@
       </w:pPr>
     </w:pPrDefault>
   </w:docDefaults>
-  <w:latentStyles w:defLockedState="0" w:defUIPriority="99" w:defSemiHidden="0" w:defUnhideWhenUsed="0" w:defQFormat="0" w:count="371">
+  <w:latentStyles w:defLockedState="0" w:defUIPriority="99" w:defSemiHidden="0" w:defUnhideWhenUsed="0" w:defQFormat="0" w:count="376">
     <w:lsdException w:name="Normal" w:uiPriority="0" w:qFormat="1"/>
     <w:lsdException w:name="heading 1" w:uiPriority="9" w:qFormat="1"/>
     <w:lsdException w:name="heading 2" w:semiHidden="1" w:uiPriority="9" w:unhideWhenUsed="1" w:qFormat="1"/>
@@ -22245,7 +22843,6 @@
     <w:lsdException w:name="HTML Sample" w:semiHidden="1" w:unhideWhenUsed="1"/>
     <w:lsdException w:name="HTML Typewriter" w:semiHidden="1" w:unhideWhenUsed="1"/>
     <w:lsdException w:name="HTML Variable" w:semiHidden="1" w:unhideWhenUsed="1"/>
-    <w:lsdException w:name="Normal Table" w:semiHidden="1" w:unhideWhenUsed="1"/>
     <w:lsdException w:name="annotation subject" w:semiHidden="1" w:unhideWhenUsed="1"/>
     <w:lsdException w:name="No List" w:semiHidden="1" w:unhideWhenUsed="1"/>
     <w:lsdException w:name="Outline List 1" w:semiHidden="1" w:unhideWhenUsed="1"/>
@@ -22288,11 +22885,8 @@
     <w:lsdException w:name="Table Contemporary" w:semiHidden="1" w:unhideWhenUsed="1"/>
     <w:lsdException w:name="Table Elegant" w:semiHidden="1" w:unhideWhenUsed="1"/>
     <w:lsdException w:name="Table Professional" w:semiHidden="1" w:unhideWhenUsed="1"/>
-    <w:lsdException w:name="Table Subtle 1" w:semiHidden="1" w:unhideWhenUsed="1"/>
     <w:lsdException w:name="Table Subtle 2" w:semiHidden="1" w:unhideWhenUsed="1"/>
     <w:lsdException w:name="Table Web 1" w:semiHidden="1" w:unhideWhenUsed="1"/>
-    <w:lsdException w:name="Table Web 2" w:semiHidden="1" w:unhideWhenUsed="1"/>
-    <w:lsdException w:name="Table Web 3" w:semiHidden="1" w:unhideWhenUsed="1"/>
     <w:lsdException w:name="Balloon Text" w:semiHidden="1" w:unhideWhenUsed="1"/>
     <w:lsdException w:name="Table Grid" w:uiPriority="39"/>
     <w:lsdException w:name="Table Theme" w:semiHidden="1" w:unhideWhenUsed="1"/>
@@ -22511,6 +23105,11 @@
     <w:lsdException w:name="List Table 5 Dark Accent 6" w:uiPriority="50"/>
     <w:lsdException w:name="List Table 6 Colorful Accent 6" w:uiPriority="51"/>
     <w:lsdException w:name="List Table 7 Colorful Accent 6" w:uiPriority="52"/>
+    <w:lsdException w:name="Mention" w:semiHidden="1" w:unhideWhenUsed="1"/>
+    <w:lsdException w:name="Smart Hyperlink" w:semiHidden="1" w:unhideWhenUsed="1"/>
+    <w:lsdException w:name="Hashtag" w:semiHidden="1" w:unhideWhenUsed="1"/>
+    <w:lsdException w:name="Unresolved Mention" w:semiHidden="1" w:unhideWhenUsed="1"/>
+    <w:lsdException w:name="Smart Link" w:semiHidden="1" w:unhideWhenUsed="1"/>
   </w:latentStyles>
   <w:style w:type="paragraph" w:default="1" w:styleId="Normal">
     <w:name w:val="Normal"/>
@@ -22699,9 +23298,7 @@
       <w:tblStyleRowBandSize w:val="1"/>
       <w:tblStyleColBandSize w:val="1"/>
       <w:tblCellMar>
-        <w:top w:w="0" w:type="dxa"/>
         <w:left w:w="108" w:type="dxa"/>
-        <w:bottom w:w="0" w:type="dxa"/>
         <w:right w:w="108" w:type="dxa"/>
       </w:tblCellMar>
     </w:tblPr>
@@ -22819,9 +23416,7 @@
       <w:tblStyleRowBandSize w:val="1"/>
       <w:tblStyleColBandSize w:val="1"/>
       <w:tblCellMar>
-        <w:top w:w="0" w:type="dxa"/>
         <w:left w:w="108" w:type="dxa"/>
-        <w:bottom w:w="0" w:type="dxa"/>
         <w:right w:w="108" w:type="dxa"/>
       </w:tblCellMar>
     </w:tblPr>

</xml_diff>

<commit_message>
Reporte de estado 6
</commit_message>
<xml_diff>
--- a/01 Documentos/Planes/SMPO-PGC.docx
+++ b/01 Documentos/Planes/SMPO-PGC.docx
@@ -1,6 +1,6 @@
 
 <file path=word/document.xml><?xml version="1.0" encoding="utf-8"?>
-<w:document xmlns:wpc="http://schemas.microsoft.com/office/word/2010/wordprocessingCanvas" xmlns:cx="http://schemas.microsoft.com/office/drawing/2014/chartex" xmlns:cx1="http://schemas.microsoft.com/office/drawing/2015/9/8/chartex" xmlns:cx2="http://schemas.microsoft.com/office/drawing/2015/10/21/chartex" xmlns:cx3="http://schemas.microsoft.com/office/drawing/2016/5/9/chartex" xmlns:cx4="http://schemas.microsoft.com/office/drawing/2016/5/10/chartex" xmlns:cx5="http://schemas.microsoft.com/office/drawing/2016/5/11/chartex" xmlns:cx6="http://schemas.microsoft.com/office/drawing/2016/5/12/chartex" xmlns:cx7="http://schemas.microsoft.com/office/drawing/2016/5/13/chartex" xmlns:cx8="http://schemas.microsoft.com/office/drawing/2016/5/14/chartex" xmlns:mc="http://schemas.openxmlformats.org/markup-compatibility/2006" xmlns:aink="http://schemas.microsoft.com/office/drawing/2016/ink" xmlns:am3d="http://schemas.microsoft.com/office/drawing/2017/model3d" xmlns:o="urn:schemas-microsoft-com:office:office" xmlns:r="http://schemas.openxmlformats.org/officeDocument/2006/relationships" xmlns:m="http://schemas.openxmlformats.org/officeDocument/2006/math" xmlns:v="urn:schemas-microsoft-com:vml" xmlns:wp14="http://schemas.microsoft.com/office/word/2010/wordprocessingDrawing" xmlns:wp="http://schemas.openxmlformats.org/drawingml/2006/wordprocessingDrawing" xmlns:w10="urn:schemas-microsoft-com:office:word" xmlns:w="http://schemas.openxmlformats.org/wordprocessingml/2006/main" xmlns:w14="http://schemas.microsoft.com/office/word/2010/wordml" xmlns:w15="http://schemas.microsoft.com/office/word/2012/wordml" xmlns:w16cex="http://schemas.microsoft.com/office/word/2018/wordml/cex" xmlns:w16cid="http://schemas.microsoft.com/office/word/2016/wordml/cid" xmlns:w16="http://schemas.microsoft.com/office/word/2018/wordml" xmlns:w16sdtdh="http://schemas.microsoft.com/office/word/2020/wordml/sdtdatahash" xmlns:w16se="http://schemas.microsoft.com/office/word/2015/wordml/symex" xmlns:wpg="http://schemas.microsoft.com/office/word/2010/wordprocessingGroup" xmlns:wpi="http://schemas.microsoft.com/office/word/2010/wordprocessingInk" xmlns:wne="http://schemas.microsoft.com/office/word/2006/wordml" xmlns:wps="http://schemas.microsoft.com/office/word/2010/wordprocessingShape" mc:Ignorable="w14 w15 w16se w16cid w16 w16cex w16sdtdh wp14">
+<w:document xmlns:wpc="http://schemas.microsoft.com/office/word/2010/wordprocessingCanvas" xmlns:mc="http://schemas.openxmlformats.org/markup-compatibility/2006" xmlns:o="urn:schemas-microsoft-com:office:office" xmlns:r="http://schemas.openxmlformats.org/officeDocument/2006/relationships" xmlns:m="http://schemas.openxmlformats.org/officeDocument/2006/math" xmlns:v="urn:schemas-microsoft-com:vml" xmlns:wp14="http://schemas.microsoft.com/office/word/2010/wordprocessingDrawing" xmlns:wp="http://schemas.openxmlformats.org/drawingml/2006/wordprocessingDrawing" xmlns:w10="urn:schemas-microsoft-com:office:word" xmlns:w="http://schemas.openxmlformats.org/wordprocessingml/2006/main" xmlns:w14="http://schemas.microsoft.com/office/word/2010/wordml" xmlns:w15="http://schemas.microsoft.com/office/word/2012/wordml" xmlns:wpg="http://schemas.microsoft.com/office/word/2010/wordprocessingGroup" xmlns:wpi="http://schemas.microsoft.com/office/word/2010/wordprocessingInk" xmlns:wne="http://schemas.microsoft.com/office/word/2006/wordml" xmlns:wps="http://schemas.microsoft.com/office/word/2010/wordprocessingShape" mc:Ignorable="w14 w15 wp14">
   <w:body>
     <w:p>
       <w:pPr>
@@ -68,6 +68,7 @@
           <w:sz w:val="24"/>
           <w:szCs w:val="24"/>
           <w:highlight w:val="white"/>
+          <w:lang w:val="es-PE" w:eastAsia="ja-JP"/>
         </w:rPr>
         <w:drawing>
           <wp:anchor distT="114300" distB="114300" distL="114300" distR="114300" simplePos="0" relativeHeight="5" behindDoc="0" locked="0" layoutInCell="0" allowOverlap="1" wp14:anchorId="36591AA7" wp14:editId="13604912">
@@ -304,7 +305,27 @@
           <w:szCs w:val="24"/>
           <w:highlight w:val="white"/>
         </w:rPr>
-        <w:t xml:space="preserve"> Falcon, Williams Eduardo</w:t>
+        <w:t xml:space="preserve"> </w:t>
+      </w:r>
+      <w:proofErr w:type="spellStart"/>
+      <w:r>
+        <w:rPr>
+          <w:rFonts w:ascii="Times New Roman" w:eastAsia="Times New Roman" w:hAnsi="Times New Roman" w:cs="Times New Roman"/>
+          <w:sz w:val="24"/>
+          <w:szCs w:val="24"/>
+          <w:highlight w:val="white"/>
+        </w:rPr>
+        <w:t>Falcon</w:t>
+      </w:r>
+      <w:proofErr w:type="spellEnd"/>
+      <w:r>
+        <w:rPr>
+          <w:rFonts w:ascii="Times New Roman" w:eastAsia="Times New Roman" w:hAnsi="Times New Roman" w:cs="Times New Roman"/>
+          <w:sz w:val="24"/>
+          <w:szCs w:val="24"/>
+          <w:highlight w:val="white"/>
+        </w:rPr>
+        <w:t>, Williams Eduardo</w:t>
       </w:r>
       <w:r>
         <w:rPr>
@@ -368,7 +389,27 @@
           <w:szCs w:val="24"/>
           <w:highlight w:val="white"/>
         </w:rPr>
-        <w:t xml:space="preserve"> Fredi Alexander</w:t>
+        <w:t xml:space="preserve"> </w:t>
+      </w:r>
+      <w:proofErr w:type="spellStart"/>
+      <w:r>
+        <w:rPr>
+          <w:rFonts w:ascii="Times New Roman" w:eastAsia="Times New Roman" w:hAnsi="Times New Roman" w:cs="Times New Roman"/>
+          <w:sz w:val="24"/>
+          <w:szCs w:val="24"/>
+          <w:highlight w:val="white"/>
+        </w:rPr>
+        <w:t>Fredi</w:t>
+      </w:r>
+      <w:proofErr w:type="spellEnd"/>
+      <w:r>
+        <w:rPr>
+          <w:rFonts w:ascii="Times New Roman" w:eastAsia="Times New Roman" w:hAnsi="Times New Roman" w:cs="Times New Roman"/>
+          <w:sz w:val="24"/>
+          <w:szCs w:val="24"/>
+          <w:highlight w:val="white"/>
+        </w:rPr>
+        <w:t xml:space="preserve"> Alexander</w:t>
       </w:r>
       <w:r>
         <w:rPr>
@@ -605,16 +646,7 @@
           <w:szCs w:val="24"/>
           <w:highlight w:val="white"/>
         </w:rPr>
-        <w:t>An</w:t>
-      </w:r>
-      <w:r>
-        <w:rPr>
-          <w:rFonts w:ascii="Times New Roman" w:eastAsia="Times New Roman" w:hAnsi="Times New Roman" w:cs="Times New Roman"/>
-          <w:sz w:val="24"/>
-          <w:szCs w:val="24"/>
-          <w:highlight w:val="white"/>
-        </w:rPr>
-        <w:t>dres</w:t>
+        <w:t>Andres</w:t>
       </w:r>
       <w:proofErr w:type="spellEnd"/>
       <w:r>
@@ -1150,16 +1182,7 @@
                 <w:webHidden/>
                 <w:color w:val="000000"/>
               </w:rPr>
-              <w:t>Tabl</w:t>
-            </w:r>
-            <w:r>
-              <w:rPr>
-                <w:rStyle w:val="IndexLink"/>
-                <w:rFonts w:ascii="Times New Roman" w:eastAsia="Times New Roman" w:hAnsi="Times New Roman" w:cs="Times New Roman"/>
-                <w:webHidden/>
-                <w:color w:val="000000"/>
-              </w:rPr>
-              <w:t>a 11. Formato de solicitud de cambio</w:t>
+              <w:t>Tabla 11. Formato de solicitud de cambio</w:t>
             </w:r>
           </w:hyperlink>
           <w:r>
@@ -2363,13 +2386,7 @@
         <w:rPr>
           <w:rFonts w:ascii="Times New Roman" w:eastAsia="Times New Roman" w:hAnsi="Times New Roman" w:cs="Times New Roman"/>
         </w:rPr>
-        <w:t xml:space="preserve">La página web está dirigida a todo público mayor a 18 años y además posee una cuenta bancaria para realizar operaciones dentro de la </w:t>
-      </w:r>
-      <w:r>
-        <w:rPr>
-          <w:rFonts w:ascii="Times New Roman" w:eastAsia="Times New Roman" w:hAnsi="Times New Roman" w:cs="Times New Roman"/>
-        </w:rPr>
-        <w:t>página. La página web tiene por objetivo principal gestionar todas las operaciones como la compra y/ o venta de acciones, divisas y criptomonedas.</w:t>
+        <w:t>La página web está dirigida a todo público mayor a 18 años y además posee una cuenta bancaria para realizar operaciones dentro de la página. La página web tiene por objetivo principal gestionar todas las operaciones como la compra y/ o venta de acciones, divisas y criptomonedas.</w:t>
       </w:r>
     </w:p>
     <w:p>
@@ -2409,27 +2426,7 @@
         <w:rPr>
           <w:rFonts w:ascii="Times New Roman" w:eastAsia="Times New Roman" w:hAnsi="Times New Roman" w:cs="Times New Roman"/>
         </w:rPr>
-        <w:t>Debido a las condiciones internacionales y locales, el intercambio de divisa se ha intensificado</w:t>
-      </w:r>
-      <w:r>
-        <w:rPr>
-          <w:rFonts w:ascii="Times New Roman" w:eastAsia="Times New Roman" w:hAnsi="Times New Roman" w:cs="Times New Roman"/>
-        </w:rPr>
-        <w:t xml:space="preserve">, haciendo necesario un mejor control financiero y mejores operaciones para atender la oferta y la demanda, es por ello </w:t>
-      </w:r>
-      <w:proofErr w:type="gramStart"/>
-      <w:r>
-        <w:rPr>
-          <w:rFonts w:ascii="Times New Roman" w:eastAsia="Times New Roman" w:hAnsi="Times New Roman" w:cs="Times New Roman"/>
-        </w:rPr>
-        <w:t>que</w:t>
-      </w:r>
-      <w:proofErr w:type="gramEnd"/>
-      <w:r>
-        <w:rPr>
-          <w:rFonts w:ascii="Times New Roman" w:eastAsia="Times New Roman" w:hAnsi="Times New Roman" w:cs="Times New Roman"/>
-        </w:rPr>
-        <w:t xml:space="preserve"> es necesario un sistema online de intercambio de divisas.</w:t>
+        <w:t>Debido a las condiciones internacionales y locales, el intercambio de divisa se ha intensificado, haciendo necesario un mejor control financiero y mejores operaciones para atender la oferta y la demanda, es por ello que es necesario un sistema online de intercambio de divisas.</w:t>
       </w:r>
     </w:p>
     <w:p>
@@ -2447,21 +2444,7 @@
           <w:rFonts w:ascii="Times New Roman" w:eastAsia="Times New Roman" w:hAnsi="Times New Roman" w:cs="Times New Roman"/>
           <w:highlight w:val="white"/>
         </w:rPr>
-        <w:t>El proyecto será adecuado, debido a la coyuntura actual, en donde nos enco</w:t>
-      </w:r>
-      <w:r>
-        <w:rPr>
-          <w:rFonts w:ascii="Times New Roman" w:eastAsia="Times New Roman" w:hAnsi="Times New Roman" w:cs="Times New Roman"/>
-          <w:highlight w:val="white"/>
-        </w:rPr>
-        <w:t>ntramos siendo azotados por un virus. Esta plataforma nos permitirá hacer transacciones económicas sin la necesidad de que el cliente acuda a un centro bancario o caja de cambio de manera presencial, lo que impulsará el distanciamiento social que es requer</w:t>
-      </w:r>
-      <w:r>
-        <w:rPr>
-          <w:rFonts w:ascii="Times New Roman" w:eastAsia="Times New Roman" w:hAnsi="Times New Roman" w:cs="Times New Roman"/>
-          <w:highlight w:val="white"/>
-        </w:rPr>
-        <w:t>ido, además de ahorrar tiempo y dinero.</w:t>
+        <w:t>El proyecto será adecuado, debido a la coyuntura actual, en donde nos encontramos siendo azotados por un virus. Esta plataforma nos permitirá hacer transacciones económicas sin la necesidad de que el cliente acuda a un centro bancario o caja de cambio de manera presencial, lo que impulsará el distanciamiento social que es requerido, además de ahorrar tiempo y dinero.</w:t>
       </w:r>
     </w:p>
     <w:p>
@@ -2517,13 +2500,7 @@
         <w:rPr>
           <w:rFonts w:ascii="Times New Roman" w:eastAsia="Times New Roman" w:hAnsi="Times New Roman" w:cs="Times New Roman"/>
         </w:rPr>
-        <w:t xml:space="preserve">Ofrecer al público un servicio financiero digital fácil, rápido y seguro aplicando metodologías y tecnologías modernas que agilicen nuestros procesos al momento de adquirir </w:t>
-      </w:r>
-      <w:r>
-        <w:rPr>
-          <w:rFonts w:ascii="Times New Roman" w:eastAsia="Times New Roman" w:hAnsi="Times New Roman" w:cs="Times New Roman"/>
-        </w:rPr>
-        <w:t>activos como acciones, criptomonedas, divisas.</w:t>
+        <w:t>Ofrecer al público un servicio financiero digital fácil, rápido y seguro aplicando metodologías y tecnologías modernas que agilicen nuestros procesos al momento de adquirir activos como acciones, criptomonedas, divisas.</w:t>
       </w:r>
     </w:p>
     <w:p>
@@ -2607,13 +2584,7 @@
         <w:rPr>
           <w:rFonts w:ascii="Times New Roman" w:eastAsia="Times New Roman" w:hAnsi="Times New Roman" w:cs="Times New Roman"/>
         </w:rPr>
-        <w:t xml:space="preserve">Ofrecer al </w:t>
-      </w:r>
-      <w:r>
-        <w:rPr>
-          <w:rFonts w:ascii="Times New Roman" w:eastAsia="Times New Roman" w:hAnsi="Times New Roman" w:cs="Times New Roman"/>
-        </w:rPr>
-        <w:t>público una interfaz intuitiva y fácil de utilizar</w:t>
+        <w:t>Ofrecer al público una interfaz intuitiva y fácil de utilizar</w:t>
       </w:r>
       <w:r>
         <w:rPr>
@@ -2719,33 +2690,7 @@
         <w:rPr>
           <w:rFonts w:ascii="Times New Roman" w:eastAsia="Times New Roman" w:hAnsi="Times New Roman" w:cs="Times New Roman"/>
         </w:rPr>
-        <w:t xml:space="preserve">A </w:t>
-      </w:r>
-      <w:proofErr w:type="gramStart"/>
-      <w:r>
-        <w:rPr>
-          <w:rFonts w:ascii="Times New Roman" w:eastAsia="Times New Roman" w:hAnsi="Times New Roman" w:cs="Times New Roman"/>
-        </w:rPr>
-        <w:t>continuación</w:t>
-      </w:r>
-      <w:proofErr w:type="gramEnd"/>
-      <w:r>
-        <w:rPr>
-          <w:rFonts w:ascii="Times New Roman" w:eastAsia="Times New Roman" w:hAnsi="Times New Roman" w:cs="Times New Roman"/>
-        </w:rPr>
-        <w:t xml:space="preserve"> exponemos una pequeña lista de elementos pertenecientes al proyecto, clasificados según el tipo al que pertenecen. Ítem </w:t>
-      </w:r>
-      <w:r>
-        <w:rPr>
-          <w:rFonts w:ascii="Times New Roman" w:eastAsia="Times New Roman" w:hAnsi="Times New Roman" w:cs="Times New Roman"/>
-        </w:rPr>
-        <w:t>de evolución para documentos y ejecutables, ítems fuente generalmente código fuente que cambia frecuentemente y archivos objeto utilizados para compilar una aplicación de software para ambiente de producción, e ítems de soporte que son software base que un</w:t>
-      </w:r>
-      <w:r>
-        <w:rPr>
-          <w:rFonts w:ascii="Times New Roman" w:eastAsia="Times New Roman" w:hAnsi="Times New Roman" w:cs="Times New Roman"/>
-        </w:rPr>
-        <w:t xml:space="preserve"> proyecto requiere para que ciertas versiones de este sean exitosas.</w:t>
+        <w:t>A continuación exponemos una pequeña lista de elementos pertenecientes al proyecto, clasificados según el tipo al que pertenecen. Ítem de evolución para documentos y ejecutables, ítems fuente generalmente código fuente que cambia frecuentemente y archivos objeto utilizados para compilar una aplicación de software para ambiente de producción, e ítems de soporte que son software base que un proyecto requiere para que ciertas versiones de este sean exitosas.</w:t>
       </w:r>
     </w:p>
     <w:tbl>
@@ -3112,16 +3057,8 @@
               <w:rPr>
                 <w:rFonts w:ascii="Times New Roman" w:eastAsia="Times New Roman" w:hAnsi="Times New Roman" w:cs="Times New Roman"/>
               </w:rPr>
-              <w:t>.</w:t>
-            </w:r>
-            <w:proofErr w:type="spellStart"/>
-            <w:r>
-              <w:rPr>
-                <w:rFonts w:ascii="Times New Roman" w:eastAsia="Times New Roman" w:hAnsi="Times New Roman" w:cs="Times New Roman"/>
-              </w:rPr>
-              <w:t>md</w:t>
-            </w:r>
-            <w:proofErr w:type="spellEnd"/>
+              <w:t>.md</w:t>
+            </w:r>
           </w:p>
         </w:tc>
         <w:tc>
@@ -3208,13 +3145,7 @@
               <w:rPr>
                 <w:rFonts w:ascii="Times New Roman" w:eastAsia="Times New Roman" w:hAnsi="Times New Roman" w:cs="Times New Roman"/>
               </w:rPr>
-              <w:t xml:space="preserve">Plan de </w:t>
-            </w:r>
-            <w:r>
-              <w:rPr>
-                <w:rFonts w:ascii="Times New Roman" w:eastAsia="Times New Roman" w:hAnsi="Times New Roman" w:cs="Times New Roman"/>
-              </w:rPr>
-              <w:t>Proyecto</w:t>
+              <w:t>Plan de Proyecto</w:t>
             </w:r>
           </w:p>
         </w:tc>
@@ -3270,16 +3201,8 @@
               <w:rPr>
                 <w:rFonts w:ascii="Times New Roman" w:eastAsia="Times New Roman" w:hAnsi="Times New Roman" w:cs="Times New Roman"/>
               </w:rPr>
-              <w:t>.</w:t>
-            </w:r>
-            <w:proofErr w:type="spellStart"/>
-            <w:r>
-              <w:rPr>
-                <w:rFonts w:ascii="Times New Roman" w:eastAsia="Times New Roman" w:hAnsi="Times New Roman" w:cs="Times New Roman"/>
-              </w:rPr>
-              <w:t>md</w:t>
-            </w:r>
-            <w:proofErr w:type="spellEnd"/>
+              <w:t>.md</w:t>
+            </w:r>
           </w:p>
         </w:tc>
         <w:tc>
@@ -3709,7 +3632,6 @@
                 <w:rFonts w:ascii="Times New Roman" w:eastAsia="Times New Roman" w:hAnsi="Times New Roman" w:cs="Times New Roman"/>
               </w:rPr>
             </w:pPr>
-            <w:proofErr w:type="gramStart"/>
             <w:r>
               <w:rPr>
                 <w:rFonts w:ascii="Times New Roman" w:eastAsia="Times New Roman" w:hAnsi="Times New Roman" w:cs="Times New Roman"/>
@@ -3724,7 +3646,6 @@
               <w:t>json</w:t>
             </w:r>
             <w:proofErr w:type="spellEnd"/>
-            <w:proofErr w:type="gramEnd"/>
           </w:p>
         </w:tc>
         <w:tc>
@@ -3867,16 +3788,8 @@
               <w:rPr>
                 <w:rFonts w:ascii="Times New Roman" w:eastAsia="Times New Roman" w:hAnsi="Times New Roman" w:cs="Times New Roman"/>
               </w:rPr>
-              <w:t>.</w:t>
-            </w:r>
-            <w:proofErr w:type="spellStart"/>
-            <w:r>
-              <w:rPr>
-                <w:rFonts w:ascii="Times New Roman" w:eastAsia="Times New Roman" w:hAnsi="Times New Roman" w:cs="Times New Roman"/>
-              </w:rPr>
-              <w:t>md</w:t>
-            </w:r>
-            <w:proofErr w:type="spellEnd"/>
+              <w:t>.md</w:t>
+            </w:r>
           </w:p>
         </w:tc>
         <w:tc>
@@ -3963,13 +3876,7 @@
               <w:rPr>
                 <w:rFonts w:ascii="Times New Roman" w:eastAsia="Times New Roman" w:hAnsi="Times New Roman" w:cs="Times New Roman"/>
               </w:rPr>
-              <w:t xml:space="preserve">Documento de Base de </w:t>
-            </w:r>
-            <w:r>
-              <w:rPr>
-                <w:rFonts w:ascii="Times New Roman" w:eastAsia="Times New Roman" w:hAnsi="Times New Roman" w:cs="Times New Roman"/>
-              </w:rPr>
-              <w:t>Datos</w:t>
+              <w:t>Documento de Base de Datos</w:t>
             </w:r>
           </w:p>
         </w:tc>
@@ -4025,16 +3932,8 @@
               <w:rPr>
                 <w:rFonts w:ascii="Times New Roman" w:eastAsia="Times New Roman" w:hAnsi="Times New Roman" w:cs="Times New Roman"/>
               </w:rPr>
-              <w:t>.</w:t>
-            </w:r>
-            <w:proofErr w:type="spellStart"/>
-            <w:r>
-              <w:rPr>
-                <w:rFonts w:ascii="Times New Roman" w:eastAsia="Times New Roman" w:hAnsi="Times New Roman" w:cs="Times New Roman"/>
-              </w:rPr>
-              <w:t>md</w:t>
-            </w:r>
-            <w:proofErr w:type="spellEnd"/>
+              <w:t>.md</w:t>
+            </w:r>
           </w:p>
         </w:tc>
         <w:tc>
@@ -4177,16 +4076,8 @@
               <w:rPr>
                 <w:rFonts w:ascii="Times New Roman" w:eastAsia="Times New Roman" w:hAnsi="Times New Roman" w:cs="Times New Roman"/>
               </w:rPr>
-              <w:t>.</w:t>
-            </w:r>
-            <w:proofErr w:type="spellStart"/>
-            <w:r>
-              <w:rPr>
-                <w:rFonts w:ascii="Times New Roman" w:eastAsia="Times New Roman" w:hAnsi="Times New Roman" w:cs="Times New Roman"/>
-              </w:rPr>
-              <w:t>md</w:t>
-            </w:r>
-            <w:proofErr w:type="spellEnd"/>
+              <w:t>.md</w:t>
+            </w:r>
           </w:p>
         </w:tc>
         <w:tc>
@@ -4329,16 +4220,8 @@
               <w:rPr>
                 <w:rFonts w:ascii="Times New Roman" w:eastAsia="Times New Roman" w:hAnsi="Times New Roman" w:cs="Times New Roman"/>
               </w:rPr>
-              <w:t>.</w:t>
-            </w:r>
-            <w:proofErr w:type="spellStart"/>
-            <w:r>
-              <w:rPr>
-                <w:rFonts w:ascii="Times New Roman" w:eastAsia="Times New Roman" w:hAnsi="Times New Roman" w:cs="Times New Roman"/>
-              </w:rPr>
-              <w:t>md</w:t>
-            </w:r>
-            <w:proofErr w:type="spellEnd"/>
+              <w:t>.md</w:t>
+            </w:r>
           </w:p>
         </w:tc>
         <w:tc>
@@ -4481,16 +4364,8 @@
               <w:rPr>
                 <w:rFonts w:ascii="Times New Roman" w:eastAsia="Times New Roman" w:hAnsi="Times New Roman" w:cs="Times New Roman"/>
               </w:rPr>
-              <w:t>.</w:t>
-            </w:r>
-            <w:proofErr w:type="spellStart"/>
-            <w:r>
-              <w:rPr>
-                <w:rFonts w:ascii="Times New Roman" w:eastAsia="Times New Roman" w:hAnsi="Times New Roman" w:cs="Times New Roman"/>
-              </w:rPr>
-              <w:t>md</w:t>
-            </w:r>
-            <w:proofErr w:type="spellEnd"/>
+              <w:t>.md</w:t>
+            </w:r>
           </w:p>
         </w:tc>
         <w:tc>
@@ -4633,16 +4508,8 @@
               <w:rPr>
                 <w:rFonts w:ascii="Times New Roman" w:eastAsia="Times New Roman" w:hAnsi="Times New Roman" w:cs="Times New Roman"/>
               </w:rPr>
-              <w:t>.</w:t>
-            </w:r>
-            <w:proofErr w:type="spellStart"/>
-            <w:r>
-              <w:rPr>
-                <w:rFonts w:ascii="Times New Roman" w:eastAsia="Times New Roman" w:hAnsi="Times New Roman" w:cs="Times New Roman"/>
-              </w:rPr>
-              <w:t>md</w:t>
-            </w:r>
-            <w:proofErr w:type="spellEnd"/>
+              <w:t>.md</w:t>
+            </w:r>
           </w:p>
         </w:tc>
         <w:tc>
@@ -4669,13 +4536,7 @@
               <w:rPr>
                 <w:rFonts w:ascii="Times New Roman" w:eastAsia="Times New Roman" w:hAnsi="Times New Roman" w:cs="Times New Roman"/>
               </w:rPr>
-              <w:t xml:space="preserve">Smart Money </w:t>
-            </w:r>
-            <w:r>
-              <w:rPr>
-                <w:rFonts w:ascii="Times New Roman" w:eastAsia="Times New Roman" w:hAnsi="Times New Roman" w:cs="Times New Roman"/>
-              </w:rPr>
-              <w:t>Project Online</w:t>
+              <w:t>Smart Money Project Online</w:t>
             </w:r>
           </w:p>
         </w:tc>
@@ -4791,16 +4652,8 @@
               <w:rPr>
                 <w:rFonts w:ascii="Times New Roman" w:eastAsia="Times New Roman" w:hAnsi="Times New Roman" w:cs="Times New Roman"/>
               </w:rPr>
-              <w:t>.</w:t>
-            </w:r>
-            <w:proofErr w:type="spellStart"/>
-            <w:r>
-              <w:rPr>
-                <w:rFonts w:ascii="Times New Roman" w:eastAsia="Times New Roman" w:hAnsi="Times New Roman" w:cs="Times New Roman"/>
-              </w:rPr>
-              <w:t>md</w:t>
-            </w:r>
-            <w:proofErr w:type="spellEnd"/>
+              <w:t>.md</w:t>
+            </w:r>
           </w:p>
         </w:tc>
         <w:tc>
@@ -4943,16 +4796,8 @@
               <w:rPr>
                 <w:rFonts w:ascii="Times New Roman" w:eastAsia="Times New Roman" w:hAnsi="Times New Roman" w:cs="Times New Roman"/>
               </w:rPr>
-              <w:t>.</w:t>
-            </w:r>
-            <w:proofErr w:type="spellStart"/>
-            <w:r>
-              <w:rPr>
-                <w:rFonts w:ascii="Times New Roman" w:eastAsia="Times New Roman" w:hAnsi="Times New Roman" w:cs="Times New Roman"/>
-              </w:rPr>
-              <w:t>md</w:t>
-            </w:r>
-            <w:proofErr w:type="spellEnd"/>
+              <w:t>.md</w:t>
+            </w:r>
           </w:p>
         </w:tc>
         <w:tc>
@@ -5255,16 +5100,8 @@
               <w:rPr>
                 <w:rFonts w:ascii="Times New Roman" w:eastAsia="Times New Roman" w:hAnsi="Times New Roman" w:cs="Times New Roman"/>
               </w:rPr>
-              <w:t>.</w:t>
-            </w:r>
-            <w:proofErr w:type="spellStart"/>
-            <w:r>
-              <w:rPr>
-                <w:rFonts w:ascii="Times New Roman" w:eastAsia="Times New Roman" w:hAnsi="Times New Roman" w:cs="Times New Roman"/>
-              </w:rPr>
-              <w:t>md</w:t>
-            </w:r>
-            <w:proofErr w:type="spellEnd"/>
+              <w:t>.md</w:t>
+            </w:r>
           </w:p>
         </w:tc>
         <w:tc>
@@ -5364,13 +5201,7 @@
         <w:rPr>
           <w:rFonts w:ascii="Times New Roman" w:eastAsia="Times New Roman" w:hAnsi="Times New Roman" w:cs="Times New Roman"/>
         </w:rPr>
-        <w:t xml:space="preserve">Caso 1: En caso el ítem se </w:t>
-      </w:r>
-      <w:r>
-        <w:rPr>
-          <w:rFonts w:ascii="Times New Roman" w:eastAsia="Times New Roman" w:hAnsi="Times New Roman" w:cs="Times New Roman"/>
-        </w:rPr>
-        <w:t>trate de un elemento o documento que sea de uso en un proyecto en específico.</w:t>
+        <w:t>Caso 1: En caso el ítem se trate de un elemento o documento que sea de uso en un proyecto en específico.</w:t>
       </w:r>
     </w:p>
     <w:p>
@@ -5530,13 +5361,7 @@
           <w:rFonts w:ascii="Times New Roman" w:eastAsia="Times New Roman" w:hAnsi="Times New Roman" w:cs="Times New Roman"/>
         </w:rPr>
         <w:lastRenderedPageBreak/>
-        <w:t xml:space="preserve">Caso 2: En caso de que el </w:t>
-      </w:r>
-      <w:r>
-        <w:rPr>
-          <w:rFonts w:ascii="Times New Roman" w:eastAsia="Times New Roman" w:hAnsi="Times New Roman" w:cs="Times New Roman"/>
-        </w:rPr>
-        <w:t>elemento sea solo para un proyecto y no un elemento perteneciente a un módulo.</w:t>
+        <w:t>Caso 2: En caso de que el elemento sea solo para un proyecto y no un elemento perteneciente a un módulo.</w:t>
       </w:r>
     </w:p>
     <w:p>
@@ -5621,21 +5446,7 @@
               <w:rPr>
                 <w:rFonts w:ascii="Times New Roman" w:eastAsia="Times New Roman" w:hAnsi="Times New Roman" w:cs="Times New Roman"/>
               </w:rPr>
-              <w:t xml:space="preserve">ACRÓNIMO DEL PROYECTO + "-" + ACRÓNIMO DEL DOCUMENTO </w:t>
-            </w:r>
-            <w:proofErr w:type="gramStart"/>
-            <w:r>
-              <w:rPr>
-                <w:rFonts w:ascii="Times New Roman" w:eastAsia="Times New Roman" w:hAnsi="Times New Roman" w:cs="Times New Roman"/>
-              </w:rPr>
-              <w:t>+  "."</w:t>
-            </w:r>
-            <w:proofErr w:type="gramEnd"/>
-            <w:r>
-              <w:rPr>
-                <w:rFonts w:ascii="Times New Roman" w:eastAsia="Times New Roman" w:hAnsi="Times New Roman" w:cs="Times New Roman"/>
-              </w:rPr>
-              <w:t xml:space="preserve"> + EXTENSIÓN DEL ARCHIVO</w:t>
+              <w:t>ACRÓNIMO DEL PROYECTO + "-" + ACRÓNIMO DEL DOCUMENTO +  "." + EXTENSIÓN DEL ARCHIVO</w:t>
             </w:r>
           </w:p>
           <w:p>
@@ -5725,10 +5536,7 @@
       <w:bookmarkStart w:id="9" w:name="_heading=h.xwo9w5uyqakq"/>
       <w:bookmarkEnd w:id="9"/>
       <w:r>
-        <w:t xml:space="preserve">Tabla 4. </w:t>
-      </w:r>
-      <w:r>
-        <w:t>Nomenclatura Caso 2</w:t>
+        <w:t>Tabla 4. Nomenclatura Caso 2</w:t>
       </w:r>
     </w:p>
     <w:p>
@@ -5945,15 +5753,7 @@
           <w:sz w:val="22"/>
           <w:szCs w:val="22"/>
         </w:rPr>
-        <w:t xml:space="preserve">Lista de </w:t>
-      </w:r>
-      <w:r>
-        <w:rPr>
-          <w:rFonts w:ascii="Times New Roman" w:eastAsia="Times New Roman" w:hAnsi="Times New Roman" w:cs="Times New Roman"/>
-          <w:sz w:val="22"/>
-          <w:szCs w:val="22"/>
-        </w:rPr>
-        <w:t>ítem con la nomenclatura</w:t>
+        <w:t>Lista de ítem con la nomenclatura</w:t>
       </w:r>
     </w:p>
     <w:p>
@@ -6602,7 +6402,6 @@
               <w:t>SMPO-</w:t>
             </w:r>
             <w:proofErr w:type="spellStart"/>
-            <w:proofErr w:type="gramStart"/>
             <w:r>
               <w:rPr>
                 <w:rFonts w:ascii="Times New Roman" w:eastAsia="Times New Roman" w:hAnsi="Times New Roman" w:cs="Times New Roman"/>
@@ -6610,7 +6409,6 @@
               <w:t>B.json</w:t>
             </w:r>
             <w:proofErr w:type="spellEnd"/>
-            <w:proofErr w:type="gramEnd"/>
           </w:p>
         </w:tc>
         <w:tc>
@@ -7552,13 +7350,7 @@
         <w:rPr>
           <w:rFonts w:ascii="Times New Roman" w:eastAsia="Times New Roman" w:hAnsi="Times New Roman" w:cs="Times New Roman"/>
         </w:rPr>
-        <w:t>En esta sección se enlistan los elementos que serán entregados por cada Línea Base correspondiente a un hito o sprint del pr</w:t>
-      </w:r>
-      <w:r>
-        <w:rPr>
-          <w:rFonts w:ascii="Times New Roman" w:eastAsia="Times New Roman" w:hAnsi="Times New Roman" w:cs="Times New Roman"/>
-        </w:rPr>
-        <w:t xml:space="preserve">oyecto </w:t>
+        <w:t xml:space="preserve">En esta sección se enlistan los elementos que serán entregados por cada Línea Base correspondiente a un hito o sprint del proyecto </w:t>
       </w:r>
       <w:proofErr w:type="spellStart"/>
       <w:r>
@@ -7579,21 +7371,20 @@
           <w:rFonts w:ascii="Times New Roman" w:eastAsia="Times New Roman" w:hAnsi="Times New Roman" w:cs="Times New Roman"/>
         </w:rPr>
         <w:br/>
-        <w:t xml:space="preserve">lista línea base, hitos y entregables (esto es una </w:t>
       </w:r>
       <w:proofErr w:type="gramStart"/>
       <w:r>
         <w:rPr>
           <w:rFonts w:ascii="Times New Roman" w:eastAsia="Times New Roman" w:hAnsi="Times New Roman" w:cs="Times New Roman"/>
         </w:rPr>
-        <w:t>tabla)(</w:t>
+        <w:t>lista</w:t>
       </w:r>
       <w:proofErr w:type="gramEnd"/>
       <w:r>
         <w:rPr>
           <w:rFonts w:ascii="Times New Roman" w:eastAsia="Times New Roman" w:hAnsi="Times New Roman" w:cs="Times New Roman"/>
         </w:rPr>
-        <w:t>2)</w:t>
+        <w:t xml:space="preserve"> línea base, hitos y entregables (esto es una tabla)(2)</w:t>
       </w:r>
     </w:p>
     <w:p>
@@ -7634,25 +7425,7 @@
         <w:rPr>
           <w:rFonts w:ascii="Times New Roman" w:eastAsia="Times New Roman" w:hAnsi="Times New Roman" w:cs="Times New Roman"/>
         </w:rPr>
-        <w:t>Como se puede observar en el diagrama nuestro repositorio cuenta con 4 carpetas principales: Documentos, Desarrollo, Líneas Base y</w:t>
-      </w:r>
-      <w:r>
-        <w:rPr>
-          <w:rFonts w:ascii="Times New Roman" w:eastAsia="Times New Roman" w:hAnsi="Times New Roman" w:cs="Times New Roman"/>
-        </w:rPr>
-        <w:t xml:space="preserve"> Clientes. En Documentos encontramos las carpetas Directrices, Planes y Políticas que contendrán la documentación correspondiente de la empresa. En Desarrollo encontraremos carpetas designadas a cada uno de los proyectos de la empresa, dentro de estas carp</w:t>
-      </w:r>
-      <w:r>
-        <w:rPr>
-          <w:rFonts w:ascii="Times New Roman" w:eastAsia="Times New Roman" w:hAnsi="Times New Roman" w:cs="Times New Roman"/>
-        </w:rPr>
-        <w:t>etas podemos encontrar las carpetas de Análisis, Despliegue, Fuentes, Gestión, Negocio, Pruebas y Requisitos del proyecto correspondiente. En Líneas Base encontramos carpetas de los proyectos en desarrollo y dentro de estas se encontrarán las Líneas Base r</w:t>
-      </w:r>
-      <w:r>
-        <w:rPr>
-          <w:rFonts w:ascii="Times New Roman" w:eastAsia="Times New Roman" w:hAnsi="Times New Roman" w:cs="Times New Roman"/>
-        </w:rPr>
-        <w:t>espectivas de cada proyecto. En Clientes encontramos carpetas designadas a cada uno de los clientes de la empresa. y el gráfico (organigrama) (4)</w:t>
+        <w:t>Como se puede observar en el diagrama nuestro repositorio cuenta con 4 carpetas principales: Documentos, Desarrollo, Líneas Base y Clientes. En Documentos encontramos las carpetas Directrices, Planes y Políticas que contendrán la documentación correspondiente de la empresa. En Desarrollo encontraremos carpetas designadas a cada uno de los proyectos de la empresa, dentro de estas carpetas podemos encontrar las carpetas de Análisis, Despliegue, Fuentes, Gestión, Negocio, Pruebas y Requisitos del proyecto correspondiente. En Líneas Base encontramos carpetas de los proyectos en desarrollo y dentro de estas se encontrarán las Líneas Base respectivas de cada proyecto. En Clientes encontramos carpetas designadas a cada uno de los clientes de la empresa. y el gráfico (organigrama) (4)</w:t>
       </w:r>
     </w:p>
     <w:p>
@@ -7667,6 +7440,7 @@
       <w:r>
         <w:rPr>
           <w:noProof/>
+          <w:lang w:val="es-PE" w:eastAsia="ja-JP"/>
         </w:rPr>
         <w:lastRenderedPageBreak/>
         <w:drawing>
@@ -7773,13 +7547,7 @@
         <w:rPr>
           <w:rFonts w:ascii="Times New Roman" w:eastAsia="Times New Roman" w:hAnsi="Times New Roman" w:cs="Times New Roman"/>
         </w:rPr>
-        <w:t xml:space="preserve">Gerente de la </w:t>
-      </w:r>
-      <w:r>
-        <w:rPr>
-          <w:rFonts w:ascii="Times New Roman" w:eastAsia="Times New Roman" w:hAnsi="Times New Roman" w:cs="Times New Roman"/>
-        </w:rPr>
-        <w:t>configuración.</w:t>
+        <w:t>Gerente de la configuración.</w:t>
       </w:r>
     </w:p>
     <w:p>
@@ -8418,13 +8186,7 @@
         <w:rPr>
           <w:rFonts w:ascii="Times New Roman" w:eastAsia="Times New Roman" w:hAnsi="Times New Roman" w:cs="Times New Roman"/>
         </w:rPr>
-        <w:t xml:space="preserve">Incorporar nuevas versiones de </w:t>
-      </w:r>
-      <w:r>
-        <w:rPr>
-          <w:rFonts w:ascii="Times New Roman" w:eastAsia="Times New Roman" w:hAnsi="Times New Roman" w:cs="Times New Roman"/>
-        </w:rPr>
-        <w:t>software previa aprobación.</w:t>
+        <w:t>Incorporar nuevas versiones de software previa aprobación.</w:t>
       </w:r>
     </w:p>
     <w:p>
@@ -8723,13 +8485,7 @@
               <w:rPr>
                 <w:rFonts w:ascii="Times New Roman" w:eastAsia="Times New Roman" w:hAnsi="Times New Roman" w:cs="Times New Roman"/>
               </w:rPr>
-              <w:t xml:space="preserve">Jefe de </w:t>
-            </w:r>
-            <w:r>
-              <w:rPr>
-                <w:rFonts w:ascii="Times New Roman" w:eastAsia="Times New Roman" w:hAnsi="Times New Roman" w:cs="Times New Roman"/>
-              </w:rPr>
-              <w:t>Proyecto</w:t>
+              <w:t>Jefe de Proyecto</w:t>
             </w:r>
           </w:p>
         </w:tc>
@@ -9073,27 +8829,7 @@
         <w:rPr>
           <w:rFonts w:ascii="Times New Roman" w:eastAsia="Times New Roman" w:hAnsi="Times New Roman" w:cs="Times New Roman"/>
         </w:rPr>
-        <w:t xml:space="preserve">Listamos los elementos que se entregarán por cada línea </w:t>
-      </w:r>
-      <w:proofErr w:type="gramStart"/>
-      <w:r>
-        <w:rPr>
-          <w:rFonts w:ascii="Times New Roman" w:eastAsia="Times New Roman" w:hAnsi="Times New Roman" w:cs="Times New Roman"/>
-        </w:rPr>
-        <w:t xml:space="preserve">base  </w:t>
-      </w:r>
-      <w:r>
-        <w:rPr>
-          <w:rFonts w:ascii="Times New Roman" w:eastAsia="Times New Roman" w:hAnsi="Times New Roman" w:cs="Times New Roman"/>
-        </w:rPr>
-        <w:t>correspondiente</w:t>
-      </w:r>
-      <w:proofErr w:type="gramEnd"/>
-      <w:r>
-        <w:rPr>
-          <w:rFonts w:ascii="Times New Roman" w:eastAsia="Times New Roman" w:hAnsi="Times New Roman" w:cs="Times New Roman"/>
-        </w:rPr>
-        <w:t xml:space="preserve"> a su sprint:</w:t>
+        <w:t>Listamos los elementos que se entregarán por cada línea base  correspondiente a su sprint:</w:t>
       </w:r>
     </w:p>
     <w:p>
@@ -9159,7 +8895,6 @@
                 <w:b/>
               </w:rPr>
             </w:pPr>
-            <w:proofErr w:type="gramStart"/>
             <w:r>
               <w:rPr>
                 <w:rFonts w:ascii="Times New Roman" w:eastAsia="Times New Roman" w:hAnsi="Times New Roman" w:cs="Times New Roman"/>
@@ -9168,7 +8903,6 @@
               <w:lastRenderedPageBreak/>
               <w:t>Línea  base</w:t>
             </w:r>
-            <w:proofErr w:type="gramEnd"/>
           </w:p>
         </w:tc>
         <w:tc>
@@ -9444,23 +9178,7 @@
                 <w:rFonts w:ascii="Times New Roman" w:eastAsia="Times New Roman" w:hAnsi="Times New Roman" w:cs="Times New Roman"/>
                 <w:highlight w:val="white"/>
               </w:rPr>
-              <w:t xml:space="preserve">Documento de Diseño de </w:t>
-            </w:r>
-            <w:proofErr w:type="gramStart"/>
-            <w:r>
-              <w:rPr>
-                <w:rFonts w:ascii="Times New Roman" w:eastAsia="Times New Roman" w:hAnsi="Times New Roman" w:cs="Times New Roman"/>
-                <w:highlight w:val="white"/>
-              </w:rPr>
-              <w:t>Interface</w:t>
-            </w:r>
-            <w:proofErr w:type="gramEnd"/>
-            <w:r>
-              <w:rPr>
-                <w:rFonts w:ascii="Times New Roman" w:eastAsia="Times New Roman" w:hAnsi="Times New Roman" w:cs="Times New Roman"/>
-                <w:highlight w:val="white"/>
-              </w:rPr>
-              <w:t xml:space="preserve"> SMPO-DDI.DOCX</w:t>
+              <w:t>Documento de Diseño de Interface SMPO-DDI.DOCX</w:t>
             </w:r>
           </w:p>
           <w:p>
@@ -9496,14 +9214,7 @@
               <w:rPr>
                 <w:rFonts w:ascii="Times New Roman" w:eastAsia="Times New Roman" w:hAnsi="Times New Roman" w:cs="Times New Roman"/>
               </w:rPr>
-              <w:t xml:space="preserve">Manual de Configuración de la </w:t>
-            </w:r>
-            <w:proofErr w:type="gramStart"/>
-            <w:r>
-              <w:rPr>
-                <w:rFonts w:ascii="Times New Roman" w:eastAsia="Times New Roman" w:hAnsi="Times New Roman" w:cs="Times New Roman"/>
-              </w:rPr>
-              <w:t xml:space="preserve">BD  </w:t>
+              <w:t xml:space="preserve">Manual de Configuración de la BD  </w:t>
             </w:r>
             <w:r>
               <w:rPr>
@@ -9512,7 +9223,6 @@
               </w:rPr>
               <w:t>SMPO-MCDB.DOCX</w:t>
             </w:r>
-            <w:proofErr w:type="gramEnd"/>
           </w:p>
           <w:p>
             <w:pPr>
@@ -9809,14 +9519,7 @@
                 <w:rFonts w:ascii="Times New Roman" w:eastAsia="Times New Roman" w:hAnsi="Times New Roman" w:cs="Times New Roman"/>
                 <w:highlight w:val="white"/>
               </w:rPr>
-              <w:t xml:space="preserve">HU - </w:t>
-            </w:r>
-            <w:r>
-              <w:rPr>
-                <w:rFonts w:ascii="Times New Roman" w:eastAsia="Times New Roman" w:hAnsi="Times New Roman" w:cs="Times New Roman"/>
-                <w:highlight w:val="white"/>
-              </w:rPr>
-              <w:t>Modulo Cambista SMPO-MCO</w:t>
+              <w:t>HU - Modulo Cambista SMPO-MCO</w:t>
             </w:r>
           </w:p>
           <w:p>
@@ -9964,19 +9667,7 @@
           <w:rFonts w:ascii="Times New Roman" w:eastAsia="Times New Roman" w:hAnsi="Times New Roman" w:cs="Times New Roman"/>
         </w:rPr>
         <w:tab/>
-        <w:t xml:space="preserve">Las entregas al </w:t>
-      </w:r>
-      <w:r>
-        <w:rPr>
-          <w:rFonts w:ascii="Times New Roman" w:eastAsia="Times New Roman" w:hAnsi="Times New Roman" w:cs="Times New Roman"/>
-        </w:rPr>
-        <w:t>cliente se darán según acuerdos previamente acordados. Se contará con entregas de documentación de gestión, manuales, guías de instalación o de usuario. Además de credenciales del programa junto con la infraestructura requerida y el código en su versión de</w:t>
-      </w:r>
-      <w:r>
-        <w:rPr>
-          <w:rFonts w:ascii="Times New Roman" w:eastAsia="Times New Roman" w:hAnsi="Times New Roman" w:cs="Times New Roman"/>
-        </w:rPr>
-        <w:t xml:space="preserve"> producción</w:t>
+        <w:t>Las entregas al cliente se darán según acuerdos previamente acordados. Se contará con entregas de documentación de gestión, manuales, guías de instalación o de usuario. Además de credenciales del programa junto con la infraestructura requerida y el código en su versión de producción</w:t>
       </w:r>
     </w:p>
     <w:p>
@@ -10205,14 +9896,7 @@
               <w:rPr>
                 <w:rFonts w:ascii="Times New Roman" w:eastAsia="Times New Roman" w:hAnsi="Times New Roman" w:cs="Times New Roman"/>
               </w:rPr>
-              <w:t xml:space="preserve">Requerimiento de </w:t>
-            </w:r>
-            <w:proofErr w:type="gramStart"/>
-            <w:r>
-              <w:rPr>
-                <w:rFonts w:ascii="Times New Roman" w:eastAsia="Times New Roman" w:hAnsi="Times New Roman" w:cs="Times New Roman"/>
-              </w:rPr>
-              <w:t xml:space="preserve">proyecto  </w:t>
+              <w:t xml:space="preserve">Requerimiento de proyecto  </w:t>
             </w:r>
             <w:r>
               <w:rPr>
@@ -10221,7 +9905,6 @@
               </w:rPr>
               <w:t>RENIEC.txt</w:t>
             </w:r>
-            <w:proofErr w:type="gramEnd"/>
           </w:p>
         </w:tc>
       </w:tr>
@@ -10400,13 +10083,7 @@
         <w:rPr>
           <w:rFonts w:ascii="Times New Roman" w:eastAsia="Times New Roman" w:hAnsi="Times New Roman" w:cs="Times New Roman"/>
         </w:rPr>
-        <w:t>En esta sección se llevará a cabo el proceso de la Gestión de cambios basado en 8 fases, que se muestra en la Figura 2. El proceso inicia cuando se reci</w:t>
-      </w:r>
-      <w:r>
-        <w:rPr>
-          <w:rFonts w:ascii="Times New Roman" w:eastAsia="Times New Roman" w:hAnsi="Times New Roman" w:cs="Times New Roman"/>
-        </w:rPr>
-        <w:t xml:space="preserve">be una </w:t>
+        <w:t xml:space="preserve">En esta sección se llevará a cabo el proceso de la Gestión de cambios basado en 8 fases, que se muestra en la Figura 2. El proceso inicia cuando se recibe una </w:t>
       </w:r>
       <w:r>
         <w:rPr>
@@ -10426,6 +10103,7 @@
       <w:r>
         <w:rPr>
           <w:noProof/>
+          <w:lang w:val="es-PE" w:eastAsia="ja-JP"/>
         </w:rPr>
         <w:drawing>
           <wp:inline distT="0" distB="0" distL="0" distR="0" wp14:anchorId="711AEEAA" wp14:editId="3142D849">
@@ -10704,13 +10382,7 @@
               <w:rPr>
                 <w:rFonts w:ascii="Times New Roman" w:eastAsia="Times New Roman" w:hAnsi="Times New Roman" w:cs="Times New Roman"/>
               </w:rPr>
-              <w:t xml:space="preserve">Código unívoco por el </w:t>
-            </w:r>
-            <w:r>
-              <w:rPr>
-                <w:rFonts w:ascii="Times New Roman" w:eastAsia="Times New Roman" w:hAnsi="Times New Roman" w:cs="Times New Roman"/>
-              </w:rPr>
-              <w:t>cual se identifica el sistema en el cual se desea hacer el cambio.</w:t>
+              <w:t>Código unívoco por el cual se identifica el sistema en el cual se desea hacer el cambio.</w:t>
             </w:r>
           </w:p>
         </w:tc>
@@ -11077,13 +10749,7 @@
               <w:rPr>
                 <w:rFonts w:ascii="Times New Roman" w:eastAsia="Times New Roman" w:hAnsi="Times New Roman" w:cs="Times New Roman"/>
               </w:rPr>
-              <w:t xml:space="preserve">Prioridad que la persona solicitante </w:t>
-            </w:r>
-            <w:r>
-              <w:rPr>
-                <w:rFonts w:ascii="Times New Roman" w:eastAsia="Times New Roman" w:hAnsi="Times New Roman" w:cs="Times New Roman"/>
-              </w:rPr>
-              <w:t>considera que debe tener el cambio solicitado.</w:t>
+              <w:t>Prioridad que la persona solicitante considera que debe tener el cambio solicitado.</w:t>
             </w:r>
           </w:p>
         </w:tc>
@@ -11257,13 +10923,7 @@
               <w:rPr>
                 <w:rFonts w:ascii="Times New Roman" w:eastAsia="Times New Roman" w:hAnsi="Times New Roman" w:cs="Times New Roman"/>
               </w:rPr>
-              <w:t>Fecha que s</w:t>
-            </w:r>
-            <w:r>
-              <w:rPr>
-                <w:rFonts w:ascii="Times New Roman" w:eastAsia="Times New Roman" w:hAnsi="Times New Roman" w:cs="Times New Roman"/>
-              </w:rPr>
-              <w:t>e registra cuando el estado de la solicitud de cambio se actualiza o cambia.</w:t>
+              <w:t>Fecha que se registra cuando el estado de la solicitud de cambio se actualiza o cambia.</w:t>
             </w:r>
           </w:p>
         </w:tc>
@@ -11439,13 +11099,7 @@
               <w:rPr>
                 <w:rFonts w:ascii="Times New Roman" w:eastAsia="Times New Roman" w:hAnsi="Times New Roman" w:cs="Times New Roman"/>
               </w:rPr>
-              <w:t>Apartado donde el solicitante detalla las consecuencias que se generarían si es que esta solicitud de cambi</w:t>
-            </w:r>
-            <w:r>
-              <w:rPr>
-                <w:rFonts w:ascii="Times New Roman" w:eastAsia="Times New Roman" w:hAnsi="Times New Roman" w:cs="Times New Roman"/>
-              </w:rPr>
-              <w:t xml:space="preserve">o es rechazada. </w:t>
+              <w:t xml:space="preserve">Apartado donde el solicitante detalla las consecuencias que se generarían si es que esta solicitud de cambio es rechazada. </w:t>
             </w:r>
           </w:p>
         </w:tc>
@@ -11619,13 +11273,7 @@
               <w:rPr>
                 <w:rFonts w:ascii="Times New Roman" w:eastAsia="Times New Roman" w:hAnsi="Times New Roman" w:cs="Times New Roman"/>
               </w:rPr>
-              <w:t xml:space="preserve">Tiempo en que se culmina la solicitud de </w:t>
-            </w:r>
-            <w:r>
-              <w:rPr>
-                <w:rFonts w:ascii="Times New Roman" w:eastAsia="Times New Roman" w:hAnsi="Times New Roman" w:cs="Times New Roman"/>
-              </w:rPr>
-              <w:t xml:space="preserve">cambio </w:t>
+              <w:t xml:space="preserve">Tiempo en que se culmina la solicitud de cambio </w:t>
             </w:r>
           </w:p>
         </w:tc>
@@ -12430,7 +12078,23 @@
                 <w:rFonts w:ascii="Times New Roman" w:eastAsia="Times New Roman" w:hAnsi="Times New Roman" w:cs="Times New Roman"/>
                 <w:b/>
               </w:rPr>
-              <w:t xml:space="preserve"> Falcon Williams Eduardo</w:t>
+              <w:t xml:space="preserve"> </w:t>
+            </w:r>
+            <w:proofErr w:type="spellStart"/>
+            <w:r>
+              <w:rPr>
+                <w:rFonts w:ascii="Times New Roman" w:eastAsia="Times New Roman" w:hAnsi="Times New Roman" w:cs="Times New Roman"/>
+                <w:b/>
+              </w:rPr>
+              <w:t>Falcon</w:t>
+            </w:r>
+            <w:proofErr w:type="spellEnd"/>
+            <w:r>
+              <w:rPr>
+                <w:rFonts w:ascii="Times New Roman" w:eastAsia="Times New Roman" w:hAnsi="Times New Roman" w:cs="Times New Roman"/>
+                <w:b/>
+              </w:rPr>
+              <w:t xml:space="preserve"> Williams Eduardo</w:t>
             </w:r>
           </w:p>
         </w:tc>
@@ -12518,21 +12182,7 @@
               <w:rPr>
                 <w:rFonts w:ascii="Times New Roman" w:eastAsia="Times New Roman" w:hAnsi="Times New Roman" w:cs="Times New Roman"/>
               </w:rPr>
-              <w:t xml:space="preserve">Solicitud asignada a un tipo de clasificación (normal, urgente, </w:t>
-            </w:r>
-            <w:proofErr w:type="spellStart"/>
-            <w:r>
-              <w:rPr>
-                <w:rFonts w:ascii="Times New Roman" w:eastAsia="Times New Roman" w:hAnsi="Times New Roman" w:cs="Times New Roman"/>
-              </w:rPr>
-              <w:t>pre-aprobada</w:t>
-            </w:r>
-            <w:proofErr w:type="spellEnd"/>
-            <w:r>
-              <w:rPr>
-                <w:rFonts w:ascii="Times New Roman" w:eastAsia="Times New Roman" w:hAnsi="Times New Roman" w:cs="Times New Roman"/>
-              </w:rPr>
-              <w:t>)</w:t>
+              <w:t>Solicitud asignada a un tipo de clasificación (normal, urgente, pre-aprobada)</w:t>
             </w:r>
           </w:p>
         </w:tc>
@@ -12591,14 +12241,7 @@
                 <w:rFonts w:ascii="Times New Roman" w:eastAsia="Times New Roman" w:hAnsi="Times New Roman" w:cs="Times New Roman"/>
                 <w:b/>
               </w:rPr>
-              <w:t>Cachiq</w:t>
-            </w:r>
-            <w:r>
-              <w:rPr>
-                <w:rFonts w:ascii="Times New Roman" w:eastAsia="Times New Roman" w:hAnsi="Times New Roman" w:cs="Times New Roman"/>
-                <w:b/>
-              </w:rPr>
-              <w:t>ue</w:t>
+              <w:t>Cachique</w:t>
             </w:r>
             <w:proofErr w:type="spellEnd"/>
             <w:r>
@@ -12606,7 +12249,23 @@
                 <w:rFonts w:ascii="Times New Roman" w:eastAsia="Times New Roman" w:hAnsi="Times New Roman" w:cs="Times New Roman"/>
                 <w:b/>
               </w:rPr>
-              <w:t xml:space="preserve"> Falcon Williams Eduardo</w:t>
+              <w:t xml:space="preserve"> </w:t>
+            </w:r>
+            <w:proofErr w:type="spellStart"/>
+            <w:r>
+              <w:rPr>
+                <w:rFonts w:ascii="Times New Roman" w:eastAsia="Times New Roman" w:hAnsi="Times New Roman" w:cs="Times New Roman"/>
+                <w:b/>
+              </w:rPr>
+              <w:t>Falcon</w:t>
+            </w:r>
+            <w:proofErr w:type="spellEnd"/>
+            <w:r>
+              <w:rPr>
+                <w:rFonts w:ascii="Times New Roman" w:eastAsia="Times New Roman" w:hAnsi="Times New Roman" w:cs="Times New Roman"/>
+                <w:b/>
+              </w:rPr>
+              <w:t xml:space="preserve"> Williams Eduardo</w:t>
             </w:r>
           </w:p>
         </w:tc>
@@ -13075,7 +12734,23 @@
                 <w:rFonts w:ascii="Times New Roman" w:eastAsia="Times New Roman" w:hAnsi="Times New Roman" w:cs="Times New Roman"/>
                 <w:b/>
               </w:rPr>
-              <w:t>, Fredi Alexander</w:t>
+              <w:t xml:space="preserve">, </w:t>
+            </w:r>
+            <w:proofErr w:type="spellStart"/>
+            <w:r>
+              <w:rPr>
+                <w:rFonts w:ascii="Times New Roman" w:eastAsia="Times New Roman" w:hAnsi="Times New Roman" w:cs="Times New Roman"/>
+                <w:b/>
+              </w:rPr>
+              <w:t>Fredi</w:t>
+            </w:r>
+            <w:proofErr w:type="spellEnd"/>
+            <w:r>
+              <w:rPr>
+                <w:rFonts w:ascii="Times New Roman" w:eastAsia="Times New Roman" w:hAnsi="Times New Roman" w:cs="Times New Roman"/>
+                <w:b/>
+              </w:rPr>
+              <w:t xml:space="preserve"> Alexander</w:t>
             </w:r>
           </w:p>
         </w:tc>
@@ -13453,13 +13128,7 @@
               <w:rPr>
                 <w:rFonts w:ascii="Times New Roman" w:eastAsia="Times New Roman" w:hAnsi="Times New Roman" w:cs="Times New Roman"/>
               </w:rPr>
-              <w:t>Solicitudes que han sido aprobadas y se tiene ya un plan para su imple</w:t>
-            </w:r>
-            <w:r>
-              <w:rPr>
-                <w:rFonts w:ascii="Times New Roman" w:eastAsia="Times New Roman" w:hAnsi="Times New Roman" w:cs="Times New Roman"/>
-              </w:rPr>
-              <w:t>mentación.</w:t>
+              <w:t>Solicitudes que han sido aprobadas y se tiene ya un plan para su implementación.</w:t>
             </w:r>
           </w:p>
         </w:tc>
@@ -13750,13 +13419,7 @@
               <w:rPr>
                 <w:rFonts w:ascii="Times New Roman" w:eastAsia="Times New Roman" w:hAnsi="Times New Roman" w:cs="Times New Roman"/>
               </w:rPr>
-              <w:t xml:space="preserve">Solicitudes cuya implementación ya ha sido planificada y se </w:t>
-            </w:r>
-            <w:r>
-              <w:rPr>
-                <w:rFonts w:ascii="Times New Roman" w:eastAsia="Times New Roman" w:hAnsi="Times New Roman" w:cs="Times New Roman"/>
-              </w:rPr>
-              <w:t>encuentra en proceso de implementación.</w:t>
+              <w:t>Solicitudes cuya implementación ya ha sido planificada y se encuentra en proceso de implementación.</w:t>
             </w:r>
           </w:p>
         </w:tc>
@@ -14283,14 +13946,7 @@
                 <w:rFonts w:ascii="Times New Roman" w:eastAsia="Times New Roman" w:hAnsi="Times New Roman" w:cs="Times New Roman"/>
                 <w:b/>
               </w:rPr>
-              <w:t>Sa</w:t>
-            </w:r>
-            <w:r>
-              <w:rPr>
-                <w:rFonts w:ascii="Times New Roman" w:eastAsia="Times New Roman" w:hAnsi="Times New Roman" w:cs="Times New Roman"/>
-                <w:b/>
-              </w:rPr>
-              <w:t>ntos Rojas Daniel Israel</w:t>
+              <w:t>Santos Rojas Daniel Israel</w:t>
             </w:r>
           </w:p>
         </w:tc>
@@ -14365,13 +14021,7 @@
         <w:rPr>
           <w:rFonts w:ascii="Times New Roman" w:eastAsia="Times New Roman" w:hAnsi="Times New Roman" w:cs="Times New Roman"/>
         </w:rPr>
-        <w:t xml:space="preserve"> de cambios se piden desde la parte interesada que se añadan, modifiquen o se actualicen esto para poder </w:t>
-      </w:r>
-      <w:r>
-        <w:rPr>
-          <w:rFonts w:ascii="Times New Roman" w:eastAsia="Times New Roman" w:hAnsi="Times New Roman" w:cs="Times New Roman"/>
-        </w:rPr>
-        <w:t>darles mayores opciones a nuestros clientes los que con estos cambios obtendrán dinamismo de parte de nuestra plataforma y una mejor interactividad al momento de utilizarlo.</w:t>
+        <w:t xml:space="preserve"> de cambios se piden desde la parte interesada que se añadan, modifiquen o se actualicen esto para poder darles mayores opciones a nuestros clientes los que con estos cambios obtendrán dinamismo de parte de nuestra plataforma y una mejor interactividad al momento de utilizarlo.</w:t>
       </w:r>
     </w:p>
     <w:p>
@@ -14425,7 +14075,21 @@
         <w:rPr>
           <w:rFonts w:ascii="Times New Roman" w:eastAsia="Times New Roman" w:hAnsi="Times New Roman" w:cs="Times New Roman"/>
         </w:rPr>
-        <w:t xml:space="preserve"> Fredi Alexander</w:t>
+        <w:t xml:space="preserve"> </w:t>
+      </w:r>
+      <w:proofErr w:type="spellStart"/>
+      <w:r>
+        <w:rPr>
+          <w:rFonts w:ascii="Times New Roman" w:eastAsia="Times New Roman" w:hAnsi="Times New Roman" w:cs="Times New Roman"/>
+        </w:rPr>
+        <w:t>Fredi</w:t>
+      </w:r>
+      <w:proofErr w:type="spellEnd"/>
+      <w:r>
+        <w:rPr>
+          <w:rFonts w:ascii="Times New Roman" w:eastAsia="Times New Roman" w:hAnsi="Times New Roman" w:cs="Times New Roman"/>
+        </w:rPr>
+        <w:t xml:space="preserve"> Alexander</w:t>
       </w:r>
     </w:p>
     <w:tbl>
@@ -14678,7 +14342,6 @@
                 <w:rFonts w:ascii="Times New Roman" w:eastAsia="Times New Roman" w:hAnsi="Times New Roman" w:cs="Times New Roman"/>
               </w:rPr>
             </w:pPr>
-            <w:proofErr w:type="gramStart"/>
             <w:r>
               <w:rPr>
                 <w:rFonts w:ascii="Times New Roman" w:eastAsia="Times New Roman" w:hAnsi="Times New Roman" w:cs="Times New Roman"/>
@@ -14686,7 +14349,6 @@
               </w:rPr>
               <w:t>Autor :</w:t>
             </w:r>
-            <w:proofErr w:type="gramEnd"/>
           </w:p>
         </w:tc>
         <w:tc>
@@ -14777,13 +14439,7 @@
               <w:rPr>
                 <w:rFonts w:ascii="Times New Roman" w:eastAsia="Times New Roman" w:hAnsi="Times New Roman" w:cs="Times New Roman"/>
               </w:rPr>
-              <w:t xml:space="preserve"> y registro a una paleta con </w:t>
-            </w:r>
-            <w:r>
-              <w:rPr>
-                <w:rFonts w:ascii="Times New Roman" w:eastAsia="Times New Roman" w:hAnsi="Times New Roman" w:cs="Times New Roman"/>
-              </w:rPr>
-              <w:t>tonos más amigables a la vista.</w:t>
+              <w:t xml:space="preserve"> y registro a una paleta con tonos más amigables a la vista.</w:t>
             </w:r>
           </w:p>
         </w:tc>
@@ -15249,21 +14905,7 @@
               <w:rPr>
                 <w:rFonts w:ascii="Times New Roman" w:eastAsia="Times New Roman" w:hAnsi="Times New Roman" w:cs="Times New Roman"/>
               </w:rPr>
-              <w:t xml:space="preserve">Se requiere agregar una </w:t>
-            </w:r>
-            <w:proofErr w:type="gramStart"/>
-            <w:r>
-              <w:rPr>
-                <w:rFonts w:ascii="Times New Roman" w:eastAsia="Times New Roman" w:hAnsi="Times New Roman" w:cs="Times New Roman"/>
-              </w:rPr>
-              <w:t>vista  para</w:t>
-            </w:r>
-            <w:proofErr w:type="gramEnd"/>
-            <w:r>
-              <w:rPr>
-                <w:rFonts w:ascii="Times New Roman" w:eastAsia="Times New Roman" w:hAnsi="Times New Roman" w:cs="Times New Roman"/>
-              </w:rPr>
-              <w:t xml:space="preserve"> visualizar los cambios en el valor de las monedas, acciones y criptomonedas.</w:t>
+              <w:t>Se requiere agregar una vista  para visualizar los cambios en el valor de las monedas, acciones y criptomonedas.</w:t>
             </w:r>
           </w:p>
         </w:tc>
@@ -15316,13 +14958,7 @@
               <w:rPr>
                 <w:rFonts w:ascii="Times New Roman" w:eastAsia="Times New Roman" w:hAnsi="Times New Roman" w:cs="Times New Roman"/>
               </w:rPr>
-              <w:t>Se debe mostrar la evolución del valor de los activos a lo largo del tiempo mediante varias gráficas para que nues</w:t>
-            </w:r>
-            <w:r>
-              <w:rPr>
-                <w:rFonts w:ascii="Times New Roman" w:eastAsia="Times New Roman" w:hAnsi="Times New Roman" w:cs="Times New Roman"/>
-              </w:rPr>
-              <w:t>tros usuarios puedan visualizar esta información y en base a esto elegir qué transacción realizar.</w:t>
+              <w:t>Se debe mostrar la evolución del valor de los activos a lo largo del tiempo mediante varias gráficas para que nuestros usuarios puedan visualizar esta información y en base a esto elegir qué transacción realizar.</w:t>
             </w:r>
           </w:p>
         </w:tc>
@@ -15374,7 +15010,21 @@
         <w:rPr>
           <w:rFonts w:ascii="Times New Roman" w:eastAsia="Times New Roman" w:hAnsi="Times New Roman" w:cs="Times New Roman"/>
         </w:rPr>
-        <w:t xml:space="preserve"> Falcon Williams Eduardo</w:t>
+        <w:t xml:space="preserve"> </w:t>
+      </w:r>
+      <w:proofErr w:type="spellStart"/>
+      <w:r>
+        <w:rPr>
+          <w:rFonts w:ascii="Times New Roman" w:eastAsia="Times New Roman" w:hAnsi="Times New Roman" w:cs="Times New Roman"/>
+        </w:rPr>
+        <w:t>Falcon</w:t>
+      </w:r>
+      <w:proofErr w:type="spellEnd"/>
+      <w:r>
+        <w:rPr>
+          <w:rFonts w:ascii="Times New Roman" w:eastAsia="Times New Roman" w:hAnsi="Times New Roman" w:cs="Times New Roman"/>
+        </w:rPr>
+        <w:t xml:space="preserve"> Williams Eduardo</w:t>
       </w:r>
     </w:p>
     <w:tbl>
@@ -16280,13 +15930,7 @@
               <w:rPr>
                 <w:rFonts w:ascii="Times New Roman" w:eastAsia="Times New Roman" w:hAnsi="Times New Roman" w:cs="Times New Roman"/>
               </w:rPr>
-              <w:t xml:space="preserve">Ampliar el tamaño de la fuente que </w:t>
-            </w:r>
-            <w:r>
-              <w:rPr>
-                <w:rFonts w:ascii="Times New Roman" w:eastAsia="Times New Roman" w:hAnsi="Times New Roman" w:cs="Times New Roman"/>
-              </w:rPr>
-              <w:t>aparece en totales</w:t>
+              <w:t>Ampliar el tamaño de la fuente que aparece en totales</w:t>
             </w:r>
           </w:p>
         </w:tc>
@@ -16339,21 +15983,7 @@
               <w:rPr>
                 <w:rFonts w:ascii="Times New Roman" w:eastAsia="Times New Roman" w:hAnsi="Times New Roman" w:cs="Times New Roman"/>
               </w:rPr>
-              <w:t xml:space="preserve">El tamaño de la fuente genera algunas confusiones y lo presenta ilegibilidad pudiendo dar origen a </w:t>
-            </w:r>
-            <w:proofErr w:type="gramStart"/>
-            <w:r>
-              <w:rPr>
-                <w:rFonts w:ascii="Times New Roman" w:eastAsia="Times New Roman" w:hAnsi="Times New Roman" w:cs="Times New Roman"/>
-              </w:rPr>
-              <w:t>un mala interpretación</w:t>
-            </w:r>
-            <w:proofErr w:type="gramEnd"/>
-            <w:r>
-              <w:rPr>
-                <w:rFonts w:ascii="Times New Roman" w:eastAsia="Times New Roman" w:hAnsi="Times New Roman" w:cs="Times New Roman"/>
-              </w:rPr>
-              <w:t xml:space="preserve"> en el resultado</w:t>
+              <w:t>El tamaño de la fuente genera algunas confusiones y lo presenta ilegibilidad pudiendo dar origen a un mala interpretación en el resultado</w:t>
             </w:r>
           </w:p>
         </w:tc>
@@ -16781,13 +16411,7 @@
               <w:rPr>
                 <w:rFonts w:ascii="Times New Roman" w:eastAsia="Times New Roman" w:hAnsi="Times New Roman" w:cs="Times New Roman"/>
               </w:rPr>
-              <w:t>Se requiere mejorar el diseño de los botones de la inter</w:t>
-            </w:r>
-            <w:r>
-              <w:rPr>
-                <w:rFonts w:ascii="Times New Roman" w:eastAsia="Times New Roman" w:hAnsi="Times New Roman" w:cs="Times New Roman"/>
-              </w:rPr>
-              <w:t>faz</w:t>
+              <w:t>Se requiere mejorar el diseño de los botones de la interfaz</w:t>
             </w:r>
           </w:p>
         </w:tc>
@@ -16856,10 +16480,7 @@
       <w:bookmarkStart w:id="24" w:name="_heading=h.s0lhiydd8gdr"/>
       <w:bookmarkEnd w:id="24"/>
       <w:r>
-        <w:t xml:space="preserve">Tabla 17. Solicitud de </w:t>
-      </w:r>
-      <w:r>
-        <w:t>cambio 5</w:t>
+        <w:t>Tabla 17. Solicitud de cambio 5</w:t>
       </w:r>
     </w:p>
     <w:p>
@@ -17117,7 +16738,35 @@
               <w:rPr>
                 <w:rFonts w:ascii="Times New Roman" w:eastAsia="Times New Roman" w:hAnsi="Times New Roman" w:cs="Times New Roman"/>
               </w:rPr>
-              <w:t xml:space="preserve"> (Nathaly Pichilingue)</w:t>
+              <w:t xml:space="preserve"> (</w:t>
+            </w:r>
+            <w:proofErr w:type="spellStart"/>
+            <w:r>
+              <w:rPr>
+                <w:rFonts w:ascii="Times New Roman" w:eastAsia="Times New Roman" w:hAnsi="Times New Roman" w:cs="Times New Roman"/>
+              </w:rPr>
+              <w:t>Nathaly</w:t>
+            </w:r>
+            <w:proofErr w:type="spellEnd"/>
+            <w:r>
+              <w:rPr>
+                <w:rFonts w:ascii="Times New Roman" w:eastAsia="Times New Roman" w:hAnsi="Times New Roman" w:cs="Times New Roman"/>
+              </w:rPr>
+              <w:t xml:space="preserve"> </w:t>
+            </w:r>
+            <w:proofErr w:type="spellStart"/>
+            <w:r>
+              <w:rPr>
+                <w:rFonts w:ascii="Times New Roman" w:eastAsia="Times New Roman" w:hAnsi="Times New Roman" w:cs="Times New Roman"/>
+              </w:rPr>
+              <w:t>Pichilingue</w:t>
+            </w:r>
+            <w:proofErr w:type="spellEnd"/>
+            <w:r>
+              <w:rPr>
+                <w:rFonts w:ascii="Times New Roman" w:eastAsia="Times New Roman" w:hAnsi="Times New Roman" w:cs="Times New Roman"/>
+              </w:rPr>
+              <w:t>)</w:t>
             </w:r>
           </w:p>
         </w:tc>
@@ -17276,13 +16925,7 @@
               <w:rPr>
                 <w:rFonts w:ascii="Times New Roman" w:eastAsia="Times New Roman" w:hAnsi="Times New Roman" w:cs="Times New Roman"/>
               </w:rPr>
-              <w:t>La forma de registro en 3 pasos puede no ser práctica para el usuario, puesto que demoraré en registrarme en caso necesite ut</w:t>
-            </w:r>
-            <w:r>
-              <w:rPr>
-                <w:rFonts w:ascii="Times New Roman" w:eastAsia="Times New Roman" w:hAnsi="Times New Roman" w:cs="Times New Roman"/>
-              </w:rPr>
-              <w:t>ilizar el servicio rápidamente.</w:t>
+              <w:t>La forma de registro en 3 pasos puede no ser práctica para el usuario, puesto que demoraré en registrarme en caso necesite utilizar el servicio rápidamente.</w:t>
             </w:r>
           </w:p>
         </w:tc>
@@ -17559,19 +17202,11 @@
                 <w:rFonts w:ascii="Times New Roman" w:eastAsia="Times New Roman" w:hAnsi="Times New Roman" w:cs="Times New Roman"/>
               </w:rPr>
             </w:pPr>
-            <w:proofErr w:type="gramStart"/>
-            <w:r>
-              <w:rPr>
-                <w:rFonts w:ascii="Times New Roman" w:eastAsia="Times New Roman" w:hAnsi="Times New Roman" w:cs="Times New Roman"/>
-              </w:rPr>
-              <w:t>DBA(</w:t>
-            </w:r>
-            <w:proofErr w:type="gramEnd"/>
-            <w:r>
-              <w:rPr>
-                <w:rFonts w:ascii="Times New Roman" w:eastAsia="Times New Roman" w:hAnsi="Times New Roman" w:cs="Times New Roman"/>
-              </w:rPr>
-              <w:t>Quispe Cadillo)</w:t>
+            <w:r>
+              <w:rPr>
+                <w:rFonts w:ascii="Times New Roman" w:eastAsia="Times New Roman" w:hAnsi="Times New Roman" w:cs="Times New Roman"/>
+              </w:rPr>
+              <w:t>DBA(Quispe Cadillo)</w:t>
             </w:r>
           </w:p>
         </w:tc>
@@ -17594,7 +17229,6 @@
                 <w:rFonts w:ascii="Times New Roman" w:eastAsia="Times New Roman" w:hAnsi="Times New Roman" w:cs="Times New Roman"/>
               </w:rPr>
             </w:pPr>
-            <w:proofErr w:type="gramStart"/>
             <w:r>
               <w:rPr>
                 <w:rFonts w:ascii="Times New Roman" w:eastAsia="Times New Roman" w:hAnsi="Times New Roman" w:cs="Times New Roman"/>
@@ -17602,7 +17236,6 @@
               </w:rPr>
               <w:t>Autor :</w:t>
             </w:r>
-            <w:proofErr w:type="gramEnd"/>
           </w:p>
         </w:tc>
         <w:tc>
@@ -17801,13 +17434,7 @@
         <w:rPr>
           <w:rFonts w:ascii="Times New Roman" w:eastAsia="Times New Roman" w:hAnsi="Times New Roman" w:cs="Times New Roman"/>
         </w:rPr>
-        <w:t xml:space="preserve"> </w:t>
-      </w:r>
-      <w:r>
-        <w:rPr>
-          <w:rFonts w:ascii="Times New Roman" w:eastAsia="Times New Roman" w:hAnsi="Times New Roman" w:cs="Times New Roman"/>
-        </w:rPr>
-        <w:t>Evangelista, Jorge Luis</w:t>
+        <w:t xml:space="preserve"> Evangelista, Jorge Luis</w:t>
       </w:r>
     </w:p>
     <w:tbl>
@@ -18141,13 +17768,7 @@
               <w:rPr>
                 <w:rFonts w:ascii="Times New Roman" w:eastAsia="Times New Roman" w:hAnsi="Times New Roman" w:cs="Times New Roman"/>
               </w:rPr>
-              <w:t xml:space="preserve">Se solicita agregar un botón para cancelar toda la operación en curso actual al momento de </w:t>
-            </w:r>
-            <w:r>
-              <w:rPr>
-                <w:rFonts w:ascii="Times New Roman" w:eastAsia="Times New Roman" w:hAnsi="Times New Roman" w:cs="Times New Roman"/>
-              </w:rPr>
-              <w:t>intercambiar divisas.</w:t>
+              <w:t>Se solicita agregar un botón para cancelar toda la operación en curso actual al momento de intercambiar divisas.</w:t>
             </w:r>
           </w:p>
         </w:tc>
@@ -18200,13 +17821,7 @@
               <w:rPr>
                 <w:rFonts w:ascii="Times New Roman" w:eastAsia="Times New Roman" w:hAnsi="Times New Roman" w:cs="Times New Roman"/>
               </w:rPr>
-              <w:t>Es necesario evitar saturar al usuario con diversas confirmaciones por cada paso a eliminar y brindar la opción para cancelar toda la operación de inmediato para que así los usuarios que saben y necesitan cancelar la o</w:t>
-            </w:r>
-            <w:r>
-              <w:rPr>
-                <w:rFonts w:ascii="Times New Roman" w:eastAsia="Times New Roman" w:hAnsi="Times New Roman" w:cs="Times New Roman"/>
-              </w:rPr>
-              <w:t>peración en su totalidad ahorran tiempo y simplifiquen pasos.</w:t>
+              <w:t>Es necesario evitar saturar al usuario con diversas confirmaciones por cada paso a eliminar y brindar la opción para cancelar toda la operación de inmediato para que así los usuarios que saben y necesitan cancelar la operación en su totalidad ahorran tiempo y simplifiquen pasos.</w:t>
             </w:r>
           </w:p>
         </w:tc>
@@ -18251,21 +17866,7 @@
         <w:rPr>
           <w:rFonts w:ascii="Times New Roman" w:eastAsia="Times New Roman" w:hAnsi="Times New Roman" w:cs="Times New Roman"/>
         </w:rPr>
-        <w:t xml:space="preserve">A </w:t>
-      </w:r>
-      <w:proofErr w:type="gramStart"/>
-      <w:r>
-        <w:rPr>
-          <w:rFonts w:ascii="Times New Roman" w:eastAsia="Times New Roman" w:hAnsi="Times New Roman" w:cs="Times New Roman"/>
-        </w:rPr>
-        <w:t>continuación</w:t>
-      </w:r>
-      <w:proofErr w:type="gramEnd"/>
-      <w:r>
-        <w:rPr>
-          <w:rFonts w:ascii="Times New Roman" w:eastAsia="Times New Roman" w:hAnsi="Times New Roman" w:cs="Times New Roman"/>
-        </w:rPr>
-        <w:t xml:space="preserve"> se muestran ejemplos de reporte de estado.</w:t>
+        <w:t>A continuación se muestran ejemplos de reporte de estado.</w:t>
       </w:r>
     </w:p>
     <w:p>
@@ -18311,16 +17912,8 @@
         <w:rPr>
           <w:rFonts w:ascii="Times New Roman" w:eastAsia="Times New Roman" w:hAnsi="Times New Roman" w:cs="Times New Roman"/>
         </w:rPr>
-        <w:t xml:space="preserve">Desarrollador en </w:t>
+        <w:t>Desarrollador en Jefe</w:t>
       </w:r>
-      <w:proofErr w:type="gramStart"/>
-      <w:r>
-        <w:rPr>
-          <w:rFonts w:ascii="Times New Roman" w:eastAsia="Times New Roman" w:hAnsi="Times New Roman" w:cs="Times New Roman"/>
-        </w:rPr>
-        <w:t>Jefe</w:t>
-      </w:r>
-      <w:proofErr w:type="gramEnd"/>
     </w:p>
     <w:tbl>
       <w:tblPr>
@@ -18569,13 +18162,7 @@
               <w:rPr>
                 <w:rFonts w:ascii="Times New Roman" w:eastAsia="Times New Roman" w:hAnsi="Times New Roman" w:cs="Times New Roman"/>
               </w:rPr>
-              <w:t>Sintetizar y listar los requerimientos no funcionales implementados a través de una determinad</w:t>
-            </w:r>
-            <w:r>
-              <w:rPr>
-                <w:rFonts w:ascii="Times New Roman" w:eastAsia="Times New Roman" w:hAnsi="Times New Roman" w:cs="Times New Roman"/>
-              </w:rPr>
-              <w:t>a solicitud de cambio para que el encargado de la revisión pueda verificar el correcto cumplimiento a cada una de ellas.</w:t>
+              <w:t>Sintetizar y listar los requerimientos no funcionales implementados a través de una determinada solicitud de cambio para que el encargado de la revisión pueda verificar el correcto cumplimiento a cada una de ellas.</w:t>
             </w:r>
           </w:p>
         </w:tc>
@@ -18756,13 +18343,7 @@
               <w:rPr>
                 <w:rFonts w:ascii="Times New Roman" w:eastAsia="Times New Roman" w:hAnsi="Times New Roman" w:cs="Times New Roman"/>
               </w:rPr>
-              <w:t xml:space="preserve">Tipo de </w:t>
-            </w:r>
-            <w:r>
-              <w:rPr>
-                <w:rFonts w:ascii="Times New Roman" w:eastAsia="Times New Roman" w:hAnsi="Times New Roman" w:cs="Times New Roman"/>
-              </w:rPr>
-              <w:t>requerimiento</w:t>
+              <w:t>Tipo de requerimiento</w:t>
             </w:r>
           </w:p>
           <w:p>
@@ -18901,6 +18482,7 @@
       <w:r>
         <w:rPr>
           <w:noProof/>
+          <w:lang w:val="es-PE" w:eastAsia="ja-JP"/>
         </w:rPr>
         <w:lastRenderedPageBreak/>
         <w:drawing>
@@ -18977,23 +18559,7 @@
           <w:rFonts w:ascii="Times New Roman" w:hAnsi="Times New Roman"/>
           <w:color w:val="000000"/>
         </w:rPr>
-        <w:t xml:space="preserve">El </w:t>
-      </w:r>
-      <w:proofErr w:type="gramStart"/>
-      <w:r>
-        <w:rPr>
-          <w:rFonts w:ascii="Times New Roman" w:hAnsi="Times New Roman"/>
-          <w:color w:val="000000"/>
-        </w:rPr>
-        <w:t>Jefe</w:t>
-      </w:r>
-      <w:proofErr w:type="gramEnd"/>
-      <w:r>
-        <w:rPr>
-          <w:rFonts w:ascii="Times New Roman" w:hAnsi="Times New Roman"/>
-          <w:color w:val="000000"/>
-        </w:rPr>
-        <w:t xml:space="preserve"> de Proyecto</w:t>
+        <w:t>El Jefe de Proyecto</w:t>
       </w:r>
     </w:p>
     <w:tbl>
@@ -19272,39 +18838,39 @@
                 <w:rFonts w:ascii="Times New Roman" w:hAnsi="Times New Roman"/>
                 <w:color w:val="000000"/>
               </w:rPr>
-              <w:t xml:space="preserve">Proporcionar al </w:t>
-            </w:r>
-            <w:proofErr w:type="gramStart"/>
+              <w:t xml:space="preserve">Proporcionar al Jefe de Proyectos una lista de </w:t>
+            </w:r>
+            <w:proofErr w:type="spellStart"/>
             <w:r>
               <w:rPr>
                 <w:rFonts w:ascii="Times New Roman" w:hAnsi="Times New Roman"/>
                 <w:color w:val="000000"/>
               </w:rPr>
-              <w:t>Jefe</w:t>
-            </w:r>
-            <w:proofErr w:type="gramEnd"/>
+              <w:t>commits</w:t>
+            </w:r>
+            <w:proofErr w:type="spellEnd"/>
             <w:r>
               <w:rPr>
                 <w:rFonts w:ascii="Times New Roman" w:hAnsi="Times New Roman"/>
                 <w:color w:val="000000"/>
               </w:rPr>
-              <w:t xml:space="preserve"> de Proyectos una lista de </w:t>
-            </w:r>
-            <w:proofErr w:type="spellStart"/>
+              <w:t xml:space="preserve"> realizados por cada colaborador dentro del repositorio del proyecto y así hacer seguimiento </w:t>
+            </w:r>
+            <w:proofErr w:type="gramStart"/>
             <w:r>
               <w:rPr>
                 <w:rFonts w:ascii="Times New Roman" w:hAnsi="Times New Roman"/>
                 <w:color w:val="000000"/>
               </w:rPr>
-              <w:t>commits</w:t>
-            </w:r>
-            <w:proofErr w:type="spellEnd"/>
+              <w:t>a el</w:t>
+            </w:r>
+            <w:proofErr w:type="gramEnd"/>
             <w:r>
               <w:rPr>
                 <w:rFonts w:ascii="Times New Roman" w:hAnsi="Times New Roman"/>
                 <w:color w:val="000000"/>
               </w:rPr>
-              <w:t xml:space="preserve"> realizados por cada colaborador dentro del repositorio del proyecto y así hacer seguimiento a el trabajo realizado.</w:t>
+              <w:t xml:space="preserve"> trabajo realizado.</w:t>
             </w:r>
           </w:p>
         </w:tc>
@@ -20044,25 +19610,7 @@
                 <w:color w:val="000000"/>
                 <w:lang w:val="es-PE" w:eastAsia="es-PE"/>
               </w:rPr>
-              <w:t xml:space="preserve">Proporcionar al </w:t>
-            </w:r>
-            <w:proofErr w:type="gramStart"/>
-            <w:r>
-              <w:rPr>
-                <w:rFonts w:ascii="Times New Roman" w:eastAsia="Times New Roman" w:hAnsi="Times New Roman" w:cs="Times New Roman"/>
-                <w:color w:val="000000"/>
-                <w:lang w:val="es-PE" w:eastAsia="es-PE"/>
-              </w:rPr>
-              <w:t>Jefe</w:t>
-            </w:r>
-            <w:proofErr w:type="gramEnd"/>
-            <w:r>
-              <w:rPr>
-                <w:rFonts w:ascii="Times New Roman" w:eastAsia="Times New Roman" w:hAnsi="Times New Roman" w:cs="Times New Roman"/>
-                <w:color w:val="000000"/>
-                <w:lang w:val="es-PE" w:eastAsia="es-PE"/>
-              </w:rPr>
-              <w:t xml:space="preserve"> del Proyecto una lista de Issues resueltas que fueron designadas a cada colaborador del proyecto con el fin de realizar una mejora o solucionar un fallo en el proyecto.</w:t>
+              <w:t>Proporcionar al Jefe del Proyecto una lista de Issues resueltas que fueron designadas a cada colaborador del proyecto con el fin de realizar una mejora o solucionar un fallo en el proyecto.</w:t>
             </w:r>
           </w:p>
         </w:tc>
@@ -20382,7 +19930,7 @@
           <w:noProof/>
           <w:color w:val="000000"/>
           <w:bdr w:val="none" w:sz="0" w:space="0" w:color="auto" w:frame="1"/>
-          <w:lang w:val="es-PE" w:eastAsia="es-PE"/>
+          <w:lang w:val="es-PE" w:eastAsia="ja-JP"/>
         </w:rPr>
         <w:drawing>
           <wp:inline distT="0" distB="0" distL="0" distR="0" wp14:anchorId="2E5778CD" wp14:editId="69F24559">
@@ -20468,21 +20016,13 @@
     </w:p>
     <w:p>
       <w:pPr>
-        <w:pStyle w:val="Textoindependiente"/>
+        <w:suppressAutoHyphens w:val="0"/>
+        <w:spacing w:line="240" w:lineRule="auto"/>
         <w:rPr>
           <w:rFonts w:ascii="Times New Roman" w:eastAsia="Times New Roman" w:hAnsi="Times New Roman" w:cs="Times New Roman"/>
           <w:sz w:val="24"/>
           <w:szCs w:val="24"/>
-        </w:rPr>
-      </w:pPr>
-    </w:p>
-    <w:p>
-      <w:pPr>
-        <w:spacing w:line="240" w:lineRule="auto"/>
-        <w:rPr>
-          <w:rFonts w:ascii="Times New Roman" w:eastAsia="Times New Roman" w:hAnsi="Times New Roman" w:cs="Times New Roman"/>
-          <w:sz w:val="24"/>
-          <w:szCs w:val="24"/>
+          <w:lang w:val="es-PE" w:eastAsia="ja-JP"/>
         </w:rPr>
       </w:pPr>
       <w:r>
@@ -20491,24 +20031,799 @@
           <w:b/>
           <w:bCs/>
           <w:color w:val="000000"/>
+          <w:lang w:val="es-PE" w:eastAsia="ja-JP"/>
+        </w:rPr>
+        <w:t>Para: Los desarrolladores</w:t>
+      </w:r>
+    </w:p>
+    <w:tbl>
+      <w:tblPr>
+        <w:tblW w:w="0" w:type="auto"/>
+        <w:tblCellMar>
+          <w:top w:w="15" w:type="dxa"/>
+          <w:left w:w="15" w:type="dxa"/>
+          <w:bottom w:w="15" w:type="dxa"/>
+          <w:right w:w="15" w:type="dxa"/>
+        </w:tblCellMar>
+        <w:tblLook w:val="04A0" w:firstRow="1" w:lastRow="0" w:firstColumn="1" w:lastColumn="0" w:noHBand="0" w:noVBand="1"/>
+      </w:tblPr>
+      <w:tblGrid>
+        <w:gridCol w:w="927"/>
+        <w:gridCol w:w="8079"/>
+      </w:tblGrid>
+      <w:tr>
+        <w:tc>
+          <w:tcPr>
+            <w:tcW w:w="0" w:type="auto"/>
+            <w:tcBorders>
+              <w:top w:val="single" w:sz="8" w:space="0" w:color="000000"/>
+              <w:left w:val="single" w:sz="8" w:space="0" w:color="000000"/>
+              <w:bottom w:val="single" w:sz="8" w:space="0" w:color="000000"/>
+              <w:right w:val="single" w:sz="8" w:space="0" w:color="000000"/>
+            </w:tcBorders>
+            <w:tcMar>
+              <w:top w:w="100" w:type="dxa"/>
+              <w:left w:w="100" w:type="dxa"/>
+              <w:bottom w:w="100" w:type="dxa"/>
+              <w:right w:w="100" w:type="dxa"/>
+            </w:tcMar>
+            <w:hideMark/>
+          </w:tcPr>
+          <w:p>
+            <w:pPr>
+              <w:suppressAutoHyphens w:val="0"/>
+              <w:spacing w:line="240" w:lineRule="auto"/>
+              <w:rPr>
+                <w:rFonts w:ascii="Times New Roman" w:eastAsia="Times New Roman" w:hAnsi="Times New Roman" w:cs="Times New Roman"/>
+                <w:sz w:val="24"/>
+                <w:szCs w:val="24"/>
+                <w:lang w:val="es-PE" w:eastAsia="ja-JP"/>
+              </w:rPr>
+            </w:pPr>
+            <w:r>
+              <w:rPr>
+                <w:rFonts w:ascii="Times New Roman" w:eastAsia="Times New Roman" w:hAnsi="Times New Roman" w:cs="Times New Roman"/>
+                <w:b/>
+                <w:bCs/>
+                <w:color w:val="000000"/>
+                <w:lang w:val="es-PE" w:eastAsia="ja-JP"/>
+              </w:rPr>
+              <w:t>ID:</w:t>
+            </w:r>
+          </w:p>
+        </w:tc>
+        <w:tc>
+          <w:tcPr>
+            <w:tcW w:w="0" w:type="auto"/>
+            <w:tcBorders>
+              <w:top w:val="single" w:sz="8" w:space="0" w:color="000000"/>
+              <w:left w:val="single" w:sz="8" w:space="0" w:color="000000"/>
+              <w:bottom w:val="single" w:sz="8" w:space="0" w:color="000000"/>
+              <w:right w:val="single" w:sz="8" w:space="0" w:color="000000"/>
+            </w:tcBorders>
+            <w:tcMar>
+              <w:top w:w="100" w:type="dxa"/>
+              <w:left w:w="100" w:type="dxa"/>
+              <w:bottom w:w="100" w:type="dxa"/>
+              <w:right w:w="100" w:type="dxa"/>
+            </w:tcMar>
+            <w:hideMark/>
+          </w:tcPr>
+          <w:p>
+            <w:pPr>
+              <w:suppressAutoHyphens w:val="0"/>
+              <w:spacing w:line="240" w:lineRule="auto"/>
+              <w:rPr>
+                <w:rFonts w:ascii="Times New Roman" w:eastAsia="Times New Roman" w:hAnsi="Times New Roman" w:cs="Times New Roman"/>
+                <w:sz w:val="24"/>
+                <w:szCs w:val="24"/>
+                <w:lang w:val="es-PE" w:eastAsia="ja-JP"/>
+              </w:rPr>
+            </w:pPr>
+            <w:r>
+              <w:rPr>
+                <w:rFonts w:ascii="Times New Roman" w:eastAsia="Times New Roman" w:hAnsi="Times New Roman" w:cs="Times New Roman"/>
+                <w:color w:val="000000"/>
+                <w:lang w:val="es-PE" w:eastAsia="ja-JP"/>
+              </w:rPr>
+              <w:t>RC-006</w:t>
+            </w:r>
+          </w:p>
+        </w:tc>
+      </w:tr>
+      <w:tr>
+        <w:tc>
+          <w:tcPr>
+            <w:tcW w:w="0" w:type="auto"/>
+            <w:tcBorders>
+              <w:top w:val="single" w:sz="8" w:space="0" w:color="000000"/>
+              <w:left w:val="single" w:sz="8" w:space="0" w:color="000000"/>
+              <w:bottom w:val="single" w:sz="8" w:space="0" w:color="000000"/>
+              <w:right w:val="single" w:sz="8" w:space="0" w:color="000000"/>
+            </w:tcBorders>
+            <w:tcMar>
+              <w:top w:w="100" w:type="dxa"/>
+              <w:left w:w="100" w:type="dxa"/>
+              <w:bottom w:w="100" w:type="dxa"/>
+              <w:right w:w="100" w:type="dxa"/>
+            </w:tcMar>
+            <w:hideMark/>
+          </w:tcPr>
+          <w:p>
+            <w:pPr>
+              <w:suppressAutoHyphens w:val="0"/>
+              <w:spacing w:line="240" w:lineRule="auto"/>
+              <w:rPr>
+                <w:rFonts w:ascii="Times New Roman" w:eastAsia="Times New Roman" w:hAnsi="Times New Roman" w:cs="Times New Roman"/>
+                <w:sz w:val="24"/>
+                <w:szCs w:val="24"/>
+                <w:lang w:val="es-PE" w:eastAsia="ja-JP"/>
+              </w:rPr>
+            </w:pPr>
+            <w:r>
+              <w:rPr>
+                <w:rFonts w:ascii="Times New Roman" w:eastAsia="Times New Roman" w:hAnsi="Times New Roman" w:cs="Times New Roman"/>
+                <w:b/>
+                <w:bCs/>
+                <w:color w:val="000000"/>
+                <w:lang w:val="es-PE" w:eastAsia="ja-JP"/>
+              </w:rPr>
+              <w:t>Autor:</w:t>
+            </w:r>
+          </w:p>
+        </w:tc>
+        <w:tc>
+          <w:tcPr>
+            <w:tcW w:w="0" w:type="auto"/>
+            <w:tcBorders>
+              <w:top w:val="single" w:sz="8" w:space="0" w:color="000000"/>
+              <w:left w:val="single" w:sz="8" w:space="0" w:color="000000"/>
+              <w:bottom w:val="single" w:sz="8" w:space="0" w:color="000000"/>
+              <w:right w:val="single" w:sz="8" w:space="0" w:color="000000"/>
+            </w:tcBorders>
+            <w:tcMar>
+              <w:top w:w="100" w:type="dxa"/>
+              <w:left w:w="100" w:type="dxa"/>
+              <w:bottom w:w="100" w:type="dxa"/>
+              <w:right w:w="100" w:type="dxa"/>
+            </w:tcMar>
+            <w:hideMark/>
+          </w:tcPr>
+          <w:p>
+            <w:pPr>
+              <w:suppressAutoHyphens w:val="0"/>
+              <w:spacing w:line="240" w:lineRule="auto"/>
+              <w:rPr>
+                <w:rFonts w:ascii="Times New Roman" w:eastAsia="Times New Roman" w:hAnsi="Times New Roman" w:cs="Times New Roman"/>
+                <w:sz w:val="24"/>
+                <w:szCs w:val="24"/>
+                <w:lang w:val="es-PE" w:eastAsia="ja-JP"/>
+              </w:rPr>
+            </w:pPr>
+            <w:r>
+              <w:rPr>
+                <w:rFonts w:ascii="Times New Roman" w:eastAsia="Times New Roman" w:hAnsi="Times New Roman" w:cs="Times New Roman"/>
+                <w:color w:val="000000"/>
+                <w:lang w:val="es-PE" w:eastAsia="ja-JP"/>
+              </w:rPr>
+              <w:t>Daniel Santos Rojas</w:t>
+            </w:r>
+          </w:p>
+        </w:tc>
+      </w:tr>
+      <w:tr>
+        <w:tc>
+          <w:tcPr>
+            <w:tcW w:w="0" w:type="auto"/>
+            <w:tcBorders>
+              <w:top w:val="single" w:sz="8" w:space="0" w:color="000000"/>
+              <w:left w:val="single" w:sz="8" w:space="0" w:color="000000"/>
+              <w:bottom w:val="single" w:sz="8" w:space="0" w:color="000000"/>
+              <w:right w:val="single" w:sz="8" w:space="0" w:color="000000"/>
+            </w:tcBorders>
+            <w:tcMar>
+              <w:top w:w="100" w:type="dxa"/>
+              <w:left w:w="100" w:type="dxa"/>
+              <w:bottom w:w="100" w:type="dxa"/>
+              <w:right w:w="100" w:type="dxa"/>
+            </w:tcMar>
+            <w:hideMark/>
+          </w:tcPr>
+          <w:p>
+            <w:pPr>
+              <w:suppressAutoHyphens w:val="0"/>
+              <w:spacing w:line="240" w:lineRule="auto"/>
+              <w:rPr>
+                <w:rFonts w:ascii="Times New Roman" w:eastAsia="Times New Roman" w:hAnsi="Times New Roman" w:cs="Times New Roman"/>
+                <w:sz w:val="24"/>
+                <w:szCs w:val="24"/>
+                <w:lang w:val="es-PE" w:eastAsia="ja-JP"/>
+              </w:rPr>
+            </w:pPr>
+            <w:r>
+              <w:rPr>
+                <w:rFonts w:ascii="Times New Roman" w:eastAsia="Times New Roman" w:hAnsi="Times New Roman" w:cs="Times New Roman"/>
+                <w:b/>
+                <w:bCs/>
+                <w:color w:val="000000"/>
+                <w:lang w:val="es-PE" w:eastAsia="ja-JP"/>
+              </w:rPr>
+              <w:t>Título:</w:t>
+            </w:r>
+          </w:p>
+        </w:tc>
+        <w:tc>
+          <w:tcPr>
+            <w:tcW w:w="0" w:type="auto"/>
+            <w:tcBorders>
+              <w:top w:val="single" w:sz="8" w:space="0" w:color="000000"/>
+              <w:left w:val="single" w:sz="8" w:space="0" w:color="000000"/>
+              <w:bottom w:val="single" w:sz="8" w:space="0" w:color="000000"/>
+              <w:right w:val="single" w:sz="8" w:space="0" w:color="000000"/>
+            </w:tcBorders>
+            <w:tcMar>
+              <w:top w:w="100" w:type="dxa"/>
+              <w:left w:w="100" w:type="dxa"/>
+              <w:bottom w:w="100" w:type="dxa"/>
+              <w:right w:w="100" w:type="dxa"/>
+            </w:tcMar>
+            <w:hideMark/>
+          </w:tcPr>
+          <w:p>
+            <w:pPr>
+              <w:suppressAutoHyphens w:val="0"/>
+              <w:spacing w:line="240" w:lineRule="auto"/>
+              <w:rPr>
+                <w:rFonts w:ascii="Times New Roman" w:eastAsia="Times New Roman" w:hAnsi="Times New Roman" w:cs="Times New Roman"/>
+                <w:sz w:val="24"/>
+                <w:szCs w:val="24"/>
+                <w:lang w:val="es-PE" w:eastAsia="ja-JP"/>
+              </w:rPr>
+            </w:pPr>
+            <w:r>
+              <w:rPr>
+                <w:rFonts w:ascii="Times New Roman" w:eastAsia="Times New Roman" w:hAnsi="Times New Roman" w:cs="Times New Roman"/>
+                <w:color w:val="000000"/>
+                <w:lang w:val="es-PE" w:eastAsia="ja-JP"/>
+              </w:rPr>
+              <w:t>Lista de módulos modificados según una solicitud de cambio</w:t>
+            </w:r>
+          </w:p>
+        </w:tc>
+      </w:tr>
+      <w:tr>
+        <w:tc>
+          <w:tcPr>
+            <w:tcW w:w="0" w:type="auto"/>
+            <w:tcBorders>
+              <w:top w:val="single" w:sz="8" w:space="0" w:color="000000"/>
+              <w:left w:val="single" w:sz="8" w:space="0" w:color="000000"/>
+              <w:bottom w:val="single" w:sz="8" w:space="0" w:color="000000"/>
+              <w:right w:val="single" w:sz="8" w:space="0" w:color="000000"/>
+            </w:tcBorders>
+            <w:tcMar>
+              <w:top w:w="100" w:type="dxa"/>
+              <w:left w:w="100" w:type="dxa"/>
+              <w:bottom w:w="100" w:type="dxa"/>
+              <w:right w:w="100" w:type="dxa"/>
+            </w:tcMar>
+            <w:hideMark/>
+          </w:tcPr>
+          <w:p>
+            <w:pPr>
+              <w:suppressAutoHyphens w:val="0"/>
+              <w:spacing w:line="240" w:lineRule="auto"/>
+              <w:rPr>
+                <w:rFonts w:ascii="Times New Roman" w:eastAsia="Times New Roman" w:hAnsi="Times New Roman" w:cs="Times New Roman"/>
+                <w:sz w:val="24"/>
+                <w:szCs w:val="24"/>
+                <w:lang w:val="es-PE" w:eastAsia="ja-JP"/>
+              </w:rPr>
+            </w:pPr>
+            <w:r>
+              <w:rPr>
+                <w:rFonts w:ascii="Times New Roman" w:eastAsia="Times New Roman" w:hAnsi="Times New Roman" w:cs="Times New Roman"/>
+                <w:b/>
+                <w:bCs/>
+                <w:color w:val="000000"/>
+                <w:lang w:val="es-PE" w:eastAsia="ja-JP"/>
+              </w:rPr>
+              <w:t>Propósito:</w:t>
+            </w:r>
+          </w:p>
+        </w:tc>
+        <w:tc>
+          <w:tcPr>
+            <w:tcW w:w="0" w:type="auto"/>
+            <w:tcBorders>
+              <w:top w:val="single" w:sz="8" w:space="0" w:color="000000"/>
+              <w:left w:val="single" w:sz="8" w:space="0" w:color="000000"/>
+              <w:bottom w:val="single" w:sz="8" w:space="0" w:color="000000"/>
+              <w:right w:val="single" w:sz="8" w:space="0" w:color="000000"/>
+            </w:tcBorders>
+            <w:tcMar>
+              <w:top w:w="100" w:type="dxa"/>
+              <w:left w:w="100" w:type="dxa"/>
+              <w:bottom w:w="100" w:type="dxa"/>
+              <w:right w:w="100" w:type="dxa"/>
+            </w:tcMar>
+            <w:hideMark/>
+          </w:tcPr>
+          <w:p>
+            <w:pPr>
+              <w:suppressAutoHyphens w:val="0"/>
+              <w:spacing w:line="240" w:lineRule="auto"/>
+              <w:rPr>
+                <w:rFonts w:ascii="Times New Roman" w:eastAsia="Times New Roman" w:hAnsi="Times New Roman" w:cs="Times New Roman"/>
+                <w:sz w:val="24"/>
+                <w:szCs w:val="24"/>
+                <w:lang w:val="es-PE" w:eastAsia="ja-JP"/>
+              </w:rPr>
+            </w:pPr>
+            <w:r>
+              <w:rPr>
+                <w:rFonts w:ascii="Times New Roman" w:eastAsia="Times New Roman" w:hAnsi="Times New Roman" w:cs="Times New Roman"/>
+                <w:color w:val="000000"/>
+                <w:lang w:val="es-PE" w:eastAsia="ja-JP"/>
+              </w:rPr>
+              <w:t>Proporcionar una lista de todos los módulos que han sido modificados al hacer los cambios correspondientes según lo indicado en una solicitud de cambios</w:t>
+            </w:r>
+          </w:p>
+        </w:tc>
+      </w:tr>
+      <w:tr>
+        <w:tc>
+          <w:tcPr>
+            <w:tcW w:w="0" w:type="auto"/>
+            <w:tcBorders>
+              <w:top w:val="single" w:sz="8" w:space="0" w:color="000000"/>
+              <w:left w:val="single" w:sz="8" w:space="0" w:color="000000"/>
+              <w:bottom w:val="single" w:sz="8" w:space="0" w:color="000000"/>
+              <w:right w:val="single" w:sz="8" w:space="0" w:color="000000"/>
+            </w:tcBorders>
+            <w:tcMar>
+              <w:top w:w="100" w:type="dxa"/>
+              <w:left w:w="100" w:type="dxa"/>
+              <w:bottom w:w="100" w:type="dxa"/>
+              <w:right w:w="100" w:type="dxa"/>
+            </w:tcMar>
+            <w:hideMark/>
+          </w:tcPr>
+          <w:p>
+            <w:pPr>
+              <w:suppressAutoHyphens w:val="0"/>
+              <w:spacing w:line="240" w:lineRule="auto"/>
+              <w:rPr>
+                <w:rFonts w:ascii="Times New Roman" w:eastAsia="Times New Roman" w:hAnsi="Times New Roman" w:cs="Times New Roman"/>
+                <w:sz w:val="24"/>
+                <w:szCs w:val="24"/>
+                <w:lang w:val="es-PE" w:eastAsia="ja-JP"/>
+              </w:rPr>
+            </w:pPr>
+            <w:r>
+              <w:rPr>
+                <w:rFonts w:ascii="Times New Roman" w:eastAsia="Times New Roman" w:hAnsi="Times New Roman" w:cs="Times New Roman"/>
+                <w:b/>
+                <w:bCs/>
+                <w:color w:val="000000"/>
+                <w:lang w:val="es-PE" w:eastAsia="ja-JP"/>
+              </w:rPr>
+              <w:t>Entradas:</w:t>
+            </w:r>
+          </w:p>
+        </w:tc>
+        <w:tc>
+          <w:tcPr>
+            <w:tcW w:w="0" w:type="auto"/>
+            <w:tcBorders>
+              <w:top w:val="single" w:sz="8" w:space="0" w:color="000000"/>
+              <w:left w:val="single" w:sz="8" w:space="0" w:color="000000"/>
+              <w:bottom w:val="single" w:sz="8" w:space="0" w:color="000000"/>
+              <w:right w:val="single" w:sz="8" w:space="0" w:color="000000"/>
+            </w:tcBorders>
+            <w:tcMar>
+              <w:top w:w="100" w:type="dxa"/>
+              <w:left w:w="100" w:type="dxa"/>
+              <w:bottom w:w="100" w:type="dxa"/>
+              <w:right w:w="100" w:type="dxa"/>
+            </w:tcMar>
+            <w:hideMark/>
+          </w:tcPr>
+          <w:p>
+            <w:pPr>
+              <w:numPr>
+                <w:ilvl w:val="0"/>
+                <w:numId w:val="35"/>
+              </w:numPr>
+              <w:suppressAutoHyphens w:val="0"/>
+              <w:spacing w:line="240" w:lineRule="auto"/>
+              <w:textAlignment w:val="baseline"/>
+              <w:rPr>
+                <w:rFonts w:ascii="Times New Roman" w:eastAsia="Times New Roman" w:hAnsi="Times New Roman" w:cs="Times New Roman"/>
+                <w:color w:val="000000"/>
+                <w:lang w:val="es-PE" w:eastAsia="ja-JP"/>
+              </w:rPr>
+            </w:pPr>
+            <w:r>
+              <w:rPr>
+                <w:rFonts w:ascii="Times New Roman" w:eastAsia="Times New Roman" w:hAnsi="Times New Roman" w:cs="Times New Roman"/>
+                <w:color w:val="000000"/>
+                <w:lang w:val="es-PE" w:eastAsia="ja-JP"/>
+              </w:rPr>
+              <w:t>ID de la solicitud de cambio</w:t>
+            </w:r>
+          </w:p>
+          <w:p>
+            <w:pPr>
+              <w:numPr>
+                <w:ilvl w:val="0"/>
+                <w:numId w:val="35"/>
+              </w:numPr>
+              <w:suppressAutoHyphens w:val="0"/>
+              <w:spacing w:line="240" w:lineRule="auto"/>
+              <w:textAlignment w:val="baseline"/>
+              <w:rPr>
+                <w:rFonts w:ascii="Times New Roman" w:eastAsia="Times New Roman" w:hAnsi="Times New Roman" w:cs="Times New Roman"/>
+                <w:color w:val="000000"/>
+                <w:lang w:val="es-PE" w:eastAsia="ja-JP"/>
+              </w:rPr>
+            </w:pPr>
+            <w:r>
+              <w:rPr>
+                <w:rFonts w:ascii="Times New Roman" w:eastAsia="Times New Roman" w:hAnsi="Times New Roman" w:cs="Times New Roman"/>
+                <w:color w:val="000000"/>
+                <w:lang w:val="es-PE" w:eastAsia="ja-JP"/>
+              </w:rPr>
+              <w:t>Nombre de la solicitud de cambio</w:t>
+            </w:r>
+          </w:p>
+          <w:p>
+            <w:pPr>
+              <w:numPr>
+                <w:ilvl w:val="0"/>
+                <w:numId w:val="35"/>
+              </w:numPr>
+              <w:suppressAutoHyphens w:val="0"/>
+              <w:spacing w:line="240" w:lineRule="auto"/>
+              <w:textAlignment w:val="baseline"/>
+              <w:rPr>
+                <w:rFonts w:ascii="Times New Roman" w:eastAsia="Times New Roman" w:hAnsi="Times New Roman" w:cs="Times New Roman"/>
+                <w:color w:val="000000"/>
+                <w:lang w:val="es-PE" w:eastAsia="ja-JP"/>
+              </w:rPr>
+            </w:pPr>
+            <w:r>
+              <w:rPr>
+                <w:rFonts w:ascii="Times New Roman" w:eastAsia="Times New Roman" w:hAnsi="Times New Roman" w:cs="Times New Roman"/>
+                <w:color w:val="000000"/>
+                <w:lang w:val="es-PE" w:eastAsia="ja-JP"/>
+              </w:rPr>
+              <w:t>Código del proyecto</w:t>
+            </w:r>
+          </w:p>
+        </w:tc>
+      </w:tr>
+      <w:tr>
+        <w:tc>
+          <w:tcPr>
+            <w:tcW w:w="0" w:type="auto"/>
+            <w:tcBorders>
+              <w:top w:val="single" w:sz="8" w:space="0" w:color="000000"/>
+              <w:left w:val="single" w:sz="8" w:space="0" w:color="000000"/>
+              <w:bottom w:val="single" w:sz="8" w:space="0" w:color="000000"/>
+              <w:right w:val="single" w:sz="8" w:space="0" w:color="000000"/>
+            </w:tcBorders>
+            <w:tcMar>
+              <w:top w:w="100" w:type="dxa"/>
+              <w:left w:w="100" w:type="dxa"/>
+              <w:bottom w:w="100" w:type="dxa"/>
+              <w:right w:w="100" w:type="dxa"/>
+            </w:tcMar>
+            <w:hideMark/>
+          </w:tcPr>
+          <w:p>
+            <w:pPr>
+              <w:suppressAutoHyphens w:val="0"/>
+              <w:spacing w:line="240" w:lineRule="auto"/>
+              <w:rPr>
+                <w:rFonts w:ascii="Times New Roman" w:eastAsia="Times New Roman" w:hAnsi="Times New Roman" w:cs="Times New Roman"/>
+                <w:sz w:val="24"/>
+                <w:szCs w:val="24"/>
+                <w:lang w:val="es-PE" w:eastAsia="ja-JP"/>
+              </w:rPr>
+            </w:pPr>
+            <w:r>
+              <w:rPr>
+                <w:rFonts w:ascii="Times New Roman" w:eastAsia="Times New Roman" w:hAnsi="Times New Roman" w:cs="Times New Roman"/>
+                <w:b/>
+                <w:bCs/>
+                <w:color w:val="000000"/>
+                <w:lang w:val="es-PE" w:eastAsia="ja-JP"/>
+              </w:rPr>
+              <w:lastRenderedPageBreak/>
+              <w:t>Salidas:</w:t>
+            </w:r>
+          </w:p>
+        </w:tc>
+        <w:tc>
+          <w:tcPr>
+            <w:tcW w:w="0" w:type="auto"/>
+            <w:tcBorders>
+              <w:top w:val="single" w:sz="8" w:space="0" w:color="000000"/>
+              <w:left w:val="single" w:sz="8" w:space="0" w:color="000000"/>
+              <w:bottom w:val="single" w:sz="8" w:space="0" w:color="000000"/>
+              <w:right w:val="single" w:sz="8" w:space="0" w:color="000000"/>
+            </w:tcBorders>
+            <w:tcMar>
+              <w:top w:w="100" w:type="dxa"/>
+              <w:left w:w="100" w:type="dxa"/>
+              <w:bottom w:w="100" w:type="dxa"/>
+              <w:right w:w="100" w:type="dxa"/>
+            </w:tcMar>
+            <w:hideMark/>
+          </w:tcPr>
+          <w:p>
+            <w:pPr>
+              <w:numPr>
+                <w:ilvl w:val="0"/>
+                <w:numId w:val="36"/>
+              </w:numPr>
+              <w:suppressAutoHyphens w:val="0"/>
+              <w:spacing w:line="240" w:lineRule="auto"/>
+              <w:textAlignment w:val="baseline"/>
+              <w:rPr>
+                <w:rFonts w:ascii="Times New Roman" w:eastAsia="Times New Roman" w:hAnsi="Times New Roman" w:cs="Times New Roman"/>
+                <w:color w:val="000000"/>
+                <w:lang w:val="es-PE" w:eastAsia="ja-JP"/>
+              </w:rPr>
+            </w:pPr>
+            <w:r>
+              <w:rPr>
+                <w:rFonts w:ascii="Times New Roman" w:eastAsia="Times New Roman" w:hAnsi="Times New Roman" w:cs="Times New Roman"/>
+                <w:color w:val="000000"/>
+                <w:lang w:val="es-PE" w:eastAsia="ja-JP"/>
+              </w:rPr>
+              <w:t>ID módulo</w:t>
+            </w:r>
+          </w:p>
+          <w:p>
+            <w:pPr>
+              <w:numPr>
+                <w:ilvl w:val="0"/>
+                <w:numId w:val="36"/>
+              </w:numPr>
+              <w:suppressAutoHyphens w:val="0"/>
+              <w:spacing w:line="240" w:lineRule="auto"/>
+              <w:textAlignment w:val="baseline"/>
+              <w:rPr>
+                <w:rFonts w:ascii="Times New Roman" w:eastAsia="Times New Roman" w:hAnsi="Times New Roman" w:cs="Times New Roman"/>
+                <w:color w:val="000000"/>
+                <w:lang w:val="es-PE" w:eastAsia="ja-JP"/>
+              </w:rPr>
+            </w:pPr>
+            <w:r>
+              <w:rPr>
+                <w:rFonts w:ascii="Times New Roman" w:eastAsia="Times New Roman" w:hAnsi="Times New Roman" w:cs="Times New Roman"/>
+                <w:color w:val="000000"/>
+                <w:lang w:val="es-PE" w:eastAsia="ja-JP"/>
+              </w:rPr>
+              <w:t>Nombre de módulo</w:t>
+            </w:r>
+          </w:p>
+          <w:p>
+            <w:pPr>
+              <w:numPr>
+                <w:ilvl w:val="0"/>
+                <w:numId w:val="36"/>
+              </w:numPr>
+              <w:suppressAutoHyphens w:val="0"/>
+              <w:spacing w:line="240" w:lineRule="auto"/>
+              <w:textAlignment w:val="baseline"/>
+              <w:rPr>
+                <w:rFonts w:ascii="Times New Roman" w:eastAsia="Times New Roman" w:hAnsi="Times New Roman" w:cs="Times New Roman"/>
+                <w:color w:val="000000"/>
+                <w:lang w:val="es-PE" w:eastAsia="ja-JP"/>
+              </w:rPr>
+            </w:pPr>
+            <w:r>
+              <w:rPr>
+                <w:rFonts w:ascii="Times New Roman" w:eastAsia="Times New Roman" w:hAnsi="Times New Roman" w:cs="Times New Roman"/>
+                <w:color w:val="000000"/>
+                <w:lang w:val="es-PE" w:eastAsia="ja-JP"/>
+              </w:rPr>
+              <w:t>Descripción del módulo</w:t>
+            </w:r>
+          </w:p>
+          <w:p>
+            <w:pPr>
+              <w:numPr>
+                <w:ilvl w:val="0"/>
+                <w:numId w:val="36"/>
+              </w:numPr>
+              <w:suppressAutoHyphens w:val="0"/>
+              <w:spacing w:line="240" w:lineRule="auto"/>
+              <w:textAlignment w:val="baseline"/>
+              <w:rPr>
+                <w:rFonts w:ascii="Times New Roman" w:eastAsia="Times New Roman" w:hAnsi="Times New Roman" w:cs="Times New Roman"/>
+                <w:color w:val="000000"/>
+                <w:lang w:val="es-PE" w:eastAsia="ja-JP"/>
+              </w:rPr>
+            </w:pPr>
+            <w:r>
+              <w:rPr>
+                <w:rFonts w:ascii="Times New Roman" w:eastAsia="Times New Roman" w:hAnsi="Times New Roman" w:cs="Times New Roman"/>
+                <w:color w:val="000000"/>
+                <w:lang w:val="es-PE" w:eastAsia="ja-JP"/>
+              </w:rPr>
+              <w:t>Fecha de la modificación</w:t>
+            </w:r>
+          </w:p>
+          <w:p>
+            <w:pPr>
+              <w:numPr>
+                <w:ilvl w:val="0"/>
+                <w:numId w:val="36"/>
+              </w:numPr>
+              <w:suppressAutoHyphens w:val="0"/>
+              <w:spacing w:line="240" w:lineRule="auto"/>
+              <w:textAlignment w:val="baseline"/>
+              <w:rPr>
+                <w:rFonts w:ascii="Times New Roman" w:eastAsia="Times New Roman" w:hAnsi="Times New Roman" w:cs="Times New Roman"/>
+                <w:color w:val="000000"/>
+                <w:lang w:val="es-PE" w:eastAsia="ja-JP"/>
+              </w:rPr>
+            </w:pPr>
+            <w:r>
+              <w:rPr>
+                <w:rFonts w:ascii="Times New Roman" w:eastAsia="Times New Roman" w:hAnsi="Times New Roman" w:cs="Times New Roman"/>
+                <w:color w:val="000000"/>
+                <w:lang w:val="es-PE" w:eastAsia="ja-JP"/>
+              </w:rPr>
+              <w:t>Usuarios que realizaron la modificación</w:t>
+            </w:r>
+          </w:p>
+        </w:tc>
+      </w:tr>
+    </w:tbl>
+    <w:p>
+      <w:pPr>
+        <w:suppressAutoHyphens w:val="0"/>
+        <w:spacing w:line="240" w:lineRule="auto"/>
+        <w:jc w:val="center"/>
+        <w:rPr>
+          <w:rFonts w:ascii="Times New Roman" w:eastAsia="Times New Roman" w:hAnsi="Times New Roman" w:cs="Times New Roman"/>
+          <w:color w:val="000000"/>
+          <w:lang w:val="es-PE" w:eastAsia="ja-JP"/>
+        </w:rPr>
+      </w:pPr>
+      <w:r>
+        <w:rPr>
+          <w:rFonts w:ascii="Times New Roman" w:eastAsia="Times New Roman" w:hAnsi="Times New Roman" w:cs="Times New Roman"/>
+          <w:color w:val="000000"/>
+          <w:lang w:val="es-PE" w:eastAsia="ja-JP"/>
+        </w:rPr>
+        <w:t>Tabla 26: Reporte de estado 6</w:t>
+      </w:r>
+    </w:p>
+    <w:p>
+      <w:pPr>
+        <w:suppressAutoHyphens w:val="0"/>
+        <w:spacing w:line="240" w:lineRule="auto"/>
+        <w:jc w:val="center"/>
+        <w:rPr>
+          <w:rFonts w:ascii="Times New Roman" w:eastAsia="Times New Roman" w:hAnsi="Times New Roman" w:cs="Times New Roman"/>
+          <w:sz w:val="24"/>
+          <w:szCs w:val="24"/>
+          <w:lang w:val="es-PE" w:eastAsia="ja-JP"/>
+        </w:rPr>
+      </w:pPr>
+    </w:p>
+    <w:p>
+      <w:pPr>
+        <w:suppressAutoHyphens w:val="0"/>
+        <w:spacing w:line="240" w:lineRule="auto"/>
+        <w:jc w:val="center"/>
+        <w:rPr>
+          <w:rFonts w:ascii="Times New Roman" w:eastAsia="Times New Roman" w:hAnsi="Times New Roman" w:cs="Times New Roman"/>
+          <w:sz w:val="24"/>
+          <w:szCs w:val="24"/>
+          <w:lang w:val="es-PE" w:eastAsia="ja-JP"/>
+        </w:rPr>
+      </w:pPr>
+      <w:r>
+        <w:rPr>
+          <w:rFonts w:ascii="Times New Roman" w:eastAsia="Times New Roman" w:hAnsi="Times New Roman" w:cs="Times New Roman"/>
+          <w:noProof/>
+          <w:color w:val="000000"/>
+          <w:bdr w:val="none" w:sz="0" w:space="0" w:color="auto" w:frame="1"/>
+          <w:lang w:val="es-PE" w:eastAsia="ja-JP"/>
+        </w:rPr>
+        <w:drawing>
+          <wp:inline distT="0" distB="0" distL="0" distR="0" wp14:anchorId="36FF28CE" wp14:editId="37AE4170">
+            <wp:extent cx="5734050" cy="1647825"/>
+            <wp:effectExtent l="0" t="0" r="0" b="9525"/>
+            <wp:docPr id="7" name="Imagen 7" descr="https://lh3.googleusercontent.com/Og7MuN80lgT_iO-m3-Je3YkieU85WxzA-zBqerefQ4ARdgG1KhCypMSDXnj_7A-HKLT8rwJgkSrMZqnVUXRgvPPCcZ7xKRToW88aN-EQgkQ6nDdDpEIjhmF8ErkXFg"/>
+            <wp:cNvGraphicFramePr>
+              <a:graphicFrameLocks xmlns:a="http://schemas.openxmlformats.org/drawingml/2006/main" noChangeAspect="1"/>
+            </wp:cNvGraphicFramePr>
+            <a:graphic xmlns:a="http://schemas.openxmlformats.org/drawingml/2006/main">
+              <a:graphicData uri="http://schemas.openxmlformats.org/drawingml/2006/picture">
+                <pic:pic xmlns:pic="http://schemas.openxmlformats.org/drawingml/2006/picture">
+                  <pic:nvPicPr>
+                    <pic:cNvPr id="0" name="Picture 1" descr="https://lh3.googleusercontent.com/Og7MuN80lgT_iO-m3-Je3YkieU85WxzA-zBqerefQ4ARdgG1KhCypMSDXnj_7A-HKLT8rwJgkSrMZqnVUXRgvPPCcZ7xKRToW88aN-EQgkQ6nDdDpEIjhmF8ErkXFg"/>
+                    <pic:cNvPicPr>
+                      <a:picLocks noChangeAspect="1" noChangeArrowheads="1"/>
+                    </pic:cNvPicPr>
+                  </pic:nvPicPr>
+                  <pic:blipFill>
+                    <a:blip r:embed="rId12">
+                      <a:extLst>
+                        <a:ext uri="{28A0092B-C50C-407E-A947-70E740481C1C}">
+                          <a14:useLocalDpi xmlns:a14="http://schemas.microsoft.com/office/drawing/2010/main" val="0"/>
+                        </a:ext>
+                      </a:extLst>
+                    </a:blip>
+                    <a:srcRect/>
+                    <a:stretch>
+                      <a:fillRect/>
+                    </a:stretch>
+                  </pic:blipFill>
+                  <pic:spPr bwMode="auto">
+                    <a:xfrm>
+                      <a:off x="0" y="0"/>
+                      <a:ext cx="5734050" cy="1647825"/>
+                    </a:xfrm>
+                    <a:prstGeom prst="rect">
+                      <a:avLst/>
+                    </a:prstGeom>
+                    <a:noFill/>
+                    <a:ln>
+                      <a:noFill/>
+                    </a:ln>
+                  </pic:spPr>
+                </pic:pic>
+              </a:graphicData>
+            </a:graphic>
+          </wp:inline>
+        </w:drawing>
+      </w:r>
+    </w:p>
+    <w:p>
+      <w:pPr>
+        <w:pStyle w:val="Textoindependiente"/>
+        <w:rPr>
+          <w:rFonts w:ascii="Times New Roman" w:eastAsia="Times New Roman" w:hAnsi="Times New Roman" w:cs="Times New Roman"/>
+          <w:sz w:val="24"/>
+          <w:szCs w:val="24"/>
+        </w:rPr>
+      </w:pPr>
+      <w:bookmarkStart w:id="29" w:name="_GoBack"/>
+      <w:bookmarkEnd w:id="29"/>
+    </w:p>
+    <w:p>
+      <w:pPr>
+        <w:spacing w:line="240" w:lineRule="auto"/>
+        <w:rPr>
+          <w:rFonts w:ascii="Times New Roman" w:eastAsia="Times New Roman" w:hAnsi="Times New Roman" w:cs="Times New Roman"/>
+          <w:sz w:val="24"/>
+          <w:szCs w:val="24"/>
+        </w:rPr>
+      </w:pPr>
+      <w:r>
+        <w:rPr>
+          <w:rFonts w:ascii="Times New Roman" w:eastAsia="Times New Roman" w:hAnsi="Times New Roman" w:cs="Times New Roman"/>
+          <w:b/>
+          <w:bCs/>
+          <w:color w:val="000000"/>
         </w:rPr>
         <w:t xml:space="preserve">Para: </w:t>
       </w:r>
-      <w:proofErr w:type="gramStart"/>
       <w:r>
         <w:rPr>
           <w:rFonts w:ascii="Times New Roman" w:eastAsia="Times New Roman" w:hAnsi="Times New Roman" w:cs="Times New Roman"/>
           <w:color w:val="000000"/>
         </w:rPr>
-        <w:t>Jefe</w:t>
-      </w:r>
-      <w:proofErr w:type="gramEnd"/>
-      <w:r>
-        <w:rPr>
-          <w:rFonts w:ascii="Times New Roman" w:eastAsia="Times New Roman" w:hAnsi="Times New Roman" w:cs="Times New Roman"/>
-          <w:color w:val="000000"/>
-        </w:rPr>
-        <w:t xml:space="preserve"> de Proyecto Walter Quintanilla</w:t>
+        <w:t>Jefe de Proyecto Walter Quintanilla</w:t>
       </w:r>
     </w:p>
     <w:tbl>
@@ -21003,7 +21318,6 @@
                 <w:color w:val="000000"/>
                 <w:lang w:val="en-US"/>
               </w:rPr>
-              <w:lastRenderedPageBreak/>
               <w:t>Salidas</w:t>
             </w:r>
             <w:proofErr w:type="spellEnd"/>
@@ -21059,23 +21373,7 @@
                 <w:rFonts w:ascii="Times New Roman" w:eastAsia="Times New Roman" w:hAnsi="Times New Roman" w:cs="Times New Roman"/>
                 <w:color w:val="000000"/>
               </w:rPr>
-              <w:t xml:space="preserve">. Se muestra imagen </w:t>
-            </w:r>
-            <w:proofErr w:type="gramStart"/>
-            <w:r>
-              <w:rPr>
-                <w:rFonts w:ascii="Times New Roman" w:eastAsia="Times New Roman" w:hAnsi="Times New Roman" w:cs="Times New Roman"/>
-                <w:color w:val="000000"/>
-              </w:rPr>
-              <w:t>del mismo</w:t>
-            </w:r>
-            <w:proofErr w:type="gramEnd"/>
-            <w:r>
-              <w:rPr>
-                <w:rFonts w:ascii="Times New Roman" w:eastAsia="Times New Roman" w:hAnsi="Times New Roman" w:cs="Times New Roman"/>
-                <w:color w:val="000000"/>
-              </w:rPr>
-              <w:t xml:space="preserve"> en la siguiente línea.</w:t>
+              <w:t>. Se muestra imagen del mismo en la siguiente línea.</w:t>
             </w:r>
           </w:p>
         </w:tc>
@@ -21086,6 +21384,7 @@
       <w:r>
         <w:rPr>
           <w:noProof/>
+          <w:lang w:val="es-PE" w:eastAsia="ja-JP"/>
         </w:rPr>
         <w:lastRenderedPageBreak/>
         <w:drawing>
@@ -21106,7 +21405,7 @@
                     </pic:cNvPicPr>
                   </pic:nvPicPr>
                   <pic:blipFill>
-                    <a:blip r:embed="rId12"/>
+                    <a:blip r:embed="rId13"/>
                     <a:stretch>
                       <a:fillRect/>
                     </a:stretch>
@@ -21242,7 +21541,7 @@
 </file>
 
 <file path=word/numbering.xml><?xml version="1.0" encoding="utf-8"?>
-<w:numbering xmlns:wpc="http://schemas.microsoft.com/office/word/2010/wordprocessingCanvas" xmlns:cx="http://schemas.microsoft.com/office/drawing/2014/chartex" xmlns:cx1="http://schemas.microsoft.com/office/drawing/2015/9/8/chartex" xmlns:cx2="http://schemas.microsoft.com/office/drawing/2015/10/21/chartex" xmlns:cx3="http://schemas.microsoft.com/office/drawing/2016/5/9/chartex" xmlns:cx4="http://schemas.microsoft.com/office/drawing/2016/5/10/chartex" xmlns:cx5="http://schemas.microsoft.com/office/drawing/2016/5/11/chartex" xmlns:cx6="http://schemas.microsoft.com/office/drawing/2016/5/12/chartex" xmlns:cx7="http://schemas.microsoft.com/office/drawing/2016/5/13/chartex" xmlns:cx8="http://schemas.microsoft.com/office/drawing/2016/5/14/chartex" xmlns:mc="http://schemas.openxmlformats.org/markup-compatibility/2006" xmlns:aink="http://schemas.microsoft.com/office/drawing/2016/ink" xmlns:am3d="http://schemas.microsoft.com/office/drawing/2017/model3d" xmlns:o="urn:schemas-microsoft-com:office:office" xmlns:r="http://schemas.openxmlformats.org/officeDocument/2006/relationships" xmlns:m="http://schemas.openxmlformats.org/officeDocument/2006/math" xmlns:v="urn:schemas-microsoft-com:vml" xmlns:wp14="http://schemas.microsoft.com/office/word/2010/wordprocessingDrawing" xmlns:wp="http://schemas.openxmlformats.org/drawingml/2006/wordprocessingDrawing" xmlns:w10="urn:schemas-microsoft-com:office:word" xmlns:w="http://schemas.openxmlformats.org/wordprocessingml/2006/main" xmlns:w14="http://schemas.microsoft.com/office/word/2010/wordml" xmlns:w15="http://schemas.microsoft.com/office/word/2012/wordml" xmlns:w16cex="http://schemas.microsoft.com/office/word/2018/wordml/cex" xmlns:w16cid="http://schemas.microsoft.com/office/word/2016/wordml/cid" xmlns:w16="http://schemas.microsoft.com/office/word/2018/wordml" xmlns:w16sdtdh="http://schemas.microsoft.com/office/word/2020/wordml/sdtdatahash" xmlns:w16se="http://schemas.microsoft.com/office/word/2015/wordml/symex" xmlns:wpg="http://schemas.microsoft.com/office/word/2010/wordprocessingGroup" xmlns:wpi="http://schemas.microsoft.com/office/word/2010/wordprocessingInk" xmlns:wne="http://schemas.microsoft.com/office/word/2006/wordml" xmlns:wps="http://schemas.microsoft.com/office/word/2010/wordprocessingShape" mc:Ignorable="w14 w15 w16se w16cid w16 w16cex w16sdtdh wp14">
+<w:numbering xmlns:wpc="http://schemas.microsoft.com/office/word/2010/wordprocessingCanvas" xmlns:mc="http://schemas.openxmlformats.org/markup-compatibility/2006" xmlns:o="urn:schemas-microsoft-com:office:office" xmlns:r="http://schemas.openxmlformats.org/officeDocument/2006/relationships" xmlns:m="http://schemas.openxmlformats.org/officeDocument/2006/math" xmlns:v="urn:schemas-microsoft-com:vml" xmlns:wp14="http://schemas.microsoft.com/office/word/2010/wordprocessingDrawing" xmlns:wp="http://schemas.openxmlformats.org/drawingml/2006/wordprocessingDrawing" xmlns:w10="urn:schemas-microsoft-com:office:word" xmlns:w="http://schemas.openxmlformats.org/wordprocessingml/2006/main" xmlns:w14="http://schemas.microsoft.com/office/word/2010/wordml" xmlns:w15="http://schemas.microsoft.com/office/word/2012/wordml" xmlns:wpg="http://schemas.microsoft.com/office/word/2010/wordprocessingGroup" xmlns:wpi="http://schemas.microsoft.com/office/word/2010/wordprocessingInk" xmlns:wne="http://schemas.microsoft.com/office/word/2006/wordml" xmlns:wps="http://schemas.microsoft.com/office/word/2010/wordprocessingShape" mc:Ignorable="w14 w15 wp14">
   <w:abstractNum w:abstractNumId="0" w15:restartNumberingAfterBreak="0">
     <w:nsid w:val="01066C3F"/>
     <w:multiLevelType w:val="multilevel"/>
@@ -24924,6 +25223,155 @@
     </w:lvl>
   </w:abstractNum>
   <w:abstractNum w:abstractNumId="25" w15:restartNumberingAfterBreak="0">
+    <w:nsid w:val="5EE9580F"/>
+    <w:multiLevelType w:val="multilevel"/>
+    <w:tmpl w:val="FAFC5F4E"/>
+    <w:lvl w:ilvl="0">
+      <w:start w:val="1"/>
+      <w:numFmt w:val="bullet"/>
+      <w:lvlText w:val=""/>
+      <w:lvlJc w:val="left"/>
+      <w:pPr>
+        <w:tabs>
+          <w:tab w:val="num" w:pos="720"/>
+        </w:tabs>
+        <w:ind w:left="720" w:hanging="360"/>
+      </w:pPr>
+      <w:rPr>
+        <w:rFonts w:ascii="Symbol" w:hAnsi="Symbol" w:hint="default"/>
+        <w:sz w:val="20"/>
+      </w:rPr>
+    </w:lvl>
+    <w:lvl w:ilvl="1" w:tentative="1">
+      <w:start w:val="1"/>
+      <w:numFmt w:val="bullet"/>
+      <w:lvlText w:val="o"/>
+      <w:lvlJc w:val="left"/>
+      <w:pPr>
+        <w:tabs>
+          <w:tab w:val="num" w:pos="1440"/>
+        </w:tabs>
+        <w:ind w:left="1440" w:hanging="360"/>
+      </w:pPr>
+      <w:rPr>
+        <w:rFonts w:ascii="Courier New" w:hAnsi="Courier New" w:hint="default"/>
+        <w:sz w:val="20"/>
+      </w:rPr>
+    </w:lvl>
+    <w:lvl w:ilvl="2" w:tentative="1">
+      <w:start w:val="1"/>
+      <w:numFmt w:val="bullet"/>
+      <w:lvlText w:val=""/>
+      <w:lvlJc w:val="left"/>
+      <w:pPr>
+        <w:tabs>
+          <w:tab w:val="num" w:pos="2160"/>
+        </w:tabs>
+        <w:ind w:left="2160" w:hanging="360"/>
+      </w:pPr>
+      <w:rPr>
+        <w:rFonts w:ascii="Wingdings" w:hAnsi="Wingdings" w:hint="default"/>
+        <w:sz w:val="20"/>
+      </w:rPr>
+    </w:lvl>
+    <w:lvl w:ilvl="3" w:tentative="1">
+      <w:start w:val="1"/>
+      <w:numFmt w:val="bullet"/>
+      <w:lvlText w:val=""/>
+      <w:lvlJc w:val="left"/>
+      <w:pPr>
+        <w:tabs>
+          <w:tab w:val="num" w:pos="2880"/>
+        </w:tabs>
+        <w:ind w:left="2880" w:hanging="360"/>
+      </w:pPr>
+      <w:rPr>
+        <w:rFonts w:ascii="Wingdings" w:hAnsi="Wingdings" w:hint="default"/>
+        <w:sz w:val="20"/>
+      </w:rPr>
+    </w:lvl>
+    <w:lvl w:ilvl="4" w:tentative="1">
+      <w:start w:val="1"/>
+      <w:numFmt w:val="bullet"/>
+      <w:lvlText w:val=""/>
+      <w:lvlJc w:val="left"/>
+      <w:pPr>
+        <w:tabs>
+          <w:tab w:val="num" w:pos="3600"/>
+        </w:tabs>
+        <w:ind w:left="3600" w:hanging="360"/>
+      </w:pPr>
+      <w:rPr>
+        <w:rFonts w:ascii="Wingdings" w:hAnsi="Wingdings" w:hint="default"/>
+        <w:sz w:val="20"/>
+      </w:rPr>
+    </w:lvl>
+    <w:lvl w:ilvl="5" w:tentative="1">
+      <w:start w:val="1"/>
+      <w:numFmt w:val="bullet"/>
+      <w:lvlText w:val=""/>
+      <w:lvlJc w:val="left"/>
+      <w:pPr>
+        <w:tabs>
+          <w:tab w:val="num" w:pos="4320"/>
+        </w:tabs>
+        <w:ind w:left="4320" w:hanging="360"/>
+      </w:pPr>
+      <w:rPr>
+        <w:rFonts w:ascii="Wingdings" w:hAnsi="Wingdings" w:hint="default"/>
+        <w:sz w:val="20"/>
+      </w:rPr>
+    </w:lvl>
+    <w:lvl w:ilvl="6" w:tentative="1">
+      <w:start w:val="1"/>
+      <w:numFmt w:val="bullet"/>
+      <w:lvlText w:val=""/>
+      <w:lvlJc w:val="left"/>
+      <w:pPr>
+        <w:tabs>
+          <w:tab w:val="num" w:pos="5040"/>
+        </w:tabs>
+        <w:ind w:left="5040" w:hanging="360"/>
+      </w:pPr>
+      <w:rPr>
+        <w:rFonts w:ascii="Wingdings" w:hAnsi="Wingdings" w:hint="default"/>
+        <w:sz w:val="20"/>
+      </w:rPr>
+    </w:lvl>
+    <w:lvl w:ilvl="7" w:tentative="1">
+      <w:start w:val="1"/>
+      <w:numFmt w:val="bullet"/>
+      <w:lvlText w:val=""/>
+      <w:lvlJc w:val="left"/>
+      <w:pPr>
+        <w:tabs>
+          <w:tab w:val="num" w:pos="5760"/>
+        </w:tabs>
+        <w:ind w:left="5760" w:hanging="360"/>
+      </w:pPr>
+      <w:rPr>
+        <w:rFonts w:ascii="Wingdings" w:hAnsi="Wingdings" w:hint="default"/>
+        <w:sz w:val="20"/>
+      </w:rPr>
+    </w:lvl>
+    <w:lvl w:ilvl="8" w:tentative="1">
+      <w:start w:val="1"/>
+      <w:numFmt w:val="bullet"/>
+      <w:lvlText w:val=""/>
+      <w:lvlJc w:val="left"/>
+      <w:pPr>
+        <w:tabs>
+          <w:tab w:val="num" w:pos="6480"/>
+        </w:tabs>
+        <w:ind w:left="6480" w:hanging="360"/>
+      </w:pPr>
+      <w:rPr>
+        <w:rFonts w:ascii="Wingdings" w:hAnsi="Wingdings" w:hint="default"/>
+        <w:sz w:val="20"/>
+      </w:rPr>
+    </w:lvl>
+  </w:abstractNum>
+  <w:abstractNum w:abstractNumId="26" w15:restartNumberingAfterBreak="0">
     <w:nsid w:val="69204ECB"/>
     <w:multiLevelType w:val="multilevel"/>
     <w:tmpl w:val="33000662"/>
@@ -25072,7 +25520,7 @@
       </w:rPr>
     </w:lvl>
   </w:abstractNum>
-  <w:abstractNum w:abstractNumId="26" w15:restartNumberingAfterBreak="0">
+  <w:abstractNum w:abstractNumId="27" w15:restartNumberingAfterBreak="0">
     <w:nsid w:val="6B475FF6"/>
     <w:multiLevelType w:val="multilevel"/>
     <w:tmpl w:val="524ECBF4"/>
@@ -25221,7 +25669,7 @@
       </w:rPr>
     </w:lvl>
   </w:abstractNum>
-  <w:abstractNum w:abstractNumId="27" w15:restartNumberingAfterBreak="0">
+  <w:abstractNum w:abstractNumId="28" w15:restartNumberingAfterBreak="0">
     <w:nsid w:val="6B8C2766"/>
     <w:multiLevelType w:val="multilevel"/>
     <w:tmpl w:val="7568A608"/>
@@ -25361,7 +25809,7 @@
       </w:rPr>
     </w:lvl>
   </w:abstractNum>
-  <w:abstractNum w:abstractNumId="28" w15:restartNumberingAfterBreak="0">
+  <w:abstractNum w:abstractNumId="29" w15:restartNumberingAfterBreak="0">
     <w:nsid w:val="6C217AC6"/>
     <w:multiLevelType w:val="multilevel"/>
     <w:tmpl w:val="865E6132"/>
@@ -25510,7 +25958,7 @@
       </w:rPr>
     </w:lvl>
   </w:abstractNum>
-  <w:abstractNum w:abstractNumId="29" w15:restartNumberingAfterBreak="0">
+  <w:abstractNum w:abstractNumId="30" w15:restartNumberingAfterBreak="0">
     <w:nsid w:val="71BF72EC"/>
     <w:multiLevelType w:val="multilevel"/>
     <w:tmpl w:val="352A14AA"/>
@@ -25659,7 +26107,7 @@
       </w:rPr>
     </w:lvl>
   </w:abstractNum>
-  <w:abstractNum w:abstractNumId="30" w15:restartNumberingAfterBreak="0">
+  <w:abstractNum w:abstractNumId="31" w15:restartNumberingAfterBreak="0">
     <w:nsid w:val="738F18E3"/>
     <w:multiLevelType w:val="multilevel"/>
     <w:tmpl w:val="F9B43AF6"/>
@@ -25808,7 +26256,7 @@
       </w:rPr>
     </w:lvl>
   </w:abstractNum>
-  <w:abstractNum w:abstractNumId="31" w15:restartNumberingAfterBreak="0">
+  <w:abstractNum w:abstractNumId="32" w15:restartNumberingAfterBreak="0">
     <w:nsid w:val="7A5E3D3A"/>
     <w:multiLevelType w:val="multilevel"/>
     <w:tmpl w:val="56F0B894"/>
@@ -25957,7 +26405,156 @@
       </w:rPr>
     </w:lvl>
   </w:abstractNum>
-  <w:abstractNum w:abstractNumId="32" w15:restartNumberingAfterBreak="0">
+  <w:abstractNum w:abstractNumId="33" w15:restartNumberingAfterBreak="0">
+    <w:nsid w:val="7B3625D5"/>
+    <w:multiLevelType w:val="multilevel"/>
+    <w:tmpl w:val="14EE7248"/>
+    <w:lvl w:ilvl="0">
+      <w:start w:val="1"/>
+      <w:numFmt w:val="bullet"/>
+      <w:lvlText w:val=""/>
+      <w:lvlJc w:val="left"/>
+      <w:pPr>
+        <w:tabs>
+          <w:tab w:val="num" w:pos="720"/>
+        </w:tabs>
+        <w:ind w:left="720" w:hanging="360"/>
+      </w:pPr>
+      <w:rPr>
+        <w:rFonts w:ascii="Symbol" w:hAnsi="Symbol" w:hint="default"/>
+        <w:sz w:val="20"/>
+      </w:rPr>
+    </w:lvl>
+    <w:lvl w:ilvl="1" w:tentative="1">
+      <w:start w:val="1"/>
+      <w:numFmt w:val="bullet"/>
+      <w:lvlText w:val="o"/>
+      <w:lvlJc w:val="left"/>
+      <w:pPr>
+        <w:tabs>
+          <w:tab w:val="num" w:pos="1440"/>
+        </w:tabs>
+        <w:ind w:left="1440" w:hanging="360"/>
+      </w:pPr>
+      <w:rPr>
+        <w:rFonts w:ascii="Courier New" w:hAnsi="Courier New" w:hint="default"/>
+        <w:sz w:val="20"/>
+      </w:rPr>
+    </w:lvl>
+    <w:lvl w:ilvl="2" w:tentative="1">
+      <w:start w:val="1"/>
+      <w:numFmt w:val="bullet"/>
+      <w:lvlText w:val=""/>
+      <w:lvlJc w:val="left"/>
+      <w:pPr>
+        <w:tabs>
+          <w:tab w:val="num" w:pos="2160"/>
+        </w:tabs>
+        <w:ind w:left="2160" w:hanging="360"/>
+      </w:pPr>
+      <w:rPr>
+        <w:rFonts w:ascii="Wingdings" w:hAnsi="Wingdings" w:hint="default"/>
+        <w:sz w:val="20"/>
+      </w:rPr>
+    </w:lvl>
+    <w:lvl w:ilvl="3" w:tentative="1">
+      <w:start w:val="1"/>
+      <w:numFmt w:val="bullet"/>
+      <w:lvlText w:val=""/>
+      <w:lvlJc w:val="left"/>
+      <w:pPr>
+        <w:tabs>
+          <w:tab w:val="num" w:pos="2880"/>
+        </w:tabs>
+        <w:ind w:left="2880" w:hanging="360"/>
+      </w:pPr>
+      <w:rPr>
+        <w:rFonts w:ascii="Wingdings" w:hAnsi="Wingdings" w:hint="default"/>
+        <w:sz w:val="20"/>
+      </w:rPr>
+    </w:lvl>
+    <w:lvl w:ilvl="4" w:tentative="1">
+      <w:start w:val="1"/>
+      <w:numFmt w:val="bullet"/>
+      <w:lvlText w:val=""/>
+      <w:lvlJc w:val="left"/>
+      <w:pPr>
+        <w:tabs>
+          <w:tab w:val="num" w:pos="3600"/>
+        </w:tabs>
+        <w:ind w:left="3600" w:hanging="360"/>
+      </w:pPr>
+      <w:rPr>
+        <w:rFonts w:ascii="Wingdings" w:hAnsi="Wingdings" w:hint="default"/>
+        <w:sz w:val="20"/>
+      </w:rPr>
+    </w:lvl>
+    <w:lvl w:ilvl="5" w:tentative="1">
+      <w:start w:val="1"/>
+      <w:numFmt w:val="bullet"/>
+      <w:lvlText w:val=""/>
+      <w:lvlJc w:val="left"/>
+      <w:pPr>
+        <w:tabs>
+          <w:tab w:val="num" w:pos="4320"/>
+        </w:tabs>
+        <w:ind w:left="4320" w:hanging="360"/>
+      </w:pPr>
+      <w:rPr>
+        <w:rFonts w:ascii="Wingdings" w:hAnsi="Wingdings" w:hint="default"/>
+        <w:sz w:val="20"/>
+      </w:rPr>
+    </w:lvl>
+    <w:lvl w:ilvl="6" w:tentative="1">
+      <w:start w:val="1"/>
+      <w:numFmt w:val="bullet"/>
+      <w:lvlText w:val=""/>
+      <w:lvlJc w:val="left"/>
+      <w:pPr>
+        <w:tabs>
+          <w:tab w:val="num" w:pos="5040"/>
+        </w:tabs>
+        <w:ind w:left="5040" w:hanging="360"/>
+      </w:pPr>
+      <w:rPr>
+        <w:rFonts w:ascii="Wingdings" w:hAnsi="Wingdings" w:hint="default"/>
+        <w:sz w:val="20"/>
+      </w:rPr>
+    </w:lvl>
+    <w:lvl w:ilvl="7" w:tentative="1">
+      <w:start w:val="1"/>
+      <w:numFmt w:val="bullet"/>
+      <w:lvlText w:val=""/>
+      <w:lvlJc w:val="left"/>
+      <w:pPr>
+        <w:tabs>
+          <w:tab w:val="num" w:pos="5760"/>
+        </w:tabs>
+        <w:ind w:left="5760" w:hanging="360"/>
+      </w:pPr>
+      <w:rPr>
+        <w:rFonts w:ascii="Wingdings" w:hAnsi="Wingdings" w:hint="default"/>
+        <w:sz w:val="20"/>
+      </w:rPr>
+    </w:lvl>
+    <w:lvl w:ilvl="8" w:tentative="1">
+      <w:start w:val="1"/>
+      <w:numFmt w:val="bullet"/>
+      <w:lvlText w:val=""/>
+      <w:lvlJc w:val="left"/>
+      <w:pPr>
+        <w:tabs>
+          <w:tab w:val="num" w:pos="6480"/>
+        </w:tabs>
+        <w:ind w:left="6480" w:hanging="360"/>
+      </w:pPr>
+      <w:rPr>
+        <w:rFonts w:ascii="Wingdings" w:hAnsi="Wingdings" w:hint="default"/>
+        <w:sz w:val="20"/>
+      </w:rPr>
+    </w:lvl>
+  </w:abstractNum>
+  <w:abstractNum w:abstractNumId="34" w15:restartNumberingAfterBreak="0">
     <w:nsid w:val="7DF03BCE"/>
     <w:multiLevelType w:val="multilevel"/>
     <w:tmpl w:val="0882CB98"/>
@@ -26106,7 +26703,7 @@
       </w:rPr>
     </w:lvl>
   </w:abstractNum>
-  <w:abstractNum w:abstractNumId="33" w15:restartNumberingAfterBreak="0">
+  <w:abstractNum w:abstractNumId="35" w15:restartNumberingAfterBreak="0">
     <w:nsid w:val="7DF732E1"/>
     <w:multiLevelType w:val="multilevel"/>
     <w:tmpl w:val="4B6843B4"/>
@@ -26247,13 +26844,13 @@
     </w:lvl>
   </w:abstractNum>
   <w:num w:numId="1">
-    <w:abstractNumId w:val="26"/>
+    <w:abstractNumId w:val="27"/>
   </w:num>
   <w:num w:numId="2">
-    <w:abstractNumId w:val="33"/>
+    <w:abstractNumId w:val="35"/>
   </w:num>
   <w:num w:numId="3">
-    <w:abstractNumId w:val="30"/>
+    <w:abstractNumId w:val="31"/>
   </w:num>
   <w:num w:numId="4">
     <w:abstractNumId w:val="9"/>
@@ -26292,13 +26889,13 @@
     <w:abstractNumId w:val="11"/>
   </w:num>
   <w:num w:numId="16">
-    <w:abstractNumId w:val="28"/>
+    <w:abstractNumId w:val="29"/>
   </w:num>
   <w:num w:numId="17">
     <w:abstractNumId w:val="7"/>
   </w:num>
   <w:num w:numId="18">
-    <w:abstractNumId w:val="32"/>
+    <w:abstractNumId w:val="34"/>
   </w:num>
   <w:num w:numId="19">
     <w:abstractNumId w:val="0"/>
@@ -26319,7 +26916,7 @@
     <w:abstractNumId w:val="17"/>
   </w:num>
   <w:num w:numId="25">
-    <w:abstractNumId w:val="25"/>
+    <w:abstractNumId w:val="26"/>
   </w:num>
   <w:num w:numId="26">
     <w:abstractNumId w:val="3"/>
@@ -26328,7 +26925,7 @@
     <w:abstractNumId w:val="6"/>
   </w:num>
   <w:num w:numId="28">
-    <w:abstractNumId w:val="31"/>
+    <w:abstractNumId w:val="32"/>
   </w:num>
   <w:num w:numId="29">
     <w:abstractNumId w:val="15"/>
@@ -26337,7 +26934,7 @@
     <w:abstractNumId w:val="8"/>
   </w:num>
   <w:num w:numId="31">
-    <w:abstractNumId w:val="27"/>
+    <w:abstractNumId w:val="28"/>
   </w:num>
   <w:num w:numId="32">
     <w:abstractNumId w:val="2"/>
@@ -26346,13 +26943,19 @@
     <w:abstractNumId w:val="4"/>
   </w:num>
   <w:num w:numId="34">
-    <w:abstractNumId w:val="29"/>
+    <w:abstractNumId w:val="30"/>
+  </w:num>
+  <w:num w:numId="35">
+    <w:abstractNumId w:val="33"/>
+  </w:num>
+  <w:num w:numId="36">
+    <w:abstractNumId w:val="25"/>
   </w:num>
 </w:numbering>
 </file>
 
 <file path=word/styles.xml><?xml version="1.0" encoding="utf-8"?>
-<w:styles xmlns:mc="http://schemas.openxmlformats.org/markup-compatibility/2006" xmlns:r="http://schemas.openxmlformats.org/officeDocument/2006/relationships" xmlns:w="http://schemas.openxmlformats.org/wordprocessingml/2006/main" xmlns:w14="http://schemas.microsoft.com/office/word/2010/wordml" xmlns:w15="http://schemas.microsoft.com/office/word/2012/wordml" xmlns:w16cex="http://schemas.microsoft.com/office/word/2018/wordml/cex" xmlns:w16cid="http://schemas.microsoft.com/office/word/2016/wordml/cid" xmlns:w16="http://schemas.microsoft.com/office/word/2018/wordml" xmlns:w16sdtdh="http://schemas.microsoft.com/office/word/2020/wordml/sdtdatahash" xmlns:w16se="http://schemas.microsoft.com/office/word/2015/wordml/symex" mc:Ignorable="w14 w15 w16se w16cid w16 w16cex w16sdtdh">
+<w:styles xmlns:mc="http://schemas.openxmlformats.org/markup-compatibility/2006" xmlns:r="http://schemas.openxmlformats.org/officeDocument/2006/relationships" xmlns:w="http://schemas.openxmlformats.org/wordprocessingml/2006/main" xmlns:w14="http://schemas.microsoft.com/office/word/2010/wordml" xmlns:w15="http://schemas.microsoft.com/office/word/2012/wordml" mc:Ignorable="w14 w15">
   <w:docDefaults>
     <w:rPrDefault>
       <w:rPr>
@@ -26366,7 +26969,7 @@
       </w:pPr>
     </w:pPrDefault>
   </w:docDefaults>
-  <w:latentStyles w:defLockedState="0" w:defUIPriority="99" w:defSemiHidden="0" w:defUnhideWhenUsed="0" w:defQFormat="0" w:count="376">
+  <w:latentStyles w:defLockedState="0" w:defUIPriority="99" w:defSemiHidden="0" w:defUnhideWhenUsed="0" w:defQFormat="0" w:count="371">
     <w:lsdException w:name="Normal" w:uiPriority="0" w:qFormat="1"/>
     <w:lsdException w:name="heading 1" w:uiPriority="0"/>
     <w:lsdException w:name="heading 2" w:uiPriority="0"/>
@@ -26734,11 +27337,6 @@
     <w:lsdException w:name="List Table 5 Dark Accent 6" w:uiPriority="50"/>
     <w:lsdException w:name="List Table 6 Colorful Accent 6" w:uiPriority="51"/>
     <w:lsdException w:name="List Table 7 Colorful Accent 6" w:uiPriority="52"/>
-    <w:lsdException w:name="Mention" w:semiHidden="1" w:unhideWhenUsed="1"/>
-    <w:lsdException w:name="Smart Hyperlink" w:semiHidden="1" w:unhideWhenUsed="1"/>
-    <w:lsdException w:name="Hashtag" w:semiHidden="1" w:unhideWhenUsed="1"/>
-    <w:lsdException w:name="Unresolved Mention" w:semiHidden="1" w:unhideWhenUsed="1"/>
-    <w:lsdException w:name="Smart Link" w:semiHidden="1" w:unhideWhenUsed="1"/>
   </w:latentStyles>
   <w:style w:type="paragraph" w:default="1" w:styleId="Normal">
     <w:name w:val="Normal"/>
@@ -26887,7 +27485,6 @@
     <w:rPr>
       <w:color w:val="000080"/>
       <w:u w:val="single"/>
-      <w:lang/>
     </w:rPr>
   </w:style>
   <w:style w:type="character" w:customStyle="1" w:styleId="IndexLink">
@@ -26955,7 +27552,6 @@
     </w:pPr>
     <w:rPr>
       <w:rFonts w:cs="Droid Sans Devanagari"/>
-      <w:lang/>
     </w:rPr>
   </w:style>
   <w:style w:type="paragraph" w:styleId="Subttulo">
@@ -26974,7 +27570,7 @@
       <w:szCs w:val="30"/>
     </w:rPr>
   </w:style>
-  <w:style w:type="paragraph" w:styleId="Ttulo">
+  <w:style w:type="paragraph" w:styleId="Puesto">
     <w:name w:val="Title"/>
     <w:basedOn w:val="Normal"/>
     <w:next w:val="Normal"/>
@@ -27773,6 +28369,12 @@
 </file>
 
 <file path=customXml/item1.xml><?xml version="1.0" encoding="utf-8"?>
+<go:gDocsCustomXmlDataStorage xmlns:go="http://customooxmlschemas.google.com/" xmlns:r="http://schemas.openxmlformats.org/officeDocument/2006/relationships">
+  <go:docsCustomData roundtripDataSignature="AMtx7migimIIY+f3hSWtBSx38wO9Cvg8ww==">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</go:docsCustomData>
+</go:gDocsCustomXmlDataStorage>
+</file>
+
+<file path=customXml/item2.xml><?xml version="1.0" encoding="utf-8"?>
 <s:customData xmlns="http://www.wps.cn/officeDocument/2013/wpsCustomData" xmlns:s="http://www.wps.cn/officeDocument/2013/wpsCustomData">
   <customSectProps>
     <customSectPr/>
@@ -27782,25 +28384,19 @@
 </s:customData>
 </file>
 
-<file path=customXml/item2.xml><?xml version="1.0" encoding="utf-8"?>
-<go:gDocsCustomXmlDataStorage xmlns:go="http://customooxmlschemas.google.com/" xmlns:r="http://schemas.openxmlformats.org/officeDocument/2006/relationships">
-  <go:docsCustomData roundtripDataSignature="AMtx7migimIIY+f3hSWtBSx38wO9Cvg8ww==">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</go:docsCustomData>
-</go:gDocsCustomXmlDataStorage>
-</file>
-
 <file path=customXml/itemProps1.xml><?xml version="1.0" encoding="utf-8"?>
-<ds:datastoreItem xmlns:ds="http://schemas.openxmlformats.org/officeDocument/2006/customXml" ds:itemID="{B1977F7D-205B-4081-913C-38D41E755F92}">
-  <ds:schemaRefs>
-    <ds:schemaRef ds:uri="http://www.wps.cn/officeDocument/2013/wpsCustomData"/>
-  </ds:schemaRefs>
-</ds:datastoreItem>
-</file>
-
-<file path=customXml/itemProps2.xml><?xml version="1.0" encoding="utf-8"?>
 <ds:datastoreItem xmlns:ds="http://schemas.openxmlformats.org/officeDocument/2006/customXml" ds:itemID="{11111111-1234-1234-1234-123412341234}">
   <ds:schemaRefs>
     <ds:schemaRef ds:uri="http://customooxmlschemas.google.com/"/>
     <ds:schemaRef ds:uri="http://schemas.openxmlformats.org/officeDocument/2006/relationships"/>
   </ds:schemaRefs>
 </ds:datastoreItem>
+</file>
+
+<file path=customXml/itemProps2.xml><?xml version="1.0" encoding="utf-8"?>
+<ds:datastoreItem xmlns:ds="http://schemas.openxmlformats.org/officeDocument/2006/customXml" ds:itemID="{B1977F7D-205B-4081-913C-38D41E755F92}">
+  <ds:schemaRefs>
+    <ds:schemaRef ds:uri="http://www.wps.cn/officeDocument/2013/wpsCustomData"/>
+  </ds:schemaRefs>
+</ds:datastoreItem>
 </file>
</xml_diff>